<commit_message>
Task 1 and 2 modified for final submission, Extra code added
</commit_message>
<xml_diff>
--- a/6CS005 Learning Journal Semester 1 2020-21.docx
+++ b/6CS005 Learning Journal Semester 1 2020-21.docx
@@ -59,19 +59,14 @@
           <w:sz w:val="36"/>
           <w:szCs w:val="36"/>
         </w:rPr>
-        <w:t>Put your name and student number here</w:t>
-      </w:r>
-    </w:p>
-    <w:bookmarkStart w:id="0" w:name="_Toc20306348" w:displacedByCustomXml="next"/>
+        <w:t>Subin Shrestha, 2039281</w:t>
+      </w:r>
+    </w:p>
     <w:sdt>
       <w:sdtPr>
         <w:rPr>
-          <w:rFonts w:asciiTheme="minorHAnsi" w:eastAsiaTheme="minorHAnsi" w:hAnsiTheme="minorHAnsi" w:cstheme="minorBidi"/>
-          <w:b w:val="0"/>
-          <w:bCs w:val="0"/>
-          <w:color w:val="auto"/>
-          <w:sz w:val="22"/>
-          <w:szCs w:val="22"/>
+          <w:b/>
+          <w:bCs/>
         </w:rPr>
         <w:id w:val="114190224"/>
         <w:docPartObj>
@@ -81,39 +76,41 @@
       </w:sdtPr>
       <w:sdtEndPr>
         <w:rPr>
+          <w:b w:val="0"/>
+          <w:bCs w:val="0"/>
           <w:noProof/>
         </w:rPr>
       </w:sdtEndPr>
       <w:sdtContent>
         <w:p>
           <w:pPr>
-            <w:pStyle w:val="Heading1"/>
-            <w:numPr>
-              <w:ilvl w:val="0"/>
-              <w:numId w:val="0"/>
-            </w:numPr>
             <w:rPr>
               <w:rStyle w:val="TitleChar"/>
+              <w:b/>
+              <w:bCs/>
             </w:rPr>
           </w:pPr>
           <w:r>
             <w:rPr>
               <w:rStyle w:val="TitleChar"/>
+              <w:b/>
+              <w:bCs/>
             </w:rPr>
             <w:t>Table of Contents</w:t>
           </w:r>
-          <w:bookmarkEnd w:id="0"/>
         </w:p>
         <w:p>
           <w:pPr>
             <w:pStyle w:val="TOC1"/>
             <w:tabs>
+              <w:tab w:val="left" w:pos="440"/>
               <w:tab w:val="right" w:leader="dot" w:pos="15694"/>
             </w:tabs>
             <w:rPr>
               <w:rFonts w:eastAsiaTheme="minorEastAsia"/>
               <w:noProof/>
-              <w:lang w:eastAsia="en-GB"/>
+              <w:szCs w:val="20"/>
+              <w:lang w:val="en-US" w:bidi="ne-NP"/>
             </w:rPr>
           </w:pPr>
           <w:r>
@@ -125,25 +122,39 @@
           <w:r>
             <w:fldChar w:fldCharType="separate"/>
           </w:r>
-          <w:hyperlink w:anchor="_Toc20306348" w:history="1">
+          <w:hyperlink w:anchor="_Toc59795530" w:history="1">
             <w:r>
               <w:rPr>
                 <w:rStyle w:val="Hyperlink"/>
                 <w:noProof/>
-                <w:spacing w:val="5"/>
-                <w:kern w:val="28"/>
-              </w:rPr>
-              <w:t>Table of Contents</w:t>
-            </w:r>
-            <w:r>
-              <w:rPr>
-                <w:noProof/>
-                <w:webHidden/>
+              </w:rPr>
+              <w:t>1</w:t>
+            </w:r>
+            <w:r>
+              <w:rPr>
+                <w:rFonts w:eastAsiaTheme="minorEastAsia"/>
+                <w:noProof/>
+                <w:szCs w:val="20"/>
+                <w:lang w:val="en-US" w:bidi="ne-NP"/>
               </w:rPr>
               <w:tab/>
             </w:r>
             <w:r>
               <w:rPr>
+                <w:rStyle w:val="Hyperlink"/>
+                <w:noProof/>
+              </w:rPr>
+              <w:t>Parallel and Distributed Systems</w:t>
+            </w:r>
+            <w:r>
+              <w:rPr>
+                <w:noProof/>
+                <w:webHidden/>
+              </w:rPr>
+              <w:tab/>
+            </w:r>
+            <w:r>
+              <w:rPr>
                 <w:noProof/>
                 <w:webHidden/>
               </w:rPr>
@@ -154,7 +165,7 @@
                 <w:noProof/>
                 <w:webHidden/>
               </w:rPr>
-              <w:instrText xml:space="preserve"> PAGEREF _Toc20306348 \h </w:instrText>
+              <w:instrText xml:space="preserve"> PAGEREF _Toc59795530 \h </w:instrText>
             </w:r>
             <w:r>
               <w:rPr>
@@ -174,7 +185,535 @@
                 <w:noProof/>
                 <w:webHidden/>
               </w:rPr>
-              <w:t>1</w:t>
+              <w:t>2</w:t>
+            </w:r>
+            <w:r>
+              <w:rPr>
+                <w:noProof/>
+                <w:webHidden/>
+              </w:rPr>
+              <w:fldChar w:fldCharType="end"/>
+            </w:r>
+          </w:hyperlink>
+        </w:p>
+        <w:p>
+          <w:pPr>
+            <w:pStyle w:val="TOC2"/>
+            <w:tabs>
+              <w:tab w:val="left" w:pos="880"/>
+              <w:tab w:val="right" w:leader="dot" w:pos="15694"/>
+            </w:tabs>
+            <w:rPr>
+              <w:rFonts w:eastAsiaTheme="minorEastAsia"/>
+              <w:noProof/>
+              <w:szCs w:val="20"/>
+              <w:lang w:val="en-US" w:bidi="ne-NP"/>
+            </w:rPr>
+          </w:pPr>
+          <w:hyperlink w:anchor="_Toc59795531" w:history="1">
+            <w:r>
+              <w:rPr>
+                <w:rStyle w:val="Hyperlink"/>
+                <w:noProof/>
+              </w:rPr>
+              <w:t>1.1</w:t>
+            </w:r>
+            <w:r>
+              <w:rPr>
+                <w:rFonts w:eastAsiaTheme="minorEastAsia"/>
+                <w:noProof/>
+                <w:szCs w:val="20"/>
+                <w:lang w:val="en-US" w:bidi="ne-NP"/>
+              </w:rPr>
+              <w:tab/>
+            </w:r>
+            <w:r>
+              <w:rPr>
+                <w:rStyle w:val="Hyperlink"/>
+                <w:noProof/>
+              </w:rPr>
+              <w:t>Answer of First Question</w:t>
+            </w:r>
+            <w:r>
+              <w:rPr>
+                <w:noProof/>
+                <w:webHidden/>
+              </w:rPr>
+              <w:tab/>
+            </w:r>
+            <w:r>
+              <w:rPr>
+                <w:noProof/>
+                <w:webHidden/>
+              </w:rPr>
+              <w:fldChar w:fldCharType="begin"/>
+            </w:r>
+            <w:r>
+              <w:rPr>
+                <w:noProof/>
+                <w:webHidden/>
+              </w:rPr>
+              <w:instrText xml:space="preserve"> PAGEREF _Toc59795531 \h </w:instrText>
+            </w:r>
+            <w:r>
+              <w:rPr>
+                <w:noProof/>
+                <w:webHidden/>
+              </w:rPr>
+            </w:r>
+            <w:r>
+              <w:rPr>
+                <w:noProof/>
+                <w:webHidden/>
+              </w:rPr>
+              <w:fldChar w:fldCharType="separate"/>
+            </w:r>
+            <w:r>
+              <w:rPr>
+                <w:noProof/>
+                <w:webHidden/>
+              </w:rPr>
+              <w:t>2</w:t>
+            </w:r>
+            <w:r>
+              <w:rPr>
+                <w:noProof/>
+                <w:webHidden/>
+              </w:rPr>
+              <w:fldChar w:fldCharType="end"/>
+            </w:r>
+          </w:hyperlink>
+        </w:p>
+        <w:p>
+          <w:pPr>
+            <w:pStyle w:val="TOC2"/>
+            <w:tabs>
+              <w:tab w:val="left" w:pos="880"/>
+              <w:tab w:val="right" w:leader="dot" w:pos="15694"/>
+            </w:tabs>
+            <w:rPr>
+              <w:rFonts w:eastAsiaTheme="minorEastAsia"/>
+              <w:noProof/>
+              <w:szCs w:val="20"/>
+              <w:lang w:val="en-US" w:bidi="ne-NP"/>
+            </w:rPr>
+          </w:pPr>
+          <w:hyperlink w:anchor="_Toc59795532" w:history="1">
+            <w:r>
+              <w:rPr>
+                <w:rStyle w:val="Hyperlink"/>
+                <w:noProof/>
+              </w:rPr>
+              <w:t>1.2</w:t>
+            </w:r>
+            <w:r>
+              <w:rPr>
+                <w:rFonts w:eastAsiaTheme="minorEastAsia"/>
+                <w:noProof/>
+                <w:szCs w:val="20"/>
+                <w:lang w:val="en-US" w:bidi="ne-NP"/>
+              </w:rPr>
+              <w:tab/>
+            </w:r>
+            <w:r>
+              <w:rPr>
+                <w:rStyle w:val="Hyperlink"/>
+                <w:noProof/>
+              </w:rPr>
+              <w:t>Answer of Second Question</w:t>
+            </w:r>
+            <w:r>
+              <w:rPr>
+                <w:noProof/>
+                <w:webHidden/>
+              </w:rPr>
+              <w:tab/>
+            </w:r>
+            <w:r>
+              <w:rPr>
+                <w:noProof/>
+                <w:webHidden/>
+              </w:rPr>
+              <w:fldChar w:fldCharType="begin"/>
+            </w:r>
+            <w:r>
+              <w:rPr>
+                <w:noProof/>
+                <w:webHidden/>
+              </w:rPr>
+              <w:instrText xml:space="preserve"> PAGEREF _Toc59795532 \h </w:instrText>
+            </w:r>
+            <w:r>
+              <w:rPr>
+                <w:noProof/>
+                <w:webHidden/>
+              </w:rPr>
+            </w:r>
+            <w:r>
+              <w:rPr>
+                <w:noProof/>
+                <w:webHidden/>
+              </w:rPr>
+              <w:fldChar w:fldCharType="separate"/>
+            </w:r>
+            <w:r>
+              <w:rPr>
+                <w:noProof/>
+                <w:webHidden/>
+              </w:rPr>
+              <w:t>2</w:t>
+            </w:r>
+            <w:r>
+              <w:rPr>
+                <w:noProof/>
+                <w:webHidden/>
+              </w:rPr>
+              <w:fldChar w:fldCharType="end"/>
+            </w:r>
+          </w:hyperlink>
+        </w:p>
+        <w:p>
+          <w:pPr>
+            <w:pStyle w:val="TOC2"/>
+            <w:tabs>
+              <w:tab w:val="left" w:pos="880"/>
+              <w:tab w:val="right" w:leader="dot" w:pos="15694"/>
+            </w:tabs>
+            <w:rPr>
+              <w:rFonts w:eastAsiaTheme="minorEastAsia"/>
+              <w:noProof/>
+              <w:szCs w:val="20"/>
+              <w:lang w:val="en-US" w:bidi="ne-NP"/>
+            </w:rPr>
+          </w:pPr>
+          <w:hyperlink w:anchor="_Toc59795533" w:history="1">
+            <w:r>
+              <w:rPr>
+                <w:rStyle w:val="Hyperlink"/>
+                <w:noProof/>
+              </w:rPr>
+              <w:t>1.3</w:t>
+            </w:r>
+            <w:r>
+              <w:rPr>
+                <w:rFonts w:eastAsiaTheme="minorEastAsia"/>
+                <w:noProof/>
+                <w:szCs w:val="20"/>
+                <w:lang w:val="en-US" w:bidi="ne-NP"/>
+              </w:rPr>
+              <w:tab/>
+            </w:r>
+            <w:r>
+              <w:rPr>
+                <w:rStyle w:val="Hyperlink"/>
+                <w:noProof/>
+              </w:rPr>
+              <w:t>Answer of Third Question</w:t>
+            </w:r>
+            <w:r>
+              <w:rPr>
+                <w:noProof/>
+                <w:webHidden/>
+              </w:rPr>
+              <w:tab/>
+            </w:r>
+            <w:r>
+              <w:rPr>
+                <w:noProof/>
+                <w:webHidden/>
+              </w:rPr>
+              <w:fldChar w:fldCharType="begin"/>
+            </w:r>
+            <w:r>
+              <w:rPr>
+                <w:noProof/>
+                <w:webHidden/>
+              </w:rPr>
+              <w:instrText xml:space="preserve"> PAGEREF _Toc59795533 \h </w:instrText>
+            </w:r>
+            <w:r>
+              <w:rPr>
+                <w:noProof/>
+                <w:webHidden/>
+              </w:rPr>
+            </w:r>
+            <w:r>
+              <w:rPr>
+                <w:noProof/>
+                <w:webHidden/>
+              </w:rPr>
+              <w:fldChar w:fldCharType="separate"/>
+            </w:r>
+            <w:r>
+              <w:rPr>
+                <w:noProof/>
+                <w:webHidden/>
+              </w:rPr>
+              <w:t>2</w:t>
+            </w:r>
+            <w:r>
+              <w:rPr>
+                <w:noProof/>
+                <w:webHidden/>
+              </w:rPr>
+              <w:fldChar w:fldCharType="end"/>
+            </w:r>
+          </w:hyperlink>
+        </w:p>
+        <w:p>
+          <w:pPr>
+            <w:pStyle w:val="TOC2"/>
+            <w:tabs>
+              <w:tab w:val="left" w:pos="880"/>
+              <w:tab w:val="right" w:leader="dot" w:pos="15694"/>
+            </w:tabs>
+            <w:rPr>
+              <w:rFonts w:eastAsiaTheme="minorEastAsia"/>
+              <w:noProof/>
+              <w:szCs w:val="20"/>
+              <w:lang w:val="en-US" w:bidi="ne-NP"/>
+            </w:rPr>
+          </w:pPr>
+          <w:hyperlink w:anchor="_Toc59795534" w:history="1">
+            <w:r>
+              <w:rPr>
+                <w:rStyle w:val="Hyperlink"/>
+                <w:noProof/>
+              </w:rPr>
+              <w:t>1.4</w:t>
+            </w:r>
+            <w:r>
+              <w:rPr>
+                <w:rFonts w:eastAsiaTheme="minorEastAsia"/>
+                <w:noProof/>
+                <w:szCs w:val="20"/>
+                <w:lang w:val="en-US" w:bidi="ne-NP"/>
+              </w:rPr>
+              <w:tab/>
+            </w:r>
+            <w:r>
+              <w:rPr>
+                <w:rStyle w:val="Hyperlink"/>
+                <w:noProof/>
+              </w:rPr>
+              <w:t>Answer of Fourth Question</w:t>
+            </w:r>
+            <w:r>
+              <w:rPr>
+                <w:noProof/>
+                <w:webHidden/>
+              </w:rPr>
+              <w:tab/>
+            </w:r>
+            <w:r>
+              <w:rPr>
+                <w:noProof/>
+                <w:webHidden/>
+              </w:rPr>
+              <w:fldChar w:fldCharType="begin"/>
+            </w:r>
+            <w:r>
+              <w:rPr>
+                <w:noProof/>
+                <w:webHidden/>
+              </w:rPr>
+              <w:instrText xml:space="preserve"> PAGEREF _Toc59795534 \h </w:instrText>
+            </w:r>
+            <w:r>
+              <w:rPr>
+                <w:noProof/>
+                <w:webHidden/>
+              </w:rPr>
+            </w:r>
+            <w:r>
+              <w:rPr>
+                <w:noProof/>
+                <w:webHidden/>
+              </w:rPr>
+              <w:fldChar w:fldCharType="separate"/>
+            </w:r>
+            <w:r>
+              <w:rPr>
+                <w:noProof/>
+                <w:webHidden/>
+              </w:rPr>
+              <w:t>3</w:t>
+            </w:r>
+            <w:r>
+              <w:rPr>
+                <w:noProof/>
+                <w:webHidden/>
+              </w:rPr>
+              <w:fldChar w:fldCharType="end"/>
+            </w:r>
+          </w:hyperlink>
+        </w:p>
+        <w:p>
+          <w:pPr>
+            <w:pStyle w:val="TOC2"/>
+            <w:tabs>
+              <w:tab w:val="left" w:pos="880"/>
+              <w:tab w:val="right" w:leader="dot" w:pos="15694"/>
+            </w:tabs>
+            <w:rPr>
+              <w:rFonts w:eastAsiaTheme="minorEastAsia"/>
+              <w:noProof/>
+              <w:szCs w:val="20"/>
+              <w:lang w:val="en-US" w:bidi="ne-NP"/>
+            </w:rPr>
+          </w:pPr>
+          <w:hyperlink w:anchor="_Toc59795535" w:history="1">
+            <w:r>
+              <w:rPr>
+                <w:rStyle w:val="Hyperlink"/>
+                <w:noProof/>
+              </w:rPr>
+              <w:t>1.5</w:t>
+            </w:r>
+            <w:r>
+              <w:rPr>
+                <w:rFonts w:eastAsiaTheme="minorEastAsia"/>
+                <w:noProof/>
+                <w:szCs w:val="20"/>
+                <w:lang w:val="en-US" w:bidi="ne-NP"/>
+              </w:rPr>
+              <w:tab/>
+            </w:r>
+            <w:r>
+              <w:rPr>
+                <w:rStyle w:val="Hyperlink"/>
+                <w:noProof/>
+              </w:rPr>
+              <w:t>Answer of Fifth Question</w:t>
+            </w:r>
+            <w:r>
+              <w:rPr>
+                <w:noProof/>
+                <w:webHidden/>
+              </w:rPr>
+              <w:tab/>
+            </w:r>
+            <w:r>
+              <w:rPr>
+                <w:noProof/>
+                <w:webHidden/>
+              </w:rPr>
+              <w:fldChar w:fldCharType="begin"/>
+            </w:r>
+            <w:r>
+              <w:rPr>
+                <w:noProof/>
+                <w:webHidden/>
+              </w:rPr>
+              <w:instrText xml:space="preserve"> PAGEREF _Toc59795535 \h </w:instrText>
+            </w:r>
+            <w:r>
+              <w:rPr>
+                <w:noProof/>
+                <w:webHidden/>
+              </w:rPr>
+            </w:r>
+            <w:r>
+              <w:rPr>
+                <w:noProof/>
+                <w:webHidden/>
+              </w:rPr>
+              <w:fldChar w:fldCharType="separate"/>
+            </w:r>
+            <w:r>
+              <w:rPr>
+                <w:noProof/>
+                <w:webHidden/>
+              </w:rPr>
+              <w:t>3</w:t>
+            </w:r>
+            <w:r>
+              <w:rPr>
+                <w:noProof/>
+                <w:webHidden/>
+              </w:rPr>
+              <w:fldChar w:fldCharType="end"/>
+            </w:r>
+          </w:hyperlink>
+        </w:p>
+        <w:p>
+          <w:pPr>
+            <w:pStyle w:val="TOC2"/>
+            <w:tabs>
+              <w:tab w:val="left" w:pos="880"/>
+              <w:tab w:val="right" w:leader="dot" w:pos="15694"/>
+            </w:tabs>
+            <w:rPr>
+              <w:rFonts w:eastAsiaTheme="minorEastAsia"/>
+              <w:noProof/>
+              <w:szCs w:val="20"/>
+              <w:lang w:val="en-US" w:bidi="ne-NP"/>
+            </w:rPr>
+          </w:pPr>
+          <w:hyperlink w:anchor="_Toc59795536" w:history="1">
+            <w:r>
+              <w:rPr>
+                <w:rStyle w:val="Hyperlink"/>
+                <w:noProof/>
+              </w:rPr>
+              <w:t>1.6</w:t>
+            </w:r>
+            <w:r>
+              <w:rPr>
+                <w:rFonts w:eastAsiaTheme="minorEastAsia"/>
+                <w:noProof/>
+                <w:szCs w:val="20"/>
+                <w:lang w:val="en-US" w:bidi="ne-NP"/>
+              </w:rPr>
+              <w:tab/>
+            </w:r>
+            <w:r>
+              <w:rPr>
+                <w:rStyle w:val="Hyperlink"/>
+                <w:noProof/>
+              </w:rPr>
+              <w:t>Answer of Sixth Question</w:t>
+            </w:r>
+            <w:r>
+              <w:rPr>
+                <w:noProof/>
+                <w:webHidden/>
+              </w:rPr>
+              <w:tab/>
+            </w:r>
+            <w:r>
+              <w:rPr>
+                <w:noProof/>
+                <w:webHidden/>
+              </w:rPr>
+              <w:fldChar w:fldCharType="begin"/>
+            </w:r>
+            <w:r>
+              <w:rPr>
+                <w:noProof/>
+                <w:webHidden/>
+              </w:rPr>
+              <w:instrText xml:space="preserve"> PAGEREF _Toc59795536 \h </w:instrText>
+            </w:r>
+            <w:r>
+              <w:rPr>
+                <w:noProof/>
+                <w:webHidden/>
+              </w:rPr>
+            </w:r>
+            <w:r>
+              <w:rPr>
+                <w:noProof/>
+                <w:webHidden/>
+              </w:rPr>
+              <w:fldChar w:fldCharType="separate"/>
+            </w:r>
+            <w:r>
+              <w:rPr>
+                <w:noProof/>
+                <w:webHidden/>
+              </w:rPr>
+              <w:t>5</w:t>
             </w:r>
             <w:r>
               <w:rPr>
@@ -195,22 +734,24 @@
             <w:rPr>
               <w:rFonts w:eastAsiaTheme="minorEastAsia"/>
               <w:noProof/>
-              <w:lang w:eastAsia="en-GB"/>
+              <w:szCs w:val="20"/>
+              <w:lang w:val="en-US" w:bidi="ne-NP"/>
             </w:rPr>
           </w:pPr>
-          <w:hyperlink w:anchor="_Toc20306349" w:history="1">
+          <w:hyperlink w:anchor="_Toc59795537" w:history="1">
             <w:r>
               <w:rPr>
                 <w:rStyle w:val="Hyperlink"/>
                 <w:noProof/>
               </w:rPr>
-              <w:t>1</w:t>
+              <w:t>2</w:t>
             </w:r>
             <w:r>
               <w:rPr>
                 <w:rFonts w:eastAsiaTheme="minorEastAsia"/>
                 <w:noProof/>
-                <w:lang w:eastAsia="en-GB"/>
+                <w:szCs w:val="20"/>
+                <w:lang w:val="en-US" w:bidi="ne-NP"/>
               </w:rPr>
               <w:tab/>
             </w:r>
@@ -219,7 +760,7 @@
                 <w:rStyle w:val="Hyperlink"/>
                 <w:noProof/>
               </w:rPr>
-              <w:t>Parallel and Distributed Systems</w:t>
+              <w:t>Applications of Matrix Multiplication and Password Cracking using HPC-based CPU system</w:t>
             </w:r>
             <w:r>
               <w:rPr>
@@ -240,7 +781,7 @@
                 <w:noProof/>
                 <w:webHidden/>
               </w:rPr>
-              <w:instrText xml:space="preserve"> PAGEREF _Toc20306349 \h </w:instrText>
+              <w:instrText xml:space="preserve"> PAGEREF _Toc59795537 \h </w:instrText>
             </w:r>
             <w:r>
               <w:rPr>
@@ -260,7 +801,7 @@
                 <w:noProof/>
                 <w:webHidden/>
               </w:rPr>
-              <w:t>2</w:t>
+              <w:t>5</w:t>
             </w:r>
             <w:r>
               <w:rPr>
@@ -281,22 +822,24 @@
             <w:rPr>
               <w:rFonts w:eastAsiaTheme="minorEastAsia"/>
               <w:noProof/>
-              <w:lang w:eastAsia="en-GB"/>
+              <w:szCs w:val="20"/>
+              <w:lang w:val="en-US" w:bidi="ne-NP"/>
             </w:rPr>
           </w:pPr>
-          <w:hyperlink w:anchor="_Toc20306350" w:history="1">
+          <w:hyperlink w:anchor="_Toc59795538" w:history="1">
             <w:r>
               <w:rPr>
                 <w:rStyle w:val="Hyperlink"/>
                 <w:noProof/>
               </w:rPr>
-              <w:t>1.1</w:t>
+              <w:t>2.1</w:t>
             </w:r>
             <w:r>
               <w:rPr>
                 <w:rFonts w:eastAsiaTheme="minorEastAsia"/>
                 <w:noProof/>
-                <w:lang w:eastAsia="en-GB"/>
+                <w:szCs w:val="20"/>
+                <w:lang w:val="en-US" w:bidi="ne-NP"/>
               </w:rPr>
               <w:tab/>
             </w:r>
@@ -305,7 +848,7 @@
                 <w:rStyle w:val="Hyperlink"/>
                 <w:noProof/>
               </w:rPr>
-              <w:t>Answer of First Question</w:t>
+              <w:t>Single Thread Matrix Multiplication</w:t>
             </w:r>
             <w:r>
               <w:rPr>
@@ -326,7 +869,7 @@
                 <w:noProof/>
                 <w:webHidden/>
               </w:rPr>
-              <w:instrText xml:space="preserve"> PAGEREF _Toc20306350 \h </w:instrText>
+              <w:instrText xml:space="preserve"> PAGEREF _Toc59795538 \h </w:instrText>
             </w:r>
             <w:r>
               <w:rPr>
@@ -346,7 +889,7 @@
                 <w:noProof/>
                 <w:webHidden/>
               </w:rPr>
-              <w:t>2</w:t>
+              <w:t>5</w:t>
             </w:r>
             <w:r>
               <w:rPr>
@@ -367,22 +910,24 @@
             <w:rPr>
               <w:rFonts w:eastAsiaTheme="minorEastAsia"/>
               <w:noProof/>
-              <w:lang w:eastAsia="en-GB"/>
+              <w:szCs w:val="20"/>
+              <w:lang w:val="en-US" w:bidi="ne-NP"/>
             </w:rPr>
           </w:pPr>
-          <w:hyperlink w:anchor="_Toc20306351" w:history="1">
+          <w:hyperlink w:anchor="_Toc59795539" w:history="1">
             <w:r>
               <w:rPr>
                 <w:rStyle w:val="Hyperlink"/>
                 <w:noProof/>
               </w:rPr>
-              <w:t>1.2</w:t>
+              <w:t>2.2</w:t>
             </w:r>
             <w:r>
               <w:rPr>
                 <w:rFonts w:eastAsiaTheme="minorEastAsia"/>
                 <w:noProof/>
-                <w:lang w:eastAsia="en-GB"/>
+                <w:szCs w:val="20"/>
+                <w:lang w:val="en-US" w:bidi="ne-NP"/>
               </w:rPr>
               <w:tab/>
             </w:r>
@@ -391,7 +936,7 @@
                 <w:rStyle w:val="Hyperlink"/>
                 <w:noProof/>
               </w:rPr>
-              <w:t>Answer of Second Question</w:t>
+              <w:t>Multithreaded Matrix Multiplication</w:t>
             </w:r>
             <w:r>
               <w:rPr>
@@ -412,7 +957,7 @@
                 <w:noProof/>
                 <w:webHidden/>
               </w:rPr>
-              <w:instrText xml:space="preserve"> PAGEREF _Toc20306351 \h </w:instrText>
+              <w:instrText xml:space="preserve"> PAGEREF _Toc59795539 \h </w:instrText>
             </w:r>
             <w:r>
               <w:rPr>
@@ -432,7 +977,7 @@
                 <w:noProof/>
                 <w:webHidden/>
               </w:rPr>
-              <w:t>2</w:t>
+              <w:t>6</w:t>
             </w:r>
             <w:r>
               <w:rPr>
@@ -453,22 +998,24 @@
             <w:rPr>
               <w:rFonts w:eastAsiaTheme="minorEastAsia"/>
               <w:noProof/>
-              <w:lang w:eastAsia="en-GB"/>
+              <w:szCs w:val="20"/>
+              <w:lang w:val="en-US" w:bidi="ne-NP"/>
             </w:rPr>
           </w:pPr>
-          <w:hyperlink w:anchor="_Toc20306352" w:history="1">
+          <w:hyperlink w:anchor="_Toc59795540" w:history="1">
             <w:r>
               <w:rPr>
                 <w:rStyle w:val="Hyperlink"/>
                 <w:noProof/>
               </w:rPr>
-              <w:t>1.3</w:t>
+              <w:t>2.3</w:t>
             </w:r>
             <w:r>
               <w:rPr>
                 <w:rFonts w:eastAsiaTheme="minorEastAsia"/>
                 <w:noProof/>
-                <w:lang w:eastAsia="en-GB"/>
+                <w:szCs w:val="20"/>
+                <w:lang w:val="en-US" w:bidi="ne-NP"/>
               </w:rPr>
               <w:tab/>
             </w:r>
@@ -477,7 +1024,7 @@
                 <w:rStyle w:val="Hyperlink"/>
                 <w:noProof/>
               </w:rPr>
-              <w:t>Answer of Third Question</w:t>
+              <w:t>Password cracking using POSIX Threads</w:t>
             </w:r>
             <w:r>
               <w:rPr>
@@ -498,7 +1045,7 @@
                 <w:noProof/>
                 <w:webHidden/>
               </w:rPr>
-              <w:instrText xml:space="preserve"> PAGEREF _Toc20306352 \h </w:instrText>
+              <w:instrText xml:space="preserve"> PAGEREF _Toc59795540 \h </w:instrText>
             </w:r>
             <w:r>
               <w:rPr>
@@ -518,7 +1065,95 @@
                 <w:noProof/>
                 <w:webHidden/>
               </w:rPr>
-              <w:t>2</w:t>
+              <w:t>6</w:t>
+            </w:r>
+            <w:r>
+              <w:rPr>
+                <w:noProof/>
+                <w:webHidden/>
+              </w:rPr>
+              <w:fldChar w:fldCharType="end"/>
+            </w:r>
+          </w:hyperlink>
+        </w:p>
+        <w:p>
+          <w:pPr>
+            <w:pStyle w:val="TOC1"/>
+            <w:tabs>
+              <w:tab w:val="left" w:pos="440"/>
+              <w:tab w:val="right" w:leader="dot" w:pos="15694"/>
+            </w:tabs>
+            <w:rPr>
+              <w:rFonts w:eastAsiaTheme="minorEastAsia"/>
+              <w:noProof/>
+              <w:szCs w:val="20"/>
+              <w:lang w:val="en-US" w:bidi="ne-NP"/>
+            </w:rPr>
+          </w:pPr>
+          <w:hyperlink w:anchor="_Toc59795541" w:history="1">
+            <w:r>
+              <w:rPr>
+                <w:rStyle w:val="Hyperlink"/>
+                <w:noProof/>
+              </w:rPr>
+              <w:t>3</w:t>
+            </w:r>
+            <w:r>
+              <w:rPr>
+                <w:rFonts w:eastAsiaTheme="minorEastAsia"/>
+                <w:noProof/>
+                <w:szCs w:val="20"/>
+                <w:lang w:val="en-US" w:bidi="ne-NP"/>
+              </w:rPr>
+              <w:tab/>
+            </w:r>
+            <w:r>
+              <w:rPr>
+                <w:rStyle w:val="Hyperlink"/>
+                <w:noProof/>
+              </w:rPr>
+              <w:t>Applications of Password Cracking and Image Blurring using HPC-based CUDA System</w:t>
+            </w:r>
+            <w:r>
+              <w:rPr>
+                <w:noProof/>
+                <w:webHidden/>
+              </w:rPr>
+              <w:tab/>
+            </w:r>
+            <w:r>
+              <w:rPr>
+                <w:noProof/>
+                <w:webHidden/>
+              </w:rPr>
+              <w:fldChar w:fldCharType="begin"/>
+            </w:r>
+            <w:r>
+              <w:rPr>
+                <w:noProof/>
+                <w:webHidden/>
+              </w:rPr>
+              <w:instrText xml:space="preserve"> PAGEREF _Toc59795541 \h </w:instrText>
+            </w:r>
+            <w:r>
+              <w:rPr>
+                <w:noProof/>
+                <w:webHidden/>
+              </w:rPr>
+            </w:r>
+            <w:r>
+              <w:rPr>
+                <w:noProof/>
+                <w:webHidden/>
+              </w:rPr>
+              <w:fldChar w:fldCharType="separate"/>
+            </w:r>
+            <w:r>
+              <w:rPr>
+                <w:noProof/>
+                <w:webHidden/>
+              </w:rPr>
+              <w:t>6</w:t>
             </w:r>
             <w:r>
               <w:rPr>
@@ -539,22 +1174,24 @@
             <w:rPr>
               <w:rFonts w:eastAsiaTheme="minorEastAsia"/>
               <w:noProof/>
-              <w:lang w:eastAsia="en-GB"/>
+              <w:szCs w:val="20"/>
+              <w:lang w:val="en-US" w:bidi="ne-NP"/>
             </w:rPr>
           </w:pPr>
-          <w:hyperlink w:anchor="_Toc20306353" w:history="1">
+          <w:hyperlink w:anchor="_Toc59795542" w:history="1">
             <w:r>
               <w:rPr>
                 <w:rStyle w:val="Hyperlink"/>
                 <w:noProof/>
               </w:rPr>
-              <w:t>1.4</w:t>
+              <w:t>3.1</w:t>
             </w:r>
             <w:r>
               <w:rPr>
                 <w:rFonts w:eastAsiaTheme="minorEastAsia"/>
                 <w:noProof/>
-                <w:lang w:eastAsia="en-GB"/>
+                <w:szCs w:val="20"/>
+                <w:lang w:val="en-US" w:bidi="ne-NP"/>
               </w:rPr>
               <w:tab/>
             </w:r>
@@ -563,7 +1200,7 @@
                 <w:rStyle w:val="Hyperlink"/>
                 <w:noProof/>
               </w:rPr>
-              <w:t>Answer of Fourth Question</w:t>
+              <w:t>Password Cracking using CUDA</w:t>
             </w:r>
             <w:r>
               <w:rPr>
@@ -584,7 +1221,7 @@
                 <w:noProof/>
                 <w:webHidden/>
               </w:rPr>
-              <w:instrText xml:space="preserve"> PAGEREF _Toc20306353 \h </w:instrText>
+              <w:instrText xml:space="preserve"> PAGEREF _Toc59795542 \h </w:instrText>
             </w:r>
             <w:r>
               <w:rPr>
@@ -604,7 +1241,7 @@
                 <w:noProof/>
                 <w:webHidden/>
               </w:rPr>
-              <w:t>2</w:t>
+              <w:t>6</w:t>
             </w:r>
             <w:r>
               <w:rPr>
@@ -625,22 +1262,24 @@
             <w:rPr>
               <w:rFonts w:eastAsiaTheme="minorEastAsia"/>
               <w:noProof/>
-              <w:lang w:eastAsia="en-GB"/>
+              <w:szCs w:val="20"/>
+              <w:lang w:val="en-US" w:bidi="ne-NP"/>
             </w:rPr>
           </w:pPr>
-          <w:hyperlink w:anchor="_Toc20306354" w:history="1">
+          <w:hyperlink w:anchor="_Toc59795543" w:history="1">
             <w:r>
               <w:rPr>
                 <w:rStyle w:val="Hyperlink"/>
                 <w:noProof/>
               </w:rPr>
-              <w:t>1.5</w:t>
+              <w:t>3.2</w:t>
             </w:r>
             <w:r>
               <w:rPr>
                 <w:rFonts w:eastAsiaTheme="minorEastAsia"/>
                 <w:noProof/>
-                <w:lang w:eastAsia="en-GB"/>
+                <w:szCs w:val="20"/>
+                <w:lang w:val="en-US" w:bidi="ne-NP"/>
               </w:rPr>
               <w:tab/>
             </w:r>
@@ -649,7 +1288,7 @@
                 <w:rStyle w:val="Hyperlink"/>
                 <w:noProof/>
               </w:rPr>
-              <w:t>Answer of Fifth Question</w:t>
+              <w:t>Image blur using multi dimension Gaussian matrices</w:t>
             </w:r>
             <w:r>
               <w:rPr>
@@ -670,7 +1309,7 @@
                 <w:noProof/>
                 <w:webHidden/>
               </w:rPr>
-              <w:instrText xml:space="preserve"> PAGEREF _Toc20306354 \h </w:instrText>
+              <w:instrText xml:space="preserve"> PAGEREF _Toc59795543 \h </w:instrText>
             </w:r>
             <w:r>
               <w:rPr>
@@ -690,7 +1329,7 @@
                 <w:noProof/>
                 <w:webHidden/>
               </w:rPr>
-              <w:t>2</w:t>
+              <w:t>6</w:t>
             </w:r>
             <w:r>
               <w:rPr>
@@ -708,688 +1347,7 @@
               <w:tab w:val="left" w:pos="880"/>
               <w:tab w:val="right" w:leader="dot" w:pos="15694"/>
             </w:tabs>
-            <w:rPr>
-              <w:rFonts w:eastAsiaTheme="minorEastAsia"/>
-              <w:noProof/>
-              <w:lang w:eastAsia="en-GB"/>
-            </w:rPr>
           </w:pPr>
-          <w:hyperlink w:anchor="_Toc20306355" w:history="1">
-            <w:r>
-              <w:rPr>
-                <w:rStyle w:val="Hyperlink"/>
-                <w:noProof/>
-              </w:rPr>
-              <w:t>1.6</w:t>
-            </w:r>
-            <w:r>
-              <w:rPr>
-                <w:rFonts w:eastAsiaTheme="minorEastAsia"/>
-                <w:noProof/>
-                <w:lang w:eastAsia="en-GB"/>
-              </w:rPr>
-              <w:tab/>
-            </w:r>
-            <w:r>
-              <w:rPr>
-                <w:rStyle w:val="Hyperlink"/>
-                <w:noProof/>
-              </w:rPr>
-              <w:t>Answer of Sixth Question</w:t>
-            </w:r>
-            <w:r>
-              <w:rPr>
-                <w:noProof/>
-                <w:webHidden/>
-              </w:rPr>
-              <w:tab/>
-            </w:r>
-            <w:r>
-              <w:rPr>
-                <w:noProof/>
-                <w:webHidden/>
-              </w:rPr>
-              <w:fldChar w:fldCharType="begin"/>
-            </w:r>
-            <w:r>
-              <w:rPr>
-                <w:noProof/>
-                <w:webHidden/>
-              </w:rPr>
-              <w:instrText xml:space="preserve"> PAGEREF _Toc20306355 \h </w:instrText>
-            </w:r>
-            <w:r>
-              <w:rPr>
-                <w:noProof/>
-                <w:webHidden/>
-              </w:rPr>
-            </w:r>
-            <w:r>
-              <w:rPr>
-                <w:noProof/>
-                <w:webHidden/>
-              </w:rPr>
-              <w:fldChar w:fldCharType="separate"/>
-            </w:r>
-            <w:r>
-              <w:rPr>
-                <w:noProof/>
-                <w:webHidden/>
-              </w:rPr>
-              <w:t>2</w:t>
-            </w:r>
-            <w:r>
-              <w:rPr>
-                <w:noProof/>
-                <w:webHidden/>
-              </w:rPr>
-              <w:fldChar w:fldCharType="end"/>
-            </w:r>
-          </w:hyperlink>
-        </w:p>
-        <w:p>
-          <w:pPr>
-            <w:pStyle w:val="TOC1"/>
-            <w:tabs>
-              <w:tab w:val="left" w:pos="440"/>
-              <w:tab w:val="right" w:leader="dot" w:pos="15694"/>
-            </w:tabs>
-            <w:rPr>
-              <w:rFonts w:eastAsiaTheme="minorEastAsia"/>
-              <w:noProof/>
-              <w:lang w:eastAsia="en-GB"/>
-            </w:rPr>
-          </w:pPr>
-          <w:hyperlink w:anchor="_Toc20306356" w:history="1">
-            <w:r>
-              <w:rPr>
-                <w:rStyle w:val="Hyperlink"/>
-                <w:noProof/>
-              </w:rPr>
-              <w:t>2</w:t>
-            </w:r>
-            <w:r>
-              <w:rPr>
-                <w:rFonts w:eastAsiaTheme="minorEastAsia"/>
-                <w:noProof/>
-                <w:lang w:eastAsia="en-GB"/>
-              </w:rPr>
-              <w:tab/>
-            </w:r>
-            <w:r>
-              <w:rPr>
-                <w:rStyle w:val="Hyperlink"/>
-                <w:noProof/>
-              </w:rPr>
-              <w:t>Applications of Matrix Multiplication and Password Cracking using HPC-based CPU system</w:t>
-            </w:r>
-            <w:r>
-              <w:rPr>
-                <w:noProof/>
-                <w:webHidden/>
-              </w:rPr>
-              <w:tab/>
-            </w:r>
-            <w:r>
-              <w:rPr>
-                <w:noProof/>
-                <w:webHidden/>
-              </w:rPr>
-              <w:fldChar w:fldCharType="begin"/>
-            </w:r>
-            <w:r>
-              <w:rPr>
-                <w:noProof/>
-                <w:webHidden/>
-              </w:rPr>
-              <w:instrText xml:space="preserve"> PAGEREF _Toc20306356 \h </w:instrText>
-            </w:r>
-            <w:r>
-              <w:rPr>
-                <w:noProof/>
-                <w:webHidden/>
-              </w:rPr>
-            </w:r>
-            <w:r>
-              <w:rPr>
-                <w:noProof/>
-                <w:webHidden/>
-              </w:rPr>
-              <w:fldChar w:fldCharType="separate"/>
-            </w:r>
-            <w:r>
-              <w:rPr>
-                <w:noProof/>
-                <w:webHidden/>
-              </w:rPr>
-              <w:t>2</w:t>
-            </w:r>
-            <w:r>
-              <w:rPr>
-                <w:noProof/>
-                <w:webHidden/>
-              </w:rPr>
-              <w:fldChar w:fldCharType="end"/>
-            </w:r>
-          </w:hyperlink>
-        </w:p>
-        <w:p>
-          <w:pPr>
-            <w:pStyle w:val="TOC2"/>
-            <w:tabs>
-              <w:tab w:val="left" w:pos="880"/>
-              <w:tab w:val="right" w:leader="dot" w:pos="15694"/>
-            </w:tabs>
-            <w:rPr>
-              <w:rFonts w:eastAsiaTheme="minorEastAsia"/>
-              <w:noProof/>
-              <w:lang w:eastAsia="en-GB"/>
-            </w:rPr>
-          </w:pPr>
-          <w:hyperlink w:anchor="_Toc20306357" w:history="1">
-            <w:r>
-              <w:rPr>
-                <w:rStyle w:val="Hyperlink"/>
-                <w:noProof/>
-              </w:rPr>
-              <w:t>2.1</w:t>
-            </w:r>
-            <w:r>
-              <w:rPr>
-                <w:rFonts w:eastAsiaTheme="minorEastAsia"/>
-                <w:noProof/>
-                <w:lang w:eastAsia="en-GB"/>
-              </w:rPr>
-              <w:tab/>
-            </w:r>
-            <w:r>
-              <w:rPr>
-                <w:rStyle w:val="Hyperlink"/>
-                <w:noProof/>
-              </w:rPr>
-              <w:t>Single Thread Matrix Multiplication</w:t>
-            </w:r>
-            <w:r>
-              <w:rPr>
-                <w:noProof/>
-                <w:webHidden/>
-              </w:rPr>
-              <w:tab/>
-            </w:r>
-            <w:r>
-              <w:rPr>
-                <w:noProof/>
-                <w:webHidden/>
-              </w:rPr>
-              <w:fldChar w:fldCharType="begin"/>
-            </w:r>
-            <w:r>
-              <w:rPr>
-                <w:noProof/>
-                <w:webHidden/>
-              </w:rPr>
-              <w:instrText xml:space="preserve"> PAGEREF _Toc20306357 \h </w:instrText>
-            </w:r>
-            <w:r>
-              <w:rPr>
-                <w:noProof/>
-                <w:webHidden/>
-              </w:rPr>
-            </w:r>
-            <w:r>
-              <w:rPr>
-                <w:noProof/>
-                <w:webHidden/>
-              </w:rPr>
-              <w:fldChar w:fldCharType="separate"/>
-            </w:r>
-            <w:r>
-              <w:rPr>
-                <w:noProof/>
-                <w:webHidden/>
-              </w:rPr>
-              <w:t>2</w:t>
-            </w:r>
-            <w:r>
-              <w:rPr>
-                <w:noProof/>
-                <w:webHidden/>
-              </w:rPr>
-              <w:fldChar w:fldCharType="end"/>
-            </w:r>
-          </w:hyperlink>
-        </w:p>
-        <w:p>
-          <w:pPr>
-            <w:pStyle w:val="TOC2"/>
-            <w:tabs>
-              <w:tab w:val="left" w:pos="880"/>
-              <w:tab w:val="right" w:leader="dot" w:pos="15694"/>
-            </w:tabs>
-            <w:rPr>
-              <w:rFonts w:eastAsiaTheme="minorEastAsia"/>
-              <w:noProof/>
-              <w:lang w:eastAsia="en-GB"/>
-            </w:rPr>
-          </w:pPr>
-          <w:hyperlink w:anchor="_Toc20306358" w:history="1">
-            <w:r>
-              <w:rPr>
-                <w:rStyle w:val="Hyperlink"/>
-                <w:noProof/>
-              </w:rPr>
-              <w:t>2.2</w:t>
-            </w:r>
-            <w:r>
-              <w:rPr>
-                <w:rFonts w:eastAsiaTheme="minorEastAsia"/>
-                <w:noProof/>
-                <w:lang w:eastAsia="en-GB"/>
-              </w:rPr>
-              <w:tab/>
-            </w:r>
-            <w:r>
-              <w:rPr>
-                <w:rStyle w:val="Hyperlink"/>
-                <w:noProof/>
-              </w:rPr>
-              <w:t>Multithreaded Matrix Multiplication</w:t>
-            </w:r>
-            <w:r>
-              <w:rPr>
-                <w:noProof/>
-                <w:webHidden/>
-              </w:rPr>
-              <w:tab/>
-            </w:r>
-            <w:r>
-              <w:rPr>
-                <w:noProof/>
-                <w:webHidden/>
-              </w:rPr>
-              <w:fldChar w:fldCharType="begin"/>
-            </w:r>
-            <w:r>
-              <w:rPr>
-                <w:noProof/>
-                <w:webHidden/>
-              </w:rPr>
-              <w:instrText xml:space="preserve"> PAGEREF _Toc20306358 \h </w:instrText>
-            </w:r>
-            <w:r>
-              <w:rPr>
-                <w:noProof/>
-                <w:webHidden/>
-              </w:rPr>
-            </w:r>
-            <w:r>
-              <w:rPr>
-                <w:noProof/>
-                <w:webHidden/>
-              </w:rPr>
-              <w:fldChar w:fldCharType="separate"/>
-            </w:r>
-            <w:r>
-              <w:rPr>
-                <w:noProof/>
-                <w:webHidden/>
-              </w:rPr>
-              <w:t>3</w:t>
-            </w:r>
-            <w:r>
-              <w:rPr>
-                <w:noProof/>
-                <w:webHidden/>
-              </w:rPr>
-              <w:fldChar w:fldCharType="end"/>
-            </w:r>
-          </w:hyperlink>
-        </w:p>
-        <w:p>
-          <w:pPr>
-            <w:pStyle w:val="TOC2"/>
-            <w:tabs>
-              <w:tab w:val="left" w:pos="880"/>
-              <w:tab w:val="right" w:leader="dot" w:pos="15694"/>
-            </w:tabs>
-            <w:rPr>
-              <w:rFonts w:eastAsiaTheme="minorEastAsia"/>
-              <w:noProof/>
-              <w:lang w:eastAsia="en-GB"/>
-            </w:rPr>
-          </w:pPr>
-          <w:hyperlink w:anchor="_Toc20306359" w:history="1">
-            <w:r>
-              <w:rPr>
-                <w:rStyle w:val="Hyperlink"/>
-                <w:noProof/>
-              </w:rPr>
-              <w:t>2.3</w:t>
-            </w:r>
-            <w:r>
-              <w:rPr>
-                <w:rFonts w:eastAsiaTheme="minorEastAsia"/>
-                <w:noProof/>
-                <w:lang w:eastAsia="en-GB"/>
-              </w:rPr>
-              <w:tab/>
-            </w:r>
-            <w:r>
-              <w:rPr>
-                <w:rStyle w:val="Hyperlink"/>
-                <w:noProof/>
-              </w:rPr>
-              <w:t>Password cracking using POSIX Threads</w:t>
-            </w:r>
-            <w:r>
-              <w:rPr>
-                <w:noProof/>
-                <w:webHidden/>
-              </w:rPr>
-              <w:tab/>
-            </w:r>
-            <w:r>
-              <w:rPr>
-                <w:noProof/>
-                <w:webHidden/>
-              </w:rPr>
-              <w:fldChar w:fldCharType="begin"/>
-            </w:r>
-            <w:r>
-              <w:rPr>
-                <w:noProof/>
-                <w:webHidden/>
-              </w:rPr>
-              <w:instrText xml:space="preserve"> PAGEREF _Toc20306359 \h </w:instrText>
-            </w:r>
-            <w:r>
-              <w:rPr>
-                <w:noProof/>
-                <w:webHidden/>
-              </w:rPr>
-            </w:r>
-            <w:r>
-              <w:rPr>
-                <w:noProof/>
-                <w:webHidden/>
-              </w:rPr>
-              <w:fldChar w:fldCharType="separate"/>
-            </w:r>
-            <w:r>
-              <w:rPr>
-                <w:noProof/>
-                <w:webHidden/>
-              </w:rPr>
-              <w:t>3</w:t>
-            </w:r>
-            <w:r>
-              <w:rPr>
-                <w:noProof/>
-                <w:webHidden/>
-              </w:rPr>
-              <w:fldChar w:fldCharType="end"/>
-            </w:r>
-          </w:hyperlink>
-        </w:p>
-        <w:p>
-          <w:pPr>
-            <w:pStyle w:val="TOC1"/>
-            <w:tabs>
-              <w:tab w:val="left" w:pos="440"/>
-              <w:tab w:val="right" w:leader="dot" w:pos="15694"/>
-            </w:tabs>
-            <w:rPr>
-              <w:rFonts w:eastAsiaTheme="minorEastAsia"/>
-              <w:noProof/>
-              <w:lang w:eastAsia="en-GB"/>
-            </w:rPr>
-          </w:pPr>
-          <w:hyperlink w:anchor="_Toc20306360" w:history="1">
-            <w:r>
-              <w:rPr>
-                <w:rStyle w:val="Hyperlink"/>
-                <w:noProof/>
-              </w:rPr>
-              <w:t>3</w:t>
-            </w:r>
-            <w:r>
-              <w:rPr>
-                <w:rFonts w:eastAsiaTheme="minorEastAsia"/>
-                <w:noProof/>
-                <w:lang w:eastAsia="en-GB"/>
-              </w:rPr>
-              <w:tab/>
-            </w:r>
-            <w:r>
-              <w:rPr>
-                <w:rStyle w:val="Hyperlink"/>
-                <w:noProof/>
-              </w:rPr>
-              <w:t>Applications of Password Cracking and Image Blurring using HPC-based CUDA System</w:t>
-            </w:r>
-            <w:r>
-              <w:rPr>
-                <w:noProof/>
-                <w:webHidden/>
-              </w:rPr>
-              <w:tab/>
-            </w:r>
-            <w:r>
-              <w:rPr>
-                <w:noProof/>
-                <w:webHidden/>
-              </w:rPr>
-              <w:fldChar w:fldCharType="begin"/>
-            </w:r>
-            <w:r>
-              <w:rPr>
-                <w:noProof/>
-                <w:webHidden/>
-              </w:rPr>
-              <w:instrText xml:space="preserve"> PAGEREF _Toc20306360 \h </w:instrText>
-            </w:r>
-            <w:r>
-              <w:rPr>
-                <w:noProof/>
-                <w:webHidden/>
-              </w:rPr>
-            </w:r>
-            <w:r>
-              <w:rPr>
-                <w:noProof/>
-                <w:webHidden/>
-              </w:rPr>
-              <w:fldChar w:fldCharType="separate"/>
-            </w:r>
-            <w:r>
-              <w:rPr>
-                <w:noProof/>
-                <w:webHidden/>
-              </w:rPr>
-              <w:t>3</w:t>
-            </w:r>
-            <w:r>
-              <w:rPr>
-                <w:noProof/>
-                <w:webHidden/>
-              </w:rPr>
-              <w:fldChar w:fldCharType="end"/>
-            </w:r>
-          </w:hyperlink>
-        </w:p>
-        <w:p>
-          <w:pPr>
-            <w:pStyle w:val="TOC2"/>
-            <w:tabs>
-              <w:tab w:val="left" w:pos="880"/>
-              <w:tab w:val="right" w:leader="dot" w:pos="15694"/>
-            </w:tabs>
-            <w:rPr>
-              <w:rFonts w:eastAsiaTheme="minorEastAsia"/>
-              <w:noProof/>
-              <w:lang w:eastAsia="en-GB"/>
-            </w:rPr>
-          </w:pPr>
-          <w:hyperlink w:anchor="_Toc20306361" w:history="1">
-            <w:r>
-              <w:rPr>
-                <w:rStyle w:val="Hyperlink"/>
-                <w:noProof/>
-              </w:rPr>
-              <w:t>3.1</w:t>
-            </w:r>
-            <w:r>
-              <w:rPr>
-                <w:rFonts w:eastAsiaTheme="minorEastAsia"/>
-                <w:noProof/>
-                <w:lang w:eastAsia="en-GB"/>
-              </w:rPr>
-              <w:tab/>
-            </w:r>
-            <w:r>
-              <w:rPr>
-                <w:rStyle w:val="Hyperlink"/>
-                <w:noProof/>
-              </w:rPr>
-              <w:t>Password Cracking using CUDA</w:t>
-            </w:r>
-            <w:r>
-              <w:rPr>
-                <w:noProof/>
-                <w:webHidden/>
-              </w:rPr>
-              <w:tab/>
-            </w:r>
-            <w:r>
-              <w:rPr>
-                <w:noProof/>
-                <w:webHidden/>
-              </w:rPr>
-              <w:fldChar w:fldCharType="begin"/>
-            </w:r>
-            <w:r>
-              <w:rPr>
-                <w:noProof/>
-                <w:webHidden/>
-              </w:rPr>
-              <w:instrText xml:space="preserve"> PAGEREF _Toc20306361 \h </w:instrText>
-            </w:r>
-            <w:r>
-              <w:rPr>
-                <w:noProof/>
-                <w:webHidden/>
-              </w:rPr>
-            </w:r>
-            <w:r>
-              <w:rPr>
-                <w:noProof/>
-                <w:webHidden/>
-              </w:rPr>
-              <w:fldChar w:fldCharType="separate"/>
-            </w:r>
-            <w:r>
-              <w:rPr>
-                <w:noProof/>
-                <w:webHidden/>
-              </w:rPr>
-              <w:t>3</w:t>
-            </w:r>
-            <w:r>
-              <w:rPr>
-                <w:noProof/>
-                <w:webHidden/>
-              </w:rPr>
-              <w:fldChar w:fldCharType="end"/>
-            </w:r>
-          </w:hyperlink>
-        </w:p>
-        <w:p>
-          <w:pPr>
-            <w:pStyle w:val="TOC2"/>
-            <w:tabs>
-              <w:tab w:val="left" w:pos="880"/>
-              <w:tab w:val="right" w:leader="dot" w:pos="15694"/>
-            </w:tabs>
-            <w:rPr>
-              <w:rFonts w:eastAsiaTheme="minorEastAsia"/>
-              <w:noProof/>
-              <w:lang w:eastAsia="en-GB"/>
-            </w:rPr>
-          </w:pPr>
-          <w:hyperlink w:anchor="_Toc20306362" w:history="1">
-            <w:r>
-              <w:rPr>
-                <w:rStyle w:val="Hyperlink"/>
-                <w:noProof/>
-              </w:rPr>
-              <w:t>3.2</w:t>
-            </w:r>
-            <w:r>
-              <w:rPr>
-                <w:rFonts w:eastAsiaTheme="minorEastAsia"/>
-                <w:noProof/>
-                <w:lang w:eastAsia="en-GB"/>
-              </w:rPr>
-              <w:tab/>
-            </w:r>
-            <w:r>
-              <w:rPr>
-                <w:rStyle w:val="Hyperlink"/>
-                <w:noProof/>
-              </w:rPr>
-              <w:t>Image blur using multi dimension Gaussian matrices</w:t>
-            </w:r>
-            <w:r>
-              <w:rPr>
-                <w:noProof/>
-                <w:webHidden/>
-              </w:rPr>
-              <w:tab/>
-            </w:r>
-            <w:r>
-              <w:rPr>
-                <w:noProof/>
-                <w:webHidden/>
-              </w:rPr>
-              <w:fldChar w:fldCharType="begin"/>
-            </w:r>
-            <w:r>
-              <w:rPr>
-                <w:noProof/>
-                <w:webHidden/>
-              </w:rPr>
-              <w:instrText xml:space="preserve"> PAGEREF _Toc20306362 \h </w:instrText>
-            </w:r>
-            <w:r>
-              <w:rPr>
-                <w:noProof/>
-                <w:webHidden/>
-              </w:rPr>
-            </w:r>
-            <w:r>
-              <w:rPr>
-                <w:noProof/>
-                <w:webHidden/>
-              </w:rPr>
-              <w:fldChar w:fldCharType="separate"/>
-            </w:r>
-            <w:r>
-              <w:rPr>
-                <w:noProof/>
-                <w:webHidden/>
-              </w:rPr>
-              <w:t>3</w:t>
-            </w:r>
-            <w:r>
-              <w:rPr>
-                <w:noProof/>
-                <w:webHidden/>
-              </w:rPr>
-              <w:fldChar w:fldCharType="end"/>
-            </w:r>
-          </w:hyperlink>
-        </w:p>
-        <w:p>
           <w:r>
             <w:rPr>
               <w:b/>
@@ -1403,148 +1361,628 @@
     </w:sdt>
     <w:p>
       <w:pPr>
-        <w:jc w:val="center"/>
-        <w:rPr>
-          <w:sz w:val="36"/>
-          <w:szCs w:val="36"/>
-        </w:rPr>
-      </w:pPr>
-    </w:p>
-    <w:p>
-      <w:pPr>
-        <w:jc w:val="center"/>
-        <w:rPr>
-          <w:sz w:val="36"/>
-          <w:szCs w:val="36"/>
-        </w:rPr>
-      </w:pPr>
-    </w:p>
-    <w:p>
-      <w:pPr>
         <w:pStyle w:val="Heading1"/>
       </w:pPr>
-      <w:bookmarkStart w:id="1" w:name="_Toc20306349"/>
+      <w:bookmarkStart w:id="0" w:name="_Toc59795530"/>
       <w:r>
         <w:lastRenderedPageBreak/>
         <w:t>Parallel and Distributed Systems</w:t>
       </w:r>
+      <w:bookmarkEnd w:id="0"/>
+    </w:p>
+    <w:p>
+      <w:pPr>
+        <w:pStyle w:val="Heading2"/>
+      </w:pPr>
+      <w:bookmarkStart w:id="1" w:name="_Toc59795531"/>
+      <w:r>
+        <w:t>Answer of First Question</w:t>
+      </w:r>
       <w:bookmarkEnd w:id="1"/>
     </w:p>
     <w:p>
+      <w:r>
+        <w:t>Threads are the smallest unit of computational process executed by the CPU.</w:t>
+      </w:r>
+    </w:p>
+    <w:p>
+      <w:r>
+        <w:t xml:space="preserve">Computing a single task at a time takes a long time to compute. Threads are designed to compute independent processes. This enables CPU to execute multiple </w:t>
+      </w:r>
+      <w:r>
+        <w:t>independent threads simultaneously saving time. Thus, CPU were designed so that CPUs could perform computation parallelly.</w:t>
+      </w:r>
+    </w:p>
+    <w:p>
       <w:pPr>
         <w:pStyle w:val="Heading2"/>
       </w:pPr>
-      <w:bookmarkStart w:id="2" w:name="_Toc20306350"/>
-      <w:r>
-        <w:t>Answer of First Question</w:t>
+      <w:bookmarkStart w:id="2" w:name="_Toc59795532"/>
+      <w:r>
+        <w:t>Answer of Second Question</w:t>
       </w:r>
       <w:bookmarkEnd w:id="2"/>
     </w:p>
     <w:p>
+      <w:r>
+        <w:t>The two types of Process scheduling policies are Pre-emptive and Co-operative.</w:t>
+      </w:r>
+    </w:p>
+    <w:p>
+      <w:r>
+        <w:rPr>
+          <w:b/>
+          <w:bCs/>
+        </w:rPr>
+        <w:t>Pre-emptive</w:t>
+      </w:r>
+      <w:r>
+        <w:t>: In pre-emptive process scheduling the scheduler decides how long each process runs for and allocates time for each process. If a process exceeds its allocated time, it is stopped by the scheduler.</w:t>
+      </w:r>
+    </w:p>
+    <w:p>
+      <w:r>
+        <w:rPr>
+          <w:b/>
+          <w:bCs/>
+        </w:rPr>
+        <w:t>Co-operative</w:t>
+      </w:r>
+      <w:r>
+        <w:t xml:space="preserve">: In Co-operative process scheduling the process decides how long it runs for. </w:t>
+      </w:r>
+      <w:r>
+        <w:t>Only when process has completed its execution, it stops and allows other process to execute.</w:t>
+      </w:r>
+    </w:p>
+    <w:p>
+      <w:r>
+        <w:t xml:space="preserve">Pre-emptive is preferred as if there is a flaw in design of a process and it does not stop, the process will take valuable computational/CPU resources. In pre-emptive scheduling all the process will have access to CPU resources and will result in high CPU utilization. </w:t>
+      </w:r>
+    </w:p>
+    <w:p>
+      <w:r>
+        <w:t>###################### JAVA QUES LEFT</w:t>
+      </w:r>
+    </w:p>
+    <w:p>
       <w:pPr>
         <w:pStyle w:val="Heading2"/>
       </w:pPr>
-      <w:bookmarkStart w:id="3" w:name="_Toc20306351"/>
-      <w:r>
-        <w:t>Answer of Second Question</w:t>
+      <w:bookmarkStart w:id="3" w:name="_Toc59795533"/>
+      <w:r>
+        <w:t>Answer of Third Question</w:t>
       </w:r>
       <w:bookmarkEnd w:id="3"/>
     </w:p>
     <w:p>
+      <w:r>
+        <w:rPr>
+          <w:b/>
+          <w:bCs/>
+        </w:rPr>
+        <w:t>Centralized System</w:t>
+      </w:r>
+      <w:r>
+        <w:t xml:space="preserve">: Centralized System are systems where all the programs are executed at a same computer. </w:t>
+      </w:r>
+      <w:r>
+        <w:t>All the users always share the same resources and has single point of control and failure and security is easier to maintain.</w:t>
+      </w:r>
+    </w:p>
+    <w:p>
+      <w:r>
+        <w:rPr>
+          <w:b/>
+          <w:bCs/>
+        </w:rPr>
+        <w:t>Distributed System</w:t>
+      </w:r>
+      <w:r>
+        <w:t xml:space="preserve">: </w:t>
+      </w:r>
+      <w:r>
+        <w:t>Distr</w:t>
+      </w:r>
+      <w:r>
+        <w:t xml:space="preserve">ibuted systems are systems where all the programs are executed on multiple independent autonomous interconnected computers. Resources are spread across multiple computers and has multiple point of failure. Distributed System has high fault tolerance as even if some part of the system fails the whole system continues to function. Resources in distributed systems are effectively utilized and has significantly more computational resources than centralized systems. Maintaining security and difficulty in developing software for distributed systems are a </w:t>
+      </w:r>
+      <w:r>
+        <w:t>major problem</w:t>
+      </w:r>
+      <w:r>
+        <w:t xml:space="preserve"> in distributed systems.</w:t>
+      </w:r>
+    </w:p>
+    <w:p>
       <w:pPr>
         <w:pStyle w:val="Heading2"/>
       </w:pPr>
-      <w:bookmarkStart w:id="4" w:name="_Toc20306352"/>
-      <w:r>
-        <w:t>Answer of Third Question</w:t>
+      <w:bookmarkStart w:id="4" w:name="_Toc59795534"/>
+      <w:r>
+        <w:lastRenderedPageBreak/>
+        <w:t>Answer of Fourth Question</w:t>
       </w:r>
       <w:bookmarkEnd w:id="4"/>
     </w:p>
     <w:p>
+      <w:r>
+        <w:t xml:space="preserve">Transparency in Distributed systems means to hide from the users that their processes are running on multiple </w:t>
+      </w:r>
+      <w:r>
+        <w:t>independent computers. Users perceive that computation is being done on a single centralized system rather than on multiple interconnected systems.</w:t>
+      </w:r>
+      <w:r>
+        <w:t xml:space="preserve"> This is important in Distributed Systems as it is easier and intuitive for users to use single processor systems. </w:t>
+      </w:r>
+    </w:p>
+    <w:p>
+      <w:r>
+        <w:t>Types of Transparency in Distributed Systems:</w:t>
+      </w:r>
+    </w:p>
+    <w:p>
+      <w:pPr>
+        <w:ind w:left="720"/>
+      </w:pPr>
+      <w:r>
+        <w:t>Access Transparency: Local and Remote resources are accessed using identical operations.</w:t>
+      </w:r>
+    </w:p>
+    <w:p>
+      <w:pPr>
+        <w:ind w:left="720"/>
+      </w:pPr>
+      <w:r>
+        <w:t>Local Transparency: Resources are accessed without knowing their physical location.</w:t>
+      </w:r>
+    </w:p>
+    <w:p>
+      <w:pPr>
+        <w:ind w:left="720"/>
+      </w:pPr>
+      <w:r>
+        <w:t xml:space="preserve">Migration Transparency: </w:t>
+      </w:r>
+      <w:r>
+        <w:t>Location of resources can be moved without any effect in the process.</w:t>
+      </w:r>
+    </w:p>
+    <w:p>
+      <w:pPr>
+        <w:ind w:left="720"/>
+      </w:pPr>
+      <w:r>
+        <w:t>Replication Transparency: Users do not know how many copies/backups of data exit.</w:t>
+      </w:r>
+    </w:p>
+    <w:p>
+      <w:pPr>
+        <w:ind w:left="720"/>
+      </w:pPr>
+      <w:r>
+        <w:t>Concurrency Transparency: Multiple users can use same resource concurrently without interference between them.</w:t>
+      </w:r>
+    </w:p>
+    <w:p>
+      <w:pPr>
+        <w:ind w:left="720"/>
+      </w:pPr>
+      <w:r>
+        <w:t>Failure Transparency: Users do not know if the failure of resource occurs.</w:t>
+      </w:r>
+    </w:p>
+    <w:p>
+      <w:pPr>
+        <w:ind w:left="720"/>
+      </w:pPr>
+      <w:r>
+        <w:t>Performance Transparency: Resources are allocated and utilized to improve performance.</w:t>
+      </w:r>
+    </w:p>
+    <w:p>
+      <w:pPr>
+        <w:ind w:left="720"/>
+      </w:pPr>
+      <w:r>
+        <w:t>Scaling Transparency: System can scale be scaled up or down without changing system structure or application programs.</w:t>
+      </w:r>
+    </w:p>
+    <w:p>
       <w:pPr>
         <w:pStyle w:val="Heading2"/>
       </w:pPr>
-      <w:bookmarkStart w:id="5" w:name="_Toc20306353"/>
-      <w:r>
-        <w:t>Answer of Fourth Question</w:t>
+      <w:bookmarkStart w:id="5" w:name="_Toc59795535"/>
+      <w:r>
+        <w:t>Answer of Fifth Question</w:t>
       </w:r>
       <w:bookmarkEnd w:id="5"/>
     </w:p>
     <w:p>
       <w:pPr>
+        <w:ind w:firstLine="576"/>
+      </w:pPr>
+      <w:r>
+        <w:t>B = A + C ------ 1</w:t>
+      </w:r>
+    </w:p>
+    <w:p>
+      <w:pPr>
+        <w:ind w:firstLine="576"/>
+      </w:pPr>
+      <w:r>
+        <w:t>B = C + D ------ 2</w:t>
+      </w:r>
+    </w:p>
+    <w:p>
+      <w:pPr>
+        <w:ind w:firstLine="576"/>
+      </w:pPr>
+      <w:r>
+        <w:t>C = B + D ------ 3</w:t>
+      </w:r>
+    </w:p>
+    <w:p>
+      <w:r>
+        <w:t>Identification of dependency</w:t>
+      </w:r>
+    </w:p>
+    <w:p>
+      <w:pPr>
+        <w:ind w:firstLine="720"/>
+      </w:pPr>
+      <w:r>
+        <w:t>3 has flow dependency with 2 and 1 as value of B must be calculate before 3 can be executed.</w:t>
+      </w:r>
+    </w:p>
+    <w:p/>
+    <w:p>
+      <w:pPr>
+        <w:ind w:left="720"/>
+      </w:pPr>
+      <w:r>
+        <w:lastRenderedPageBreak/>
+        <w:t xml:space="preserve">1, 2 and 3 have anti dependency as 1 and 2 requires value of C is calculated </w:t>
+      </w:r>
+      <w:r>
+        <w:t xml:space="preserve">which is </w:t>
+      </w:r>
+      <w:r>
+        <w:t>at 3rd step.</w:t>
+      </w:r>
+      <w:r>
+        <w:t xml:space="preserve"> </w:t>
+      </w:r>
+      <w:r>
+        <w:t xml:space="preserve">So, 1 and 2 </w:t>
+      </w:r>
+      <w:r>
+        <w:t>must</w:t>
+      </w:r>
+      <w:r>
+        <w:t xml:space="preserve"> wait for 3 to be computed to calculate the value of C and use it in 1 and 2.</w:t>
+      </w:r>
+    </w:p>
+    <w:p>
+      <w:pPr>
+        <w:ind w:left="720"/>
+      </w:pPr>
+      <w:r>
+        <w:t xml:space="preserve">1 and 2 have output dependency as the value of B changes after each </w:t>
+      </w:r>
+      <w:r>
+        <w:t>step. So, c</w:t>
+      </w:r>
+      <w:r>
+        <w:t>hanging the order of 1 and 2 will affect the final output value of B.</w:t>
+      </w:r>
+      <w:r>
+        <w:t xml:space="preserve"> T</w:t>
+      </w:r>
+      <w:r>
+        <w:t>his will also affect the value of C as the value of C depends on value of B.</w:t>
+      </w:r>
+    </w:p>
+    <w:p>
+      <w:r>
+        <w:t xml:space="preserve">    Part </w:t>
+      </w:r>
+      <w:r>
+        <w:t>3</w:t>
+      </w:r>
+    </w:p>
+    <w:p>
+      <w:pPr>
+        <w:ind w:left="720"/>
+      </w:pPr>
+      <w:r>
+        <w:t>Only reordering the statements does not produce same values for B and C as in original statements</w:t>
+      </w:r>
+      <w:r>
+        <w:t xml:space="preserve"> </w:t>
+      </w:r>
+      <w:r>
+        <w:t>as the value of B truly depends on C and the value of C truly depends on B.</w:t>
+      </w:r>
+    </w:p>
+    <w:p>
+      <w:r>
+        <w:t xml:space="preserve">    Part 3</w:t>
+      </w:r>
+    </w:p>
+    <w:p>
+      <w:pPr>
+        <w:ind w:firstLine="720"/>
+      </w:pPr>
+      <w:r>
+        <w:t xml:space="preserve">C = </w:t>
+      </w:r>
+      <w:proofErr w:type="spellStart"/>
+      <w:r>
+        <w:t>B_old</w:t>
+      </w:r>
+      <w:proofErr w:type="spellEnd"/>
+      <w:r>
+        <w:t xml:space="preserve"> + D</w:t>
+      </w:r>
+      <w:r>
+        <w:tab/>
+        <w:t>--- 1</w:t>
+      </w:r>
+    </w:p>
+    <w:p>
+      <w:pPr>
+        <w:ind w:firstLine="720"/>
+      </w:pPr>
+      <w:proofErr w:type="spellStart"/>
+      <w:r>
+        <w:t>B_new</w:t>
+      </w:r>
+      <w:proofErr w:type="spellEnd"/>
+      <w:r>
+        <w:t xml:space="preserve"> = A + C</w:t>
+      </w:r>
+      <w:r>
+        <w:tab/>
+        <w:t>--- 2</w:t>
+      </w:r>
+    </w:p>
+    <w:p>
+      <w:pPr>
+        <w:ind w:firstLine="720"/>
+      </w:pPr>
+      <w:r>
+        <w:t>B = C + D</w:t>
+      </w:r>
+      <w:r>
+        <w:tab/>
+        <w:t>--- 3</w:t>
+      </w:r>
+    </w:p>
+    <w:p>
+      <w:r>
+        <w:t>This solves arrangement of statements removes anti dependencies and output dependency.</w:t>
+      </w:r>
+    </w:p>
+    <w:p>
+      <w:r>
+        <w:t>This Also enables statement 2 and 3 to be executed in parallel.</w:t>
+      </w:r>
+    </w:p>
+    <w:p>
+      <w:r>
+        <w:t>Anti-dependency</w:t>
+      </w:r>
+      <w:r>
+        <w:t xml:space="preserve"> is solved as no value is updated after it is required.</w:t>
+      </w:r>
+      <w:r>
+        <w:t xml:space="preserve"> </w:t>
+      </w:r>
+      <w:r>
+        <w:t>Output dependency is solved as no value is updated once it is computed.</w:t>
+      </w:r>
+    </w:p>
+    <w:p>
+      <w:r>
+        <w:t>Flow Dependency cannot be solved as flow dependencies cannot be removed without Changing the purpose of the program.</w:t>
+      </w:r>
+    </w:p>
+    <w:p>
+      <w:pPr>
+        <w:pStyle w:val="ListParagraph"/>
+        <w:numPr>
+          <w:ilvl w:val="0"/>
+          <w:numId w:val="9"/>
+        </w:numPr>
+      </w:pPr>
+      <w:r>
+        <w:t xml:space="preserve">Code is included in the </w:t>
+      </w:r>
+      <w:r>
+        <w:t>file:</w:t>
+      </w:r>
+      <w:r>
+        <w:t xml:space="preserve"> </w:t>
+      </w:r>
+      <w:r>
+        <w:t>2039281_Task1_5</w:t>
+      </w:r>
+      <w:r>
+        <w:t>.c</w:t>
+      </w:r>
+    </w:p>
+    <w:p>
+      <w:pPr>
+        <w:spacing w:after="200" w:line="276" w:lineRule="auto"/>
+        <w:rPr>
+          <w:rFonts w:asciiTheme="majorHAnsi" w:eastAsiaTheme="majorEastAsia" w:hAnsiTheme="majorHAnsi" w:cstheme="majorBidi"/>
+          <w:b/>
+          <w:bCs/>
+          <w:color w:val="4F81BD" w:themeColor="accent1"/>
+          <w:sz w:val="26"/>
+          <w:szCs w:val="26"/>
+        </w:rPr>
+      </w:pPr>
+      <w:bookmarkStart w:id="6" w:name="_Toc59795536"/>
+      <w:r>
+        <w:br w:type="page"/>
+      </w:r>
+    </w:p>
+    <w:p>
+      <w:pPr>
         <w:pStyle w:val="Heading2"/>
       </w:pPr>
-      <w:bookmarkStart w:id="6" w:name="_Toc20306354"/>
-      <w:r>
-        <w:t>Answer of Fifth Question</w:t>
+      <w:r>
+        <w:lastRenderedPageBreak/>
+        <w:t>Answer of Sixth Question</w:t>
       </w:r>
       <w:bookmarkEnd w:id="6"/>
     </w:p>
+    <w:p/>
+    <w:p>
+      <w:r>
+        <w:t>Code on left (first code) gives random values as output each time it is run.</w:t>
+      </w:r>
+    </w:p>
+    <w:p>
+      <w:pPr>
+        <w:ind w:left="720"/>
+      </w:pPr>
+      <w:r>
+        <w:t>Outputs on running the code 5 times are:</w:t>
+      </w:r>
+    </w:p>
+    <w:p>
+      <w:pPr>
+        <w:ind w:left="720"/>
+      </w:pPr>
+      <w:r>
+        <w:t xml:space="preserve">        188444, 208898 ,193965, 217172, 242647</w:t>
+      </w:r>
+    </w:p>
+    <w:p>
+      <w:pPr>
+        <w:ind w:left="720"/>
+      </w:pPr>
+      <w:r>
+        <w:t xml:space="preserve">Counter is a global variable and </w:t>
+      </w:r>
+      <w:proofErr w:type="spellStart"/>
+      <w:r>
+        <w:t>thread_func</w:t>
+      </w:r>
+      <w:proofErr w:type="spellEnd"/>
+      <w:r>
+        <w:t xml:space="preserve"> updates it. The thread uses the current value of counter in the thread when the thread is created. Since the threads are created while other threads are running the value of counter is changing. So, when the threads are joined the value of counter is different. </w:t>
+      </w:r>
+    </w:p>
+    <w:p/>
+    <w:p>
+      <w:r>
+        <w:t>Code on the right (second code) gives a constant output of 500000 each time it is run.</w:t>
+      </w:r>
+    </w:p>
+    <w:p>
+      <w:r>
+        <w:tab/>
+        <w:t xml:space="preserve">Counter is a global variable and </w:t>
+      </w:r>
+      <w:proofErr w:type="spellStart"/>
+      <w:r>
+        <w:t>thread_func</w:t>
+      </w:r>
+      <w:proofErr w:type="spellEnd"/>
+      <w:r>
+        <w:t xml:space="preserve"> updates it. The thread uses the current value of counter in the thread when the thread is created. The threads are created </w:t>
+      </w:r>
+      <w:r>
+        <w:tab/>
+        <w:t xml:space="preserve">only when the previous thread is joined, meaning new thread is created the previous thread is already completed. Since the </w:t>
+      </w:r>
+      <w:proofErr w:type="spellStart"/>
+      <w:r>
+        <w:t>thread_func</w:t>
+      </w:r>
+      <w:proofErr w:type="spellEnd"/>
+      <w:r>
+        <w:t xml:space="preserve"> adds 100000 to counter, after </w:t>
+      </w:r>
+      <w:r>
+        <w:tab/>
+        <w:t>running for 5 times the value is 500000</w:t>
+      </w:r>
+    </w:p>
+    <w:p/>
     <w:p>
       <w:pPr>
         <w:pStyle w:val="ListParagraph"/>
-        <w:ind w:left="1296"/>
-        <w:rPr>
-          <w:color w:val="FF0000"/>
-        </w:rPr>
-      </w:pPr>
-      <w:r>
-        <w:rPr>
-          <w:color w:val="FF0000"/>
-        </w:rPr>
-        <w:t>Include your code using a text file in the submitted zipped file under name Task1.5</w:t>
-      </w:r>
+        <w:numPr>
+          <w:ilvl w:val="0"/>
+          <w:numId w:val="8"/>
+        </w:numPr>
+      </w:pPr>
+      <w:r>
+        <w:t>The codes are included as task1_6A.c and task1_6B.c in Extra code folder.</w:t>
+      </w:r>
+    </w:p>
+    <w:p>
+      <w:pPr>
+        <w:spacing w:after="200" w:line="276" w:lineRule="auto"/>
+        <w:rPr>
+          <w:rFonts w:asciiTheme="majorHAnsi" w:eastAsiaTheme="majorEastAsia" w:hAnsiTheme="majorHAnsi" w:cstheme="majorBidi"/>
+          <w:b/>
+          <w:bCs/>
+          <w:color w:val="365F91" w:themeColor="accent1" w:themeShade="BF"/>
+          <w:sz w:val="28"/>
+          <w:szCs w:val="28"/>
+        </w:rPr>
+      </w:pPr>
+      <w:bookmarkStart w:id="7" w:name="_Toc59795537"/>
+      <w:r>
+        <w:br w:type="page"/>
+      </w:r>
+    </w:p>
+    <w:p>
+      <w:pPr>
+        <w:pStyle w:val="Heading1"/>
+      </w:pPr>
+      <w:r>
+        <w:lastRenderedPageBreak/>
+        <w:t>Application</w:t>
+      </w:r>
+      <w:r>
+        <w:t>s</w:t>
+      </w:r>
+      <w:r>
+        <w:t xml:space="preserve"> of Matrix Multiplication</w:t>
+      </w:r>
+      <w:r>
+        <w:t xml:space="preserve"> and Password Cracking</w:t>
+      </w:r>
+      <w:r>
+        <w:t xml:space="preserve"> </w:t>
+      </w:r>
+      <w:r>
+        <w:t>using</w:t>
+      </w:r>
+      <w:r>
+        <w:t xml:space="preserve"> HPC</w:t>
+      </w:r>
+      <w:r>
+        <w:t>-based CPU system</w:t>
+      </w:r>
+      <w:bookmarkEnd w:id="7"/>
     </w:p>
     <w:p>
       <w:pPr>
         <w:pStyle w:val="Heading2"/>
       </w:pPr>
-      <w:bookmarkStart w:id="7" w:name="_Toc20306355"/>
-      <w:r>
-        <w:t>Answer of Sixth Question</w:t>
-      </w:r>
-      <w:bookmarkEnd w:id="7"/>
-    </w:p>
-    <w:p>
-      <w:pPr>
-        <w:pStyle w:val="Heading1"/>
-      </w:pPr>
-      <w:bookmarkStart w:id="8" w:name="_Toc20306356"/>
-      <w:r>
-        <w:t>Application</w:t>
-      </w:r>
-      <w:r>
-        <w:t>s</w:t>
-      </w:r>
-      <w:r>
-        <w:t xml:space="preserve"> of Matrix Multiplication</w:t>
-      </w:r>
-      <w:r>
-        <w:t xml:space="preserve"> and Password Cracking</w:t>
-      </w:r>
-      <w:r>
-        <w:t xml:space="preserve"> </w:t>
-      </w:r>
-      <w:r>
-        <w:t>using</w:t>
-      </w:r>
-      <w:r>
-        <w:t xml:space="preserve"> HPC</w:t>
-      </w:r>
-      <w:r>
-        <w:t>-based CPU system</w:t>
+      <w:bookmarkStart w:id="8" w:name="_Toc59795538"/>
+      <w:r>
+        <w:t>Single Thread Matrix Multiplication</w:t>
       </w:r>
       <w:bookmarkEnd w:id="8"/>
-    </w:p>
-    <w:p>
-      <w:pPr>
-        <w:pStyle w:val="Heading2"/>
-      </w:pPr>
-      <w:bookmarkStart w:id="9" w:name="_Toc20306357"/>
-      <w:r>
-        <w:t>Single Thread Matrix Multiplication</w:t>
-      </w:r>
-      <w:bookmarkEnd w:id="9"/>
     </w:p>
     <w:p>
       <w:pPr>
@@ -1576,25 +2014,45 @@
     <w:p>
       <w:pPr>
         <w:pStyle w:val="ListParagraph"/>
-        <w:numPr>
-          <w:ilvl w:val="0"/>
-          <w:numId w:val="5"/>
-        </w:numPr>
-      </w:pPr>
-      <w:r>
-        <w:t>Suggest at least three different ways to speed up the matrix multiplication algorithm given</w:t>
-      </w:r>
-      <w:r>
-        <w:t xml:space="preserve"> </w:t>
-      </w:r>
-      <w:r>
-        <w:t>here. (Pay special attention to the utilisation of cache memory to achieve the intended speed</w:t>
-      </w:r>
-      <w:r>
-        <w:t xml:space="preserve"> </w:t>
-      </w:r>
-      <w:r>
-        <w:t>up). (1 marks)</w:t>
+      </w:pPr>
+      <w:r>
+        <w:t>Algorithm as 3 loops each running N, M and P times. Considering each calculation takes unit time:</w:t>
+      </w:r>
+    </w:p>
+    <w:p>
+      <w:pPr>
+        <w:pStyle w:val="ListParagraph"/>
+      </w:pPr>
+      <w:r>
+        <w:tab/>
+        <w:t>The complexity of Algorithm is O(N*M*P).</w:t>
+      </w:r>
+    </w:p>
+    <w:p>
+      <w:pPr>
+        <w:pStyle w:val="ListParagraph"/>
+      </w:pPr>
+      <w:r>
+        <w:tab/>
+        <w:t>If the matrices are square matrices with size n. Then,</w:t>
+      </w:r>
+    </w:p>
+    <w:p>
+      <w:pPr>
+        <w:pStyle w:val="ListParagraph"/>
+        <w:ind w:firstLine="720"/>
+      </w:pPr>
+      <w:r>
+        <w:t>The complexity of Algorithm is O(n</w:t>
+      </w:r>
+      <w:r>
+        <w:rPr>
+          <w:vertAlign w:val="superscript"/>
+        </w:rPr>
+        <w:t>3</w:t>
+      </w:r>
+      <w:r>
+        <w:t>)</w:t>
       </w:r>
     </w:p>
     <w:p>
@@ -1606,23 +2064,104 @@
         </w:numPr>
       </w:pPr>
       <w:r>
+        <w:t>Suggest at least three different ways to speed up the matrix multiplication algorithm given</w:t>
+      </w:r>
+      <w:r>
+        <w:t xml:space="preserve"> </w:t>
+      </w:r>
+      <w:r>
+        <w:t>here. (Pay special attention to the utilisation of cache memory to achieve the intended speed</w:t>
+      </w:r>
+      <w:r>
+        <w:t xml:space="preserve"> </w:t>
+      </w:r>
+      <w:r>
+        <w:t>up). (1 marks)</w:t>
+      </w:r>
+    </w:p>
+    <w:p>
+      <w:pPr>
+        <w:pStyle w:val="ListParagraph"/>
+        <w:numPr>
+          <w:ilvl w:val="1"/>
+          <w:numId w:val="5"/>
+        </w:numPr>
+      </w:pPr>
+      <w:r>
+        <w:t>The Three ways to improve are:</w:t>
+      </w:r>
+    </w:p>
+    <w:p>
+      <w:pPr>
+        <w:pStyle w:val="ListParagraph"/>
+        <w:numPr>
+          <w:ilvl w:val="2"/>
+          <w:numId w:val="5"/>
+        </w:numPr>
+      </w:pPr>
+      <w:r>
+        <w:t>Using cache memory to prevent the access of C[</w:t>
+      </w:r>
+      <w:proofErr w:type="spellStart"/>
+      <w:r>
+        <w:t>i</w:t>
+      </w:r>
+      <w:proofErr w:type="spellEnd"/>
+      <w:r>
+        <w:t>][j] value at every step. This saves access time.</w:t>
+      </w:r>
+    </w:p>
+    <w:p>
+      <w:pPr>
+        <w:pStyle w:val="ListParagraph"/>
+        <w:numPr>
+          <w:ilvl w:val="2"/>
+          <w:numId w:val="5"/>
+        </w:numPr>
+      </w:pPr>
+      <w:r>
+        <w:t>Using matrix vector multiplication.</w:t>
+      </w:r>
+    </w:p>
+    <w:p>
+      <w:pPr>
+        <w:pStyle w:val="ListParagraph"/>
+        <w:numPr>
+          <w:ilvl w:val="2"/>
+          <w:numId w:val="5"/>
+        </w:numPr>
+      </w:pPr>
+      <w:r>
+        <w:t>Using multithreading to compute multiple results at once.</w:t>
+      </w:r>
+    </w:p>
+    <w:p>
+      <w:pPr>
+        <w:pStyle w:val="ListParagraph"/>
+        <w:numPr>
+          <w:ilvl w:val="0"/>
+          <w:numId w:val="5"/>
+        </w:numPr>
+      </w:pPr>
+      <w:r>
         <w:rPr>
           <w:noProof/>
           <w:lang w:eastAsia="en-GB"/>
         </w:rPr>
+        <w:lastRenderedPageBreak/>
         <mc:AlternateContent>
           <mc:Choice Requires="wps">
             <w:drawing>
-              <wp:anchor distT="0" distB="0" distL="114300" distR="114300" simplePos="0" relativeHeight="251684864" behindDoc="0" locked="0" layoutInCell="1" allowOverlap="1" wp14:anchorId="5F9CB39A" wp14:editId="19A30E43">
+              <wp:anchor distT="0" distB="0" distL="114300" distR="114300" simplePos="0" relativeHeight="251658240" behindDoc="0" locked="0" layoutInCell="1" allowOverlap="1" wp14:anchorId="5F9CB39A" wp14:editId="57C0DBE5">
                 <wp:simplePos x="0" y="0"/>
                 <wp:positionH relativeFrom="column">
-                  <wp:posOffset>635</wp:posOffset>
+                  <wp:posOffset>-1905</wp:posOffset>
                 </wp:positionH>
                 <wp:positionV relativeFrom="paragraph">
-                  <wp:posOffset>694690</wp:posOffset>
+                  <wp:posOffset>692785</wp:posOffset>
                 </wp:positionV>
-                <wp:extent cx="9906000" cy="1403985"/>
-                <wp:effectExtent l="0" t="0" r="19050" b="16510"/>
+                <wp:extent cx="6327140" cy="5244465"/>
+                <wp:effectExtent l="0" t="0" r="16510" b="13335"/>
                 <wp:wrapTopAndBottom/>
                 <wp:docPr id="307" name="Text Box 2"/>
                 <wp:cNvGraphicFramePr>
@@ -1637,7 +2176,7 @@
                       <wps:spPr bwMode="auto">
                         <a:xfrm>
                           <a:off x="0" y="0"/>
-                          <a:ext cx="9906000" cy="1403985"/>
+                          <a:ext cx="6327140" cy="5244465"/>
                         </a:xfrm>
                         <a:prstGeom prst="rect">
                           <a:avLst/>
@@ -1657,25 +2196,281 @@
                       <wps:txbx>
                         <w:txbxContent>
                           <w:p>
+                            <w:r>
+                              <w:t>I</w:t>
+                            </w:r>
+                            <w:r>
+                              <w:t>nt</w:t>
+                            </w:r>
+                            <w:r>
+                              <w:t xml:space="preserve"> </w:t>
+                            </w:r>
+                            <w:r>
+                              <w:t>A[N][P],</w:t>
+                            </w:r>
+                            <w:r>
+                              <w:t xml:space="preserve"> </w:t>
+                            </w:r>
+                            <w:r>
+                              <w:t>B[P][M],</w:t>
+                            </w:r>
+                            <w:r>
+                              <w:t xml:space="preserve"> </w:t>
+                            </w:r>
+                            <w:r>
+                              <w:t>C[N][M</w:t>
+                            </w:r>
+                            <w:proofErr w:type="gramStart"/>
+                            <w:r>
+                              <w:t>];</w:t>
+                            </w:r>
+                            <w:proofErr w:type="gramEnd"/>
+                          </w:p>
+                          <w:p>
+                            <w:r>
+                              <w:t xml:space="preserve">int </w:t>
+                            </w:r>
+                            <w:proofErr w:type="gramStart"/>
+                            <w:r>
+                              <w:t>cache;</w:t>
+                            </w:r>
+                            <w:proofErr w:type="gramEnd"/>
+                            <w:r>
+                              <w:tab/>
+                            </w:r>
+                          </w:p>
+                          <w:p>
                             <w:pPr>
-                              <w:rPr>
-                                <w:color w:val="FF0000"/>
-                              </w:rPr>
+                              <w:ind w:left="720"/>
                             </w:pPr>
                             <w:r>
-                              <w:rPr>
-                                <w:rFonts w:ascii="Courier New" w:hAnsi="Courier New" w:cs="Courier New"/>
-                                <w:color w:val="FF0000"/>
-                                <w:sz w:val="12"/>
-                                <w:szCs w:val="12"/>
-                              </w:rPr>
-                              <w:t>Paste your algorithm’s pseudo code here</w:t>
+                              <w:t>for</w:t>
+                            </w:r>
+                            <w:r>
+                              <w:t xml:space="preserve"> </w:t>
+                            </w:r>
+                            <w:r>
+                              <w:t xml:space="preserve">(int </w:t>
+                            </w:r>
+                            <w:proofErr w:type="spellStart"/>
+                            <w:r>
+                              <w:t>i</w:t>
+                            </w:r>
+                            <w:proofErr w:type="spellEnd"/>
+                            <w:r>
+                              <w:t xml:space="preserve"> = </w:t>
+                            </w:r>
+                            <w:proofErr w:type="gramStart"/>
+                            <w:r>
+                              <w:t>0;i</w:t>
+                            </w:r>
+                            <w:proofErr w:type="gramEnd"/>
+                            <w:r>
+                              <w:t xml:space="preserve"> &lt; N; </w:t>
+                            </w:r>
+                            <w:proofErr w:type="spellStart"/>
+                            <w:r>
+                              <w:t>i</w:t>
+                            </w:r>
+                            <w:proofErr w:type="spellEnd"/>
+                            <w:r>
+                              <w:t>++)</w:t>
+                            </w:r>
+                            <w:r>
+                              <w:tab/>
+                            </w:r>
+                          </w:p>
+                          <w:p>
+                            <w:pPr>
+                              <w:ind w:left="720"/>
+                            </w:pPr>
+                            <w:r>
+                              <w:t>{</w:t>
+                            </w:r>
+                            <w:r>
+                              <w:tab/>
+                            </w:r>
+                            <w:r>
+                              <w:tab/>
+                            </w:r>
+                          </w:p>
+                          <w:p>
+                            <w:pPr>
+                              <w:ind w:left="720" w:firstLine="720"/>
+                            </w:pPr>
+                            <w:r>
+                              <w:t>f</w:t>
+                            </w:r>
+                            <w:r>
+                              <w:t>or</w:t>
+                            </w:r>
+                            <w:r>
+                              <w:t xml:space="preserve"> </w:t>
+                            </w:r>
+                            <w:r>
+                              <w:t>(int j = 0; j &lt;</w:t>
+                            </w:r>
+                            <w:r>
+                              <w:t xml:space="preserve"> </w:t>
+                            </w:r>
+                            <w:r>
+                              <w:t xml:space="preserve">M; </w:t>
+                            </w:r>
+                            <w:proofErr w:type="spellStart"/>
+                            <w:r>
+                              <w:t>j++</w:t>
+                            </w:r>
+                            <w:proofErr w:type="spellEnd"/>
+                            <w:r>
+                              <w:t>)</w:t>
+                            </w:r>
+                            <w:r>
+                              <w:t xml:space="preserve"> </w:t>
+                            </w:r>
+                          </w:p>
+                          <w:p>
+                            <w:pPr>
+                              <w:ind w:left="720" w:firstLine="720"/>
+                            </w:pPr>
+                            <w:r>
+                              <w:t>{</w:t>
+                            </w:r>
+                            <w:r>
+                              <w:tab/>
+                            </w:r>
+                          </w:p>
+                          <w:p>
+                            <w:pPr>
+                              <w:ind w:left="720"/>
+                            </w:pPr>
+                            <w:r>
+                              <w:t xml:space="preserve">       </w:t>
+                            </w:r>
+                            <w:r>
+                              <w:tab/>
+                            </w:r>
+                            <w:r>
+                              <w:t xml:space="preserve"> cache = </w:t>
+                            </w:r>
+                            <w:proofErr w:type="gramStart"/>
+                            <w:r>
+                              <w:t>0;</w:t>
+                            </w:r>
+                            <w:proofErr w:type="gramEnd"/>
+                            <w:r>
+                              <w:tab/>
+                            </w:r>
+                          </w:p>
+                          <w:p>
+                            <w:pPr>
+                              <w:ind w:left="1440" w:firstLine="720"/>
+                            </w:pPr>
+                            <w:r>
+                              <w:t>for</w:t>
+                            </w:r>
+                            <w:r>
+                              <w:t xml:space="preserve"> </w:t>
+                            </w:r>
+                            <w:r>
+                              <w:t>(int k = 0; k &lt;</w:t>
+                            </w:r>
+                            <w:r>
+                              <w:t xml:space="preserve"> </w:t>
+                            </w:r>
+                            <w:r>
+                              <w:t>P; k++)</w:t>
+                            </w:r>
+                          </w:p>
+                          <w:p>
+                            <w:pPr>
+                              <w:ind w:left="1440" w:firstLine="720"/>
+                            </w:pPr>
+                            <w:r>
+                              <w:t>{</w:t>
+                            </w:r>
+                            <w:r>
+                              <w:tab/>
+                            </w:r>
+                          </w:p>
+                          <w:p>
+                            <w:pPr>
+                              <w:ind w:left="2160" w:firstLine="720"/>
+                            </w:pPr>
+                            <w:r>
+                              <w:t>cache = cache + A[</w:t>
+                            </w:r>
+                            <w:proofErr w:type="spellStart"/>
+                            <w:r>
+                              <w:t>i</w:t>
+                            </w:r>
+                            <w:proofErr w:type="spellEnd"/>
+                            <w:r>
+                              <w:t>][k] * B[k][j</w:t>
+                            </w:r>
+                            <w:proofErr w:type="gramStart"/>
+                            <w:r>
+                              <w:t>];</w:t>
+                            </w:r>
+                            <w:proofErr w:type="gramEnd"/>
+                            <w:r>
+                              <w:tab/>
+                            </w:r>
+                          </w:p>
+                          <w:p>
+                            <w:pPr>
+                              <w:ind w:left="1440" w:firstLine="720"/>
+                            </w:pPr>
+                            <w:r>
+                              <w:t>}</w:t>
+                            </w:r>
+                          </w:p>
+                          <w:p>
+                            <w:pPr>
+                              <w:ind w:left="1440" w:firstLine="720"/>
+                            </w:pPr>
+                            <w:r>
+                              <w:t>c[</w:t>
+                            </w:r>
+                            <w:proofErr w:type="spellStart"/>
+                            <w:r>
+                              <w:t>i</w:t>
+                            </w:r>
+                            <w:proofErr w:type="spellEnd"/>
+                            <w:r>
+                              <w:t xml:space="preserve">][j] = </w:t>
+                            </w:r>
+                            <w:proofErr w:type="gramStart"/>
+                            <w:r>
+                              <w:t>cache</w:t>
+                            </w:r>
+                            <w:r>
+                              <w:t>;</w:t>
+                            </w:r>
+                            <w:proofErr w:type="gramEnd"/>
+                            <w:r>
+                              <w:tab/>
+                            </w:r>
+                          </w:p>
+                          <w:p>
+                            <w:pPr>
+                              <w:ind w:left="720" w:firstLine="720"/>
+                            </w:pPr>
+                            <w:r>
+                              <w:t>}</w:t>
+                            </w:r>
+                          </w:p>
+                          <w:p>
+                            <w:pPr>
+                              <w:ind w:firstLine="720"/>
+                            </w:pPr>
+                            <w:r>
+                              <w:t>}</w:t>
                             </w:r>
                           </w:p>
                         </w:txbxContent>
                       </wps:txbx>
                       <wps:bodyPr rot="0" vert="horz" wrap="square" lIns="91440" tIns="45720" rIns="91440" bIns="45720" anchor="t" anchorCtr="0">
-                        <a:spAutoFit/>
+                        <a:noAutofit/>
                       </wps:bodyPr>
                     </wps:wsp>
                   </a:graphicData>
@@ -1684,7 +2479,7 @@
                   <wp14:pctWidth>0</wp14:pctWidth>
                 </wp14:sizeRelH>
                 <wp14:sizeRelV relativeFrom="margin">
-                  <wp14:pctHeight>20000</wp14:pctHeight>
+                  <wp14:pctHeight>0</wp14:pctHeight>
                 </wp14:sizeRelV>
               </wp:anchor>
             </w:drawing>
@@ -1695,23 +2490,279 @@
                 <v:stroke joinstyle="miter"/>
                 <v:path gradientshapeok="t" o:connecttype="rect"/>
               </v:shapetype>
-              <v:shape id="Text Box 2" o:spid="_x0000_s1026" type="#_x0000_t202" style="position:absolute;left:0;text-align:left;margin-left:.05pt;margin-top:54.7pt;width:780pt;height:110.55pt;z-index:251684864;visibility:visible;mso-wrap-style:square;mso-width-percent:0;mso-height-percent:200;mso-wrap-distance-left:9pt;mso-wrap-distance-top:0;mso-wrap-distance-right:9pt;mso-wrap-distance-bottom:0;mso-position-horizontal:absolute;mso-position-horizontal-relative:text;mso-position-vertical:absolute;mso-position-vertical-relative:text;mso-width-percent:0;mso-height-percent:200;mso-width-relative:margin;mso-height-relative:margin;v-text-anchor:top" o:gfxdata="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">
-                <v:textbox style="mso-fit-shape-to-text:t">
+              <v:shape id="Text Box 2" o:spid="_x0000_s1026" type="#_x0000_t202" style="position:absolute;left:0;text-align:left;margin-left:-.15pt;margin-top:54.55pt;width:498.2pt;height:412.95pt;z-index:251658240;visibility:visible;mso-wrap-style:square;mso-width-percent:0;mso-height-percent:0;mso-wrap-distance-left:9pt;mso-wrap-distance-top:0;mso-wrap-distance-right:9pt;mso-wrap-distance-bottom:0;mso-position-horizontal:absolute;mso-position-horizontal-relative:text;mso-position-vertical:absolute;mso-position-vertical-relative:text;mso-width-percent:0;mso-height-percent:0;mso-width-relative:margin;mso-height-relative:margin;v-text-anchor:top" o:gfxdata="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">
+                <v:textbox>
                   <w:txbxContent>
                     <w:p>
+                      <w:r>
+                        <w:t>I</w:t>
+                      </w:r>
+                      <w:r>
+                        <w:t>nt</w:t>
+                      </w:r>
+                      <w:r>
+                        <w:t xml:space="preserve"> </w:t>
+                      </w:r>
+                      <w:r>
+                        <w:t>A[N][P],</w:t>
+                      </w:r>
+                      <w:r>
+                        <w:t xml:space="preserve"> </w:t>
+                      </w:r>
+                      <w:r>
+                        <w:t>B[P][M],</w:t>
+                      </w:r>
+                      <w:r>
+                        <w:t xml:space="preserve"> </w:t>
+                      </w:r>
+                      <w:r>
+                        <w:t>C[N][M</w:t>
+                      </w:r>
+                      <w:proofErr w:type="gramStart"/>
+                      <w:r>
+                        <w:t>];</w:t>
+                      </w:r>
+                      <w:proofErr w:type="gramEnd"/>
+                    </w:p>
+                    <w:p>
+                      <w:r>
+                        <w:t xml:space="preserve">int </w:t>
+                      </w:r>
+                      <w:proofErr w:type="gramStart"/>
+                      <w:r>
+                        <w:t>cache;</w:t>
+                      </w:r>
+                      <w:proofErr w:type="gramEnd"/>
+                      <w:r>
+                        <w:tab/>
+                      </w:r>
+                    </w:p>
+                    <w:p>
                       <w:pPr>
-                        <w:rPr>
-                          <w:color w:val="FF0000"/>
-                        </w:rPr>
+                        <w:ind w:left="720"/>
                       </w:pPr>
                       <w:r>
-                        <w:rPr>
-                          <w:rFonts w:ascii="Courier New" w:hAnsi="Courier New" w:cs="Courier New"/>
-                          <w:color w:val="FF0000"/>
-                          <w:sz w:val="12"/>
-                          <w:szCs w:val="12"/>
-                        </w:rPr>
-                        <w:t>Paste your algorithm’s pseudo code here</w:t>
+                        <w:t>for</w:t>
+                      </w:r>
+                      <w:r>
+                        <w:t xml:space="preserve"> </w:t>
+                      </w:r>
+                      <w:r>
+                        <w:t xml:space="preserve">(int </w:t>
+                      </w:r>
+                      <w:proofErr w:type="spellStart"/>
+                      <w:r>
+                        <w:t>i</w:t>
+                      </w:r>
+                      <w:proofErr w:type="spellEnd"/>
+                      <w:r>
+                        <w:t xml:space="preserve"> = </w:t>
+                      </w:r>
+                      <w:proofErr w:type="gramStart"/>
+                      <w:r>
+                        <w:t>0;i</w:t>
+                      </w:r>
+                      <w:proofErr w:type="gramEnd"/>
+                      <w:r>
+                        <w:t xml:space="preserve"> &lt; N; </w:t>
+                      </w:r>
+                      <w:proofErr w:type="spellStart"/>
+                      <w:r>
+                        <w:t>i</w:t>
+                      </w:r>
+                      <w:proofErr w:type="spellEnd"/>
+                      <w:r>
+                        <w:t>++)</w:t>
+                      </w:r>
+                      <w:r>
+                        <w:tab/>
+                      </w:r>
+                    </w:p>
+                    <w:p>
+                      <w:pPr>
+                        <w:ind w:left="720"/>
+                      </w:pPr>
+                      <w:r>
+                        <w:t>{</w:t>
+                      </w:r>
+                      <w:r>
+                        <w:tab/>
+                      </w:r>
+                      <w:r>
+                        <w:tab/>
+                      </w:r>
+                    </w:p>
+                    <w:p>
+                      <w:pPr>
+                        <w:ind w:left="720" w:firstLine="720"/>
+                      </w:pPr>
+                      <w:r>
+                        <w:t>f</w:t>
+                      </w:r>
+                      <w:r>
+                        <w:t>or</w:t>
+                      </w:r>
+                      <w:r>
+                        <w:t xml:space="preserve"> </w:t>
+                      </w:r>
+                      <w:r>
+                        <w:t>(int j = 0; j &lt;</w:t>
+                      </w:r>
+                      <w:r>
+                        <w:t xml:space="preserve"> </w:t>
+                      </w:r>
+                      <w:r>
+                        <w:t xml:space="preserve">M; </w:t>
+                      </w:r>
+                      <w:proofErr w:type="spellStart"/>
+                      <w:r>
+                        <w:t>j++</w:t>
+                      </w:r>
+                      <w:proofErr w:type="spellEnd"/>
+                      <w:r>
+                        <w:t>)</w:t>
+                      </w:r>
+                      <w:r>
+                        <w:t xml:space="preserve"> </w:t>
+                      </w:r>
+                    </w:p>
+                    <w:p>
+                      <w:pPr>
+                        <w:ind w:left="720" w:firstLine="720"/>
+                      </w:pPr>
+                      <w:r>
+                        <w:t>{</w:t>
+                      </w:r>
+                      <w:r>
+                        <w:tab/>
+                      </w:r>
+                    </w:p>
+                    <w:p>
+                      <w:pPr>
+                        <w:ind w:left="720"/>
+                      </w:pPr>
+                      <w:r>
+                        <w:t xml:space="preserve">       </w:t>
+                      </w:r>
+                      <w:r>
+                        <w:tab/>
+                      </w:r>
+                      <w:r>
+                        <w:t xml:space="preserve"> cache = </w:t>
+                      </w:r>
+                      <w:proofErr w:type="gramStart"/>
+                      <w:r>
+                        <w:t>0;</w:t>
+                      </w:r>
+                      <w:proofErr w:type="gramEnd"/>
+                      <w:r>
+                        <w:tab/>
+                      </w:r>
+                    </w:p>
+                    <w:p>
+                      <w:pPr>
+                        <w:ind w:left="1440" w:firstLine="720"/>
+                      </w:pPr>
+                      <w:r>
+                        <w:t>for</w:t>
+                      </w:r>
+                      <w:r>
+                        <w:t xml:space="preserve"> </w:t>
+                      </w:r>
+                      <w:r>
+                        <w:t>(int k = 0; k &lt;</w:t>
+                      </w:r>
+                      <w:r>
+                        <w:t xml:space="preserve"> </w:t>
+                      </w:r>
+                      <w:r>
+                        <w:t>P; k++)</w:t>
+                      </w:r>
+                    </w:p>
+                    <w:p>
+                      <w:pPr>
+                        <w:ind w:left="1440" w:firstLine="720"/>
+                      </w:pPr>
+                      <w:r>
+                        <w:t>{</w:t>
+                      </w:r>
+                      <w:r>
+                        <w:tab/>
+                      </w:r>
+                    </w:p>
+                    <w:p>
+                      <w:pPr>
+                        <w:ind w:left="2160" w:firstLine="720"/>
+                      </w:pPr>
+                      <w:r>
+                        <w:t>cache = cache + A[</w:t>
+                      </w:r>
+                      <w:proofErr w:type="spellStart"/>
+                      <w:r>
+                        <w:t>i</w:t>
+                      </w:r>
+                      <w:proofErr w:type="spellEnd"/>
+                      <w:r>
+                        <w:t>][k] * B[k][j</w:t>
+                      </w:r>
+                      <w:proofErr w:type="gramStart"/>
+                      <w:r>
+                        <w:t>];</w:t>
+                      </w:r>
+                      <w:proofErr w:type="gramEnd"/>
+                      <w:r>
+                        <w:tab/>
+                      </w:r>
+                    </w:p>
+                    <w:p>
+                      <w:pPr>
+                        <w:ind w:left="1440" w:firstLine="720"/>
+                      </w:pPr>
+                      <w:r>
+                        <w:t>}</w:t>
+                      </w:r>
+                    </w:p>
+                    <w:p>
+                      <w:pPr>
+                        <w:ind w:left="1440" w:firstLine="720"/>
+                      </w:pPr>
+                      <w:r>
+                        <w:t>c[</w:t>
+                      </w:r>
+                      <w:proofErr w:type="spellStart"/>
+                      <w:r>
+                        <w:t>i</w:t>
+                      </w:r>
+                      <w:proofErr w:type="spellEnd"/>
+                      <w:r>
+                        <w:t xml:space="preserve">][j] = </w:t>
+                      </w:r>
+                      <w:proofErr w:type="gramStart"/>
+                      <w:r>
+                        <w:t>cache</w:t>
+                      </w:r>
+                      <w:r>
+                        <w:t>;</w:t>
+                      </w:r>
+                      <w:proofErr w:type="gramEnd"/>
+                      <w:r>
+                        <w:tab/>
+                      </w:r>
+                    </w:p>
+                    <w:p>
+                      <w:pPr>
+                        <w:ind w:left="720" w:firstLine="720"/>
+                      </w:pPr>
+                      <w:r>
+                        <w:t>}</w:t>
+                      </w:r>
+                    </w:p>
+                    <w:p>
+                      <w:pPr>
+                        <w:ind w:firstLine="720"/>
+                      </w:pPr>
+                      <w:r>
+                        <w:t>}</w:t>
                       </w:r>
                     </w:p>
                   </w:txbxContent>
@@ -1751,6 +2802,7 @@
         </w:numPr>
       </w:pPr>
       <w:r>
+        <w:lastRenderedPageBreak/>
         <w:t>Write a C program that implements matrix multiplication using both the loop as given above</w:t>
       </w:r>
       <w:r>
@@ -1759,11 +2811,6 @@
       <w:r>
         <w:t>and the improved versions that you have written. (1marks)</w:t>
       </w:r>
-    </w:p>
-    <w:p>
-      <w:pPr>
-        <w:pStyle w:val="ListParagraph"/>
-      </w:pPr>
     </w:p>
     <w:p>
       <w:pPr>
@@ -1780,8 +2827,6 @@
         <w:t>Include your code using a text file in the submitted zipped file under name Task2.1</w:t>
       </w:r>
     </w:p>
-    <w:p/>
-    <w:p/>
     <w:p>
       <w:pPr>
         <w:pStyle w:val="ListParagraph"/>
@@ -1876,11 +2921,11 @@
       <w:pPr>
         <w:pStyle w:val="Heading2"/>
       </w:pPr>
-      <w:bookmarkStart w:id="10" w:name="_Toc20306358"/>
+      <w:bookmarkStart w:id="9" w:name="_Toc59795539"/>
       <w:r>
         <w:t>Multithreaded Matrix Multiplication</w:t>
       </w:r>
-      <w:bookmarkEnd w:id="10"/>
+      <w:bookmarkEnd w:id="9"/>
     </w:p>
     <w:p>
       <w:pPr>
@@ -1940,11 +2985,11 @@
       <w:pPr>
         <w:pStyle w:val="Heading2"/>
       </w:pPr>
-      <w:bookmarkStart w:id="11" w:name="_Toc20306359"/>
+      <w:bookmarkStart w:id="10" w:name="_Toc59795540"/>
       <w:r>
         <w:t>Password cracking using POSIX Threads</w:t>
       </w:r>
-      <w:bookmarkEnd w:id="11"/>
+      <w:bookmarkEnd w:id="10"/>
     </w:p>
     <w:p>
       <w:pPr>
@@ -2040,7 +3085,7 @@
       <w:pPr>
         <w:pStyle w:val="Heading1"/>
       </w:pPr>
-      <w:bookmarkStart w:id="12" w:name="_Toc20306360"/>
+      <w:bookmarkStart w:id="11" w:name="_Toc59795541"/>
       <w:r>
         <w:t xml:space="preserve">Applications of Password Cracking and Image </w:t>
       </w:r>
@@ -2056,20 +3101,20 @@
       <w:r>
         <w:t xml:space="preserve"> System</w:t>
       </w:r>
+      <w:bookmarkEnd w:id="11"/>
+    </w:p>
+    <w:p>
+      <w:pPr>
+        <w:pStyle w:val="Heading2"/>
+      </w:pPr>
+      <w:bookmarkStart w:id="12" w:name="_Toc59795542"/>
+      <w:r>
+        <w:t>Password Cracking</w:t>
+      </w:r>
+      <w:r>
+        <w:t xml:space="preserve"> using CUDA</w:t>
+      </w:r>
       <w:bookmarkEnd w:id="12"/>
-    </w:p>
-    <w:p>
-      <w:pPr>
-        <w:pStyle w:val="Heading2"/>
-      </w:pPr>
-      <w:bookmarkStart w:id="13" w:name="_Toc20306361"/>
-      <w:r>
-        <w:t>Password Cracking</w:t>
-      </w:r>
-      <w:r>
-        <w:t xml:space="preserve"> using CUDA</w:t>
-      </w:r>
-      <w:bookmarkEnd w:id="13"/>
     </w:p>
     <w:p>
       <w:pPr>
@@ -2104,6 +3149,7 @@
         <w:rPr>
           <w:color w:val="FF0000"/>
         </w:rPr>
+        <w:lastRenderedPageBreak/>
         <w:t>Insert a table that shows running times for the original and CUDA versions.</w:t>
       </w:r>
     </w:p>
@@ -2129,14 +3175,14 @@
       <w:pPr>
         <w:pStyle w:val="Heading2"/>
       </w:pPr>
-      <w:bookmarkStart w:id="14" w:name="_Toc20306362"/>
+      <w:bookmarkStart w:id="13" w:name="_Toc59795543"/>
       <w:r>
         <w:t xml:space="preserve">Image </w:t>
       </w:r>
       <w:r>
         <w:t>blur using multi dimension Gaussian matrices</w:t>
       </w:r>
-      <w:bookmarkEnd w:id="14"/>
+      <w:bookmarkEnd w:id="13"/>
     </w:p>
     <w:p>
       <w:pPr>
@@ -2244,7 +3290,13 @@
       <w:rPr>
         <w:rFonts w:asciiTheme="majorHAnsi" w:eastAsiaTheme="majorEastAsia" w:hAnsiTheme="majorHAnsi" w:cstheme="majorBidi"/>
       </w:rPr>
-      <w:t>6CS005 Portfolio, put your name and student number here</w:t>
+      <w:t xml:space="preserve">6CS005 Portfolio, </w:t>
+    </w:r>
+    <w:r>
+      <w:rPr>
+        <w:rFonts w:asciiTheme="majorHAnsi" w:eastAsiaTheme="majorEastAsia" w:hAnsiTheme="majorHAnsi" w:cstheme="majorBidi"/>
+      </w:rPr>
+      <w:t xml:space="preserve">Subin Shrestha, ID-2039281 </w:t>
     </w:r>
     <w:r>
       <w:rPr>
@@ -2505,6 +3557,232 @@
     </w:lvl>
   </w:abstractNum>
   <w:abstractNum w:abstractNumId="2" w15:restartNumberingAfterBreak="0">
+    <w:nsid w:val="2CFD23CA"/>
+    <w:multiLevelType w:val="hybridMultilevel"/>
+    <w:tmpl w:val="5B985004"/>
+    <w:lvl w:ilvl="0" w:tplc="0409000B">
+      <w:start w:val="1"/>
+      <w:numFmt w:val="bullet"/>
+      <w:lvlText w:val=""/>
+      <w:lvlJc w:val="left"/>
+      <w:pPr>
+        <w:ind w:left="720" w:hanging="360"/>
+      </w:pPr>
+      <w:rPr>
+        <w:rFonts w:ascii="Wingdings" w:hAnsi="Wingdings" w:hint="default"/>
+      </w:rPr>
+    </w:lvl>
+    <w:lvl w:ilvl="1" w:tplc="04090003" w:tentative="1">
+      <w:start w:val="1"/>
+      <w:numFmt w:val="bullet"/>
+      <w:lvlText w:val="o"/>
+      <w:lvlJc w:val="left"/>
+      <w:pPr>
+        <w:ind w:left="1440" w:hanging="360"/>
+      </w:pPr>
+      <w:rPr>
+        <w:rFonts w:ascii="Courier New" w:hAnsi="Courier New" w:cs="Courier New" w:hint="default"/>
+      </w:rPr>
+    </w:lvl>
+    <w:lvl w:ilvl="2" w:tplc="04090005" w:tentative="1">
+      <w:start w:val="1"/>
+      <w:numFmt w:val="bullet"/>
+      <w:lvlText w:val=""/>
+      <w:lvlJc w:val="left"/>
+      <w:pPr>
+        <w:ind w:left="2160" w:hanging="360"/>
+      </w:pPr>
+      <w:rPr>
+        <w:rFonts w:ascii="Wingdings" w:hAnsi="Wingdings" w:hint="default"/>
+      </w:rPr>
+    </w:lvl>
+    <w:lvl w:ilvl="3" w:tplc="04090001" w:tentative="1">
+      <w:start w:val="1"/>
+      <w:numFmt w:val="bullet"/>
+      <w:lvlText w:val=""/>
+      <w:lvlJc w:val="left"/>
+      <w:pPr>
+        <w:ind w:left="2880" w:hanging="360"/>
+      </w:pPr>
+      <w:rPr>
+        <w:rFonts w:ascii="Symbol" w:hAnsi="Symbol" w:hint="default"/>
+      </w:rPr>
+    </w:lvl>
+    <w:lvl w:ilvl="4" w:tplc="04090003" w:tentative="1">
+      <w:start w:val="1"/>
+      <w:numFmt w:val="bullet"/>
+      <w:lvlText w:val="o"/>
+      <w:lvlJc w:val="left"/>
+      <w:pPr>
+        <w:ind w:left="3600" w:hanging="360"/>
+      </w:pPr>
+      <w:rPr>
+        <w:rFonts w:ascii="Courier New" w:hAnsi="Courier New" w:cs="Courier New" w:hint="default"/>
+      </w:rPr>
+    </w:lvl>
+    <w:lvl w:ilvl="5" w:tplc="04090005" w:tentative="1">
+      <w:start w:val="1"/>
+      <w:numFmt w:val="bullet"/>
+      <w:lvlText w:val=""/>
+      <w:lvlJc w:val="left"/>
+      <w:pPr>
+        <w:ind w:left="4320" w:hanging="360"/>
+      </w:pPr>
+      <w:rPr>
+        <w:rFonts w:ascii="Wingdings" w:hAnsi="Wingdings" w:hint="default"/>
+      </w:rPr>
+    </w:lvl>
+    <w:lvl w:ilvl="6" w:tplc="04090001" w:tentative="1">
+      <w:start w:val="1"/>
+      <w:numFmt w:val="bullet"/>
+      <w:lvlText w:val=""/>
+      <w:lvlJc w:val="left"/>
+      <w:pPr>
+        <w:ind w:left="5040" w:hanging="360"/>
+      </w:pPr>
+      <w:rPr>
+        <w:rFonts w:ascii="Symbol" w:hAnsi="Symbol" w:hint="default"/>
+      </w:rPr>
+    </w:lvl>
+    <w:lvl w:ilvl="7" w:tplc="04090003" w:tentative="1">
+      <w:start w:val="1"/>
+      <w:numFmt w:val="bullet"/>
+      <w:lvlText w:val="o"/>
+      <w:lvlJc w:val="left"/>
+      <w:pPr>
+        <w:ind w:left="5760" w:hanging="360"/>
+      </w:pPr>
+      <w:rPr>
+        <w:rFonts w:ascii="Courier New" w:hAnsi="Courier New" w:cs="Courier New" w:hint="default"/>
+      </w:rPr>
+    </w:lvl>
+    <w:lvl w:ilvl="8" w:tplc="04090005" w:tentative="1">
+      <w:start w:val="1"/>
+      <w:numFmt w:val="bullet"/>
+      <w:lvlText w:val=""/>
+      <w:lvlJc w:val="left"/>
+      <w:pPr>
+        <w:ind w:left="6480" w:hanging="360"/>
+      </w:pPr>
+      <w:rPr>
+        <w:rFonts w:ascii="Wingdings" w:hAnsi="Wingdings" w:hint="default"/>
+      </w:rPr>
+    </w:lvl>
+  </w:abstractNum>
+  <w:abstractNum w:abstractNumId="3" w15:restartNumberingAfterBreak="0">
+    <w:nsid w:val="37AD1E25"/>
+    <w:multiLevelType w:val="hybridMultilevel"/>
+    <w:tmpl w:val="76F282BA"/>
+    <w:lvl w:ilvl="0" w:tplc="0409000B">
+      <w:start w:val="1"/>
+      <w:numFmt w:val="bullet"/>
+      <w:lvlText w:val=""/>
+      <w:lvlJc w:val="left"/>
+      <w:pPr>
+        <w:ind w:left="720" w:hanging="360"/>
+      </w:pPr>
+      <w:rPr>
+        <w:rFonts w:ascii="Wingdings" w:hAnsi="Wingdings" w:hint="default"/>
+      </w:rPr>
+    </w:lvl>
+    <w:lvl w:ilvl="1" w:tplc="04090003" w:tentative="1">
+      <w:start w:val="1"/>
+      <w:numFmt w:val="bullet"/>
+      <w:lvlText w:val="o"/>
+      <w:lvlJc w:val="left"/>
+      <w:pPr>
+        <w:ind w:left="1440" w:hanging="360"/>
+      </w:pPr>
+      <w:rPr>
+        <w:rFonts w:ascii="Courier New" w:hAnsi="Courier New" w:cs="Courier New" w:hint="default"/>
+      </w:rPr>
+    </w:lvl>
+    <w:lvl w:ilvl="2" w:tplc="04090005" w:tentative="1">
+      <w:start w:val="1"/>
+      <w:numFmt w:val="bullet"/>
+      <w:lvlText w:val=""/>
+      <w:lvlJc w:val="left"/>
+      <w:pPr>
+        <w:ind w:left="2160" w:hanging="360"/>
+      </w:pPr>
+      <w:rPr>
+        <w:rFonts w:ascii="Wingdings" w:hAnsi="Wingdings" w:hint="default"/>
+      </w:rPr>
+    </w:lvl>
+    <w:lvl w:ilvl="3" w:tplc="04090001" w:tentative="1">
+      <w:start w:val="1"/>
+      <w:numFmt w:val="bullet"/>
+      <w:lvlText w:val=""/>
+      <w:lvlJc w:val="left"/>
+      <w:pPr>
+        <w:ind w:left="2880" w:hanging="360"/>
+      </w:pPr>
+      <w:rPr>
+        <w:rFonts w:ascii="Symbol" w:hAnsi="Symbol" w:hint="default"/>
+      </w:rPr>
+    </w:lvl>
+    <w:lvl w:ilvl="4" w:tplc="04090003" w:tentative="1">
+      <w:start w:val="1"/>
+      <w:numFmt w:val="bullet"/>
+      <w:lvlText w:val="o"/>
+      <w:lvlJc w:val="left"/>
+      <w:pPr>
+        <w:ind w:left="3600" w:hanging="360"/>
+      </w:pPr>
+      <w:rPr>
+        <w:rFonts w:ascii="Courier New" w:hAnsi="Courier New" w:cs="Courier New" w:hint="default"/>
+      </w:rPr>
+    </w:lvl>
+    <w:lvl w:ilvl="5" w:tplc="04090005" w:tentative="1">
+      <w:start w:val="1"/>
+      <w:numFmt w:val="bullet"/>
+      <w:lvlText w:val=""/>
+      <w:lvlJc w:val="left"/>
+      <w:pPr>
+        <w:ind w:left="4320" w:hanging="360"/>
+      </w:pPr>
+      <w:rPr>
+        <w:rFonts w:ascii="Wingdings" w:hAnsi="Wingdings" w:hint="default"/>
+      </w:rPr>
+    </w:lvl>
+    <w:lvl w:ilvl="6" w:tplc="04090001" w:tentative="1">
+      <w:start w:val="1"/>
+      <w:numFmt w:val="bullet"/>
+      <w:lvlText w:val=""/>
+      <w:lvlJc w:val="left"/>
+      <w:pPr>
+        <w:ind w:left="5040" w:hanging="360"/>
+      </w:pPr>
+      <w:rPr>
+        <w:rFonts w:ascii="Symbol" w:hAnsi="Symbol" w:hint="default"/>
+      </w:rPr>
+    </w:lvl>
+    <w:lvl w:ilvl="7" w:tplc="04090003" w:tentative="1">
+      <w:start w:val="1"/>
+      <w:numFmt w:val="bullet"/>
+      <w:lvlText w:val="o"/>
+      <w:lvlJc w:val="left"/>
+      <w:pPr>
+        <w:ind w:left="5760" w:hanging="360"/>
+      </w:pPr>
+      <w:rPr>
+        <w:rFonts w:ascii="Courier New" w:hAnsi="Courier New" w:cs="Courier New" w:hint="default"/>
+      </w:rPr>
+    </w:lvl>
+    <w:lvl w:ilvl="8" w:tplc="04090005" w:tentative="1">
+      <w:start w:val="1"/>
+      <w:numFmt w:val="bullet"/>
+      <w:lvlText w:val=""/>
+      <w:lvlJc w:val="left"/>
+      <w:pPr>
+        <w:ind w:left="6480" w:hanging="360"/>
+      </w:pPr>
+      <w:rPr>
+        <w:rFonts w:ascii="Wingdings" w:hAnsi="Wingdings" w:hint="default"/>
+      </w:rPr>
+    </w:lvl>
+  </w:abstractNum>
+  <w:abstractNum w:abstractNumId="4" w15:restartNumberingAfterBreak="0">
     <w:nsid w:val="3E115CC7"/>
     <w:multiLevelType w:val="hybridMultilevel"/>
     <w:tmpl w:val="49BE9056"/>
@@ -2514,31 +3792,31 @@
       <w:lvlText w:val=""/>
       <w:lvlJc w:val="left"/>
       <w:pPr>
-        <w:ind w:left="1296" w:hanging="360"/>
+        <w:ind w:left="720" w:hanging="360"/>
       </w:pPr>
       <w:rPr>
         <w:rFonts w:ascii="Symbol" w:hAnsi="Symbol" w:hint="default"/>
       </w:rPr>
     </w:lvl>
-    <w:lvl w:ilvl="1" w:tplc="08090003" w:tentative="1">
+    <w:lvl w:ilvl="1" w:tplc="08090003">
       <w:start w:val="1"/>
       <w:numFmt w:val="bullet"/>
       <w:lvlText w:val="o"/>
       <w:lvlJc w:val="left"/>
       <w:pPr>
-        <w:ind w:left="2016" w:hanging="360"/>
+        <w:ind w:left="1440" w:hanging="360"/>
       </w:pPr>
       <w:rPr>
         <w:rFonts w:ascii="Courier New" w:hAnsi="Courier New" w:cs="Courier New" w:hint="default"/>
       </w:rPr>
     </w:lvl>
-    <w:lvl w:ilvl="2" w:tplc="08090005" w:tentative="1">
+    <w:lvl w:ilvl="2" w:tplc="08090005">
       <w:start w:val="1"/>
       <w:numFmt w:val="bullet"/>
       <w:lvlText w:val=""/>
       <w:lvlJc w:val="left"/>
       <w:pPr>
-        <w:ind w:left="2736" w:hanging="360"/>
+        <w:ind w:left="2160" w:hanging="360"/>
       </w:pPr>
       <w:rPr>
         <w:rFonts w:ascii="Wingdings" w:hAnsi="Wingdings" w:hint="default"/>
@@ -2550,7 +3828,7 @@
       <w:lvlText w:val=""/>
       <w:lvlJc w:val="left"/>
       <w:pPr>
-        <w:ind w:left="3456" w:hanging="360"/>
+        <w:ind w:left="2880" w:hanging="360"/>
       </w:pPr>
       <w:rPr>
         <w:rFonts w:ascii="Symbol" w:hAnsi="Symbol" w:hint="default"/>
@@ -2562,7 +3840,7 @@
       <w:lvlText w:val="o"/>
       <w:lvlJc w:val="left"/>
       <w:pPr>
-        <w:ind w:left="4176" w:hanging="360"/>
+        <w:ind w:left="3600" w:hanging="360"/>
       </w:pPr>
       <w:rPr>
         <w:rFonts w:ascii="Courier New" w:hAnsi="Courier New" w:cs="Courier New" w:hint="default"/>
@@ -2574,7 +3852,7 @@
       <w:lvlText w:val=""/>
       <w:lvlJc w:val="left"/>
       <w:pPr>
-        <w:ind w:left="4896" w:hanging="360"/>
+        <w:ind w:left="4320" w:hanging="360"/>
       </w:pPr>
       <w:rPr>
         <w:rFonts w:ascii="Wingdings" w:hAnsi="Wingdings" w:hint="default"/>
@@ -2586,7 +3864,7 @@
       <w:lvlText w:val=""/>
       <w:lvlJc w:val="left"/>
       <w:pPr>
-        <w:ind w:left="5616" w:hanging="360"/>
+        <w:ind w:left="5040" w:hanging="360"/>
       </w:pPr>
       <w:rPr>
         <w:rFonts w:ascii="Symbol" w:hAnsi="Symbol" w:hint="default"/>
@@ -2598,7 +3876,7 @@
       <w:lvlText w:val="o"/>
       <w:lvlJc w:val="left"/>
       <w:pPr>
-        <w:ind w:left="6336" w:hanging="360"/>
+        <w:ind w:left="5760" w:hanging="360"/>
       </w:pPr>
       <w:rPr>
         <w:rFonts w:ascii="Courier New" w:hAnsi="Courier New" w:cs="Courier New" w:hint="default"/>
@@ -2610,14 +3888,14 @@
       <w:lvlText w:val=""/>
       <w:lvlJc w:val="left"/>
       <w:pPr>
-        <w:ind w:left="7056" w:hanging="360"/>
+        <w:ind w:left="6480" w:hanging="360"/>
       </w:pPr>
       <w:rPr>
         <w:rFonts w:ascii="Wingdings" w:hAnsi="Wingdings" w:hint="default"/>
       </w:rPr>
     </w:lvl>
   </w:abstractNum>
-  <w:abstractNum w:abstractNumId="3" w15:restartNumberingAfterBreak="0">
+  <w:abstractNum w:abstractNumId="5" w15:restartNumberingAfterBreak="0">
     <w:nsid w:val="49284AE9"/>
     <w:multiLevelType w:val="hybridMultilevel"/>
     <w:tmpl w:val="293C33FC"/>
@@ -2703,7 +3981,7 @@
       </w:pPr>
     </w:lvl>
   </w:abstractNum>
-  <w:abstractNum w:abstractNumId="4" w15:restartNumberingAfterBreak="0">
+  <w:abstractNum w:abstractNumId="6" w15:restartNumberingAfterBreak="0">
     <w:nsid w:val="55EA2771"/>
     <w:multiLevelType w:val="multilevel"/>
     <w:tmpl w:val="0809001F"/>
@@ -2793,22 +4071,28 @@
     <w:abstractNumId w:val="0"/>
   </w:num>
   <w:num w:numId="2">
-    <w:abstractNumId w:val="4"/>
+    <w:abstractNumId w:val="6"/>
   </w:num>
   <w:num w:numId="3">
     <w:abstractNumId w:val="1"/>
   </w:num>
   <w:num w:numId="4">
-    <w:abstractNumId w:val="3"/>
+    <w:abstractNumId w:val="5"/>
   </w:num>
   <w:num w:numId="5">
-    <w:abstractNumId w:val="2"/>
+    <w:abstractNumId w:val="4"/>
   </w:num>
   <w:num w:numId="6">
     <w:abstractNumId w:val="1"/>
   </w:num>
   <w:num w:numId="7">
     <w:abstractNumId w:val="1"/>
+  </w:num>
+  <w:num w:numId="8">
+    <w:abstractNumId w:val="3"/>
+  </w:num>
+  <w:num w:numId="9">
+    <w:abstractNumId w:val="2"/>
   </w:num>
 </w:numbering>
 </file>
@@ -2985,7 +4269,7 @@
     <w:lsdException w:name="Table Web 2" w:semiHidden="1" w:unhideWhenUsed="1"/>
     <w:lsdException w:name="Table Web 3" w:semiHidden="1" w:unhideWhenUsed="1"/>
     <w:lsdException w:name="Balloon Text" w:semiHidden="1" w:unhideWhenUsed="1"/>
-    <w:lsdException w:name="Table Grid" w:semiHidden="1" w:uiPriority="59" w:unhideWhenUsed="1"/>
+    <w:lsdException w:name="Table Grid" w:uiPriority="59"/>
     <w:lsdException w:name="Table Theme" w:semiHidden="1" w:unhideWhenUsed="1"/>
     <w:lsdException w:name="Placeholder Text" w:semiHidden="1"/>
     <w:lsdException w:name="No Spacing" w:uiPriority="1" w:qFormat="1"/>
@@ -3211,6 +4495,10 @@
   <w:style w:type="paragraph" w:default="1" w:styleId="Normal">
     <w:name w:val="Normal"/>
     <w:qFormat/>
+    <w:rsid w:val="00EC7DAE"/>
+    <w:pPr>
+      <w:spacing w:after="120" w:line="360" w:lineRule="auto"/>
+    </w:pPr>
   </w:style>
   <w:style w:type="paragraph" w:styleId="Heading1">
     <w:name w:val="heading 1"/>

</xml_diff>

<commit_message>
Folder structure Modified updates made for final submission
</commit_message>
<xml_diff>
--- a/6CS005 Learning Journal Semester 1 2020-21.docx
+++ b/6CS005 Learning Journal Semester 1 2020-21.docx
@@ -122,7 +122,7 @@
           <w:r>
             <w:fldChar w:fldCharType="separate"/>
           </w:r>
-          <w:hyperlink w:anchor="_Toc59830490" w:history="1">
+          <w:hyperlink w:anchor="_Toc59889412" w:history="1">
             <w:r>
               <w:rPr>
                 <w:rStyle w:val="Hyperlink"/>
@@ -165,7 +165,7 @@
                 <w:noProof/>
                 <w:webHidden/>
               </w:rPr>
-              <w:instrText xml:space="preserve"> PAGEREF _Toc59830490 \h </w:instrText>
+              <w:instrText xml:space="preserve"> PAGEREF _Toc59889412 \h </w:instrText>
             </w:r>
             <w:r>
               <w:rPr>
@@ -210,7 +210,7 @@
               <w:lang w:val="en-US" w:bidi="ne-NP"/>
             </w:rPr>
           </w:pPr>
-          <w:hyperlink w:anchor="_Toc59830491" w:history="1">
+          <w:hyperlink w:anchor="_Toc59889413" w:history="1">
             <w:r>
               <w:rPr>
                 <w:rStyle w:val="Hyperlink"/>
@@ -253,7 +253,7 @@
                 <w:noProof/>
                 <w:webHidden/>
               </w:rPr>
-              <w:instrText xml:space="preserve"> PAGEREF _Toc59830491 \h </w:instrText>
+              <w:instrText xml:space="preserve"> PAGEREF _Toc59889413 \h </w:instrText>
             </w:r>
             <w:r>
               <w:rPr>
@@ -298,7 +298,7 @@
               <w:lang w:val="en-US" w:bidi="ne-NP"/>
             </w:rPr>
           </w:pPr>
-          <w:hyperlink w:anchor="_Toc59830492" w:history="1">
+          <w:hyperlink w:anchor="_Toc59889414" w:history="1">
             <w:r>
               <w:rPr>
                 <w:rStyle w:val="Hyperlink"/>
@@ -341,7 +341,7 @@
                 <w:noProof/>
                 <w:webHidden/>
               </w:rPr>
-              <w:instrText xml:space="preserve"> PAGEREF _Toc59830492 \h </w:instrText>
+              <w:instrText xml:space="preserve"> PAGEREF _Toc59889414 \h </w:instrText>
             </w:r>
             <w:r>
               <w:rPr>
@@ -386,7 +386,7 @@
               <w:lang w:val="en-US" w:bidi="ne-NP"/>
             </w:rPr>
           </w:pPr>
-          <w:hyperlink w:anchor="_Toc59830493" w:history="1">
+          <w:hyperlink w:anchor="_Toc59889415" w:history="1">
             <w:r>
               <w:rPr>
                 <w:rStyle w:val="Hyperlink"/>
@@ -429,7 +429,7 @@
                 <w:noProof/>
                 <w:webHidden/>
               </w:rPr>
-              <w:instrText xml:space="preserve"> PAGEREF _Toc59830493 \h </w:instrText>
+              <w:instrText xml:space="preserve"> PAGEREF _Toc59889415 \h </w:instrText>
             </w:r>
             <w:r>
               <w:rPr>
@@ -474,7 +474,7 @@
               <w:lang w:val="en-US" w:bidi="ne-NP"/>
             </w:rPr>
           </w:pPr>
-          <w:hyperlink w:anchor="_Toc59830494" w:history="1">
+          <w:hyperlink w:anchor="_Toc59889416" w:history="1">
             <w:r>
               <w:rPr>
                 <w:rStyle w:val="Hyperlink"/>
@@ -517,7 +517,7 @@
                 <w:noProof/>
                 <w:webHidden/>
               </w:rPr>
-              <w:instrText xml:space="preserve"> PAGEREF _Toc59830494 \h </w:instrText>
+              <w:instrText xml:space="preserve"> PAGEREF _Toc59889416 \h </w:instrText>
             </w:r>
             <w:r>
               <w:rPr>
@@ -562,7 +562,7 @@
               <w:lang w:val="en-US" w:bidi="ne-NP"/>
             </w:rPr>
           </w:pPr>
-          <w:hyperlink w:anchor="_Toc59830495" w:history="1">
+          <w:hyperlink w:anchor="_Toc59889417" w:history="1">
             <w:r>
               <w:rPr>
                 <w:rStyle w:val="Hyperlink"/>
@@ -605,7 +605,7 @@
                 <w:noProof/>
                 <w:webHidden/>
               </w:rPr>
-              <w:instrText xml:space="preserve"> PAGEREF _Toc59830495 \h </w:instrText>
+              <w:instrText xml:space="preserve"> PAGEREF _Toc59889417 \h </w:instrText>
             </w:r>
             <w:r>
               <w:rPr>
@@ -650,7 +650,7 @@
               <w:lang w:val="en-US" w:bidi="ne-NP"/>
             </w:rPr>
           </w:pPr>
-          <w:hyperlink w:anchor="_Toc59830496" w:history="1">
+          <w:hyperlink w:anchor="_Toc59889418" w:history="1">
             <w:r>
               <w:rPr>
                 <w:rStyle w:val="Hyperlink"/>
@@ -693,7 +693,7 @@
                 <w:noProof/>
                 <w:webHidden/>
               </w:rPr>
-              <w:instrText xml:space="preserve"> PAGEREF _Toc59830496 \h </w:instrText>
+              <w:instrText xml:space="preserve"> PAGEREF _Toc59889418 \h </w:instrText>
             </w:r>
             <w:r>
               <w:rPr>
@@ -738,7 +738,7 @@
               <w:lang w:val="en-US" w:bidi="ne-NP"/>
             </w:rPr>
           </w:pPr>
-          <w:hyperlink w:anchor="_Toc59830497" w:history="1">
+          <w:hyperlink w:anchor="_Toc59889419" w:history="1">
             <w:r>
               <w:rPr>
                 <w:rStyle w:val="Hyperlink"/>
@@ -781,7 +781,7 @@
                 <w:noProof/>
                 <w:webHidden/>
               </w:rPr>
-              <w:instrText xml:space="preserve"> PAGEREF _Toc59830497 \h </w:instrText>
+              <w:instrText xml:space="preserve"> PAGEREF _Toc59889419 \h </w:instrText>
             </w:r>
             <w:r>
               <w:rPr>
@@ -826,7 +826,7 @@
               <w:lang w:val="en-US" w:bidi="ne-NP"/>
             </w:rPr>
           </w:pPr>
-          <w:hyperlink w:anchor="_Toc59830498" w:history="1">
+          <w:hyperlink w:anchor="_Toc59889420" w:history="1">
             <w:r>
               <w:rPr>
                 <w:rStyle w:val="Hyperlink"/>
@@ -869,7 +869,7 @@
                 <w:noProof/>
                 <w:webHidden/>
               </w:rPr>
-              <w:instrText xml:space="preserve"> PAGEREF _Toc59830498 \h </w:instrText>
+              <w:instrText xml:space="preserve"> PAGEREF _Toc59889420 \h </w:instrText>
             </w:r>
             <w:r>
               <w:rPr>
@@ -914,7 +914,7 @@
               <w:lang w:val="en-US" w:bidi="ne-NP"/>
             </w:rPr>
           </w:pPr>
-          <w:hyperlink w:anchor="_Toc59830499" w:history="1">
+          <w:hyperlink w:anchor="_Toc59889421" w:history="1">
             <w:r>
               <w:rPr>
                 <w:rStyle w:val="Hyperlink"/>
@@ -957,7 +957,7 @@
                 <w:noProof/>
                 <w:webHidden/>
               </w:rPr>
-              <w:instrText xml:space="preserve"> PAGEREF _Toc59830499 \h </w:instrText>
+              <w:instrText xml:space="preserve"> PAGEREF _Toc59889421 \h </w:instrText>
             </w:r>
             <w:r>
               <w:rPr>
@@ -1002,7 +1002,7 @@
               <w:lang w:val="en-US" w:bidi="ne-NP"/>
             </w:rPr>
           </w:pPr>
-          <w:hyperlink w:anchor="_Toc59830500" w:history="1">
+          <w:hyperlink w:anchor="_Toc59889422" w:history="1">
             <w:r>
               <w:rPr>
                 <w:rStyle w:val="Hyperlink"/>
@@ -1045,7 +1045,7 @@
                 <w:noProof/>
                 <w:webHidden/>
               </w:rPr>
-              <w:instrText xml:space="preserve"> PAGEREF _Toc59830500 \h </w:instrText>
+              <w:instrText xml:space="preserve"> PAGEREF _Toc59889422 \h </w:instrText>
             </w:r>
             <w:r>
               <w:rPr>
@@ -1090,7 +1090,7 @@
               <w:lang w:val="en-US" w:bidi="ne-NP"/>
             </w:rPr>
           </w:pPr>
-          <w:hyperlink w:anchor="_Toc59830501" w:history="1">
+          <w:hyperlink w:anchor="_Toc59889423" w:history="1">
             <w:r>
               <w:rPr>
                 <w:rStyle w:val="Hyperlink"/>
@@ -1133,7 +1133,7 @@
                 <w:noProof/>
                 <w:webHidden/>
               </w:rPr>
-              <w:instrText xml:space="preserve"> PAGEREF _Toc59830501 \h </w:instrText>
+              <w:instrText xml:space="preserve"> PAGEREF _Toc59889423 \h </w:instrText>
             </w:r>
             <w:r>
               <w:rPr>
@@ -1178,7 +1178,7 @@
               <w:lang w:val="en-US" w:bidi="ne-NP"/>
             </w:rPr>
           </w:pPr>
-          <w:hyperlink w:anchor="_Toc59830502" w:history="1">
+          <w:hyperlink w:anchor="_Toc59889424" w:history="1">
             <w:r>
               <w:rPr>
                 <w:rStyle w:val="Hyperlink"/>
@@ -1221,7 +1221,7 @@
                 <w:noProof/>
                 <w:webHidden/>
               </w:rPr>
-              <w:instrText xml:space="preserve"> PAGEREF _Toc59830502 \h </w:instrText>
+              <w:instrText xml:space="preserve"> PAGEREF _Toc59889424 \h </w:instrText>
             </w:r>
             <w:r>
               <w:rPr>
@@ -1266,7 +1266,7 @@
               <w:lang w:val="en-US" w:bidi="ne-NP"/>
             </w:rPr>
           </w:pPr>
-          <w:hyperlink w:anchor="_Toc59830503" w:history="1">
+          <w:hyperlink w:anchor="_Toc59889425" w:history="1">
             <w:r>
               <w:rPr>
                 <w:rStyle w:val="Hyperlink"/>
@@ -1309,7 +1309,7 @@
                 <w:noProof/>
                 <w:webHidden/>
               </w:rPr>
-              <w:instrText xml:space="preserve"> PAGEREF _Toc59830503 \h </w:instrText>
+              <w:instrText xml:space="preserve"> PAGEREF _Toc59889425 \h </w:instrText>
             </w:r>
             <w:r>
               <w:rPr>
@@ -1329,7 +1329,7 @@
                 <w:noProof/>
                 <w:webHidden/>
               </w:rPr>
-              <w:t>17</w:t>
+              <w:t>20</w:t>
             </w:r>
             <w:r>
               <w:rPr>
@@ -1347,6 +1347,7 @@
               <w:tab w:val="left" w:pos="880"/>
               <w:tab w:val="right" w:leader="dot" w:pos="15694"/>
             </w:tabs>
+            <w:ind w:left="0"/>
           </w:pPr>
           <w:r>
             <w:rPr>
@@ -1363,7 +1364,7 @@
       <w:pPr>
         <w:pStyle w:val="Heading1"/>
       </w:pPr>
-      <w:bookmarkStart w:id="0" w:name="_Toc59830490"/>
+      <w:bookmarkStart w:id="0" w:name="_Toc59889412"/>
       <w:r>
         <w:lastRenderedPageBreak/>
         <w:t>Parallel and Distributed Systems</w:t>
@@ -1374,7 +1375,7 @@
       <w:pPr>
         <w:pStyle w:val="Heading2"/>
       </w:pPr>
-      <w:bookmarkStart w:id="1" w:name="_Toc59830491"/>
+      <w:bookmarkStart w:id="1" w:name="_Toc59889413"/>
       <w:r>
         <w:t>Answer of First Question</w:t>
       </w:r>
@@ -1397,7 +1398,7 @@
       <w:pPr>
         <w:pStyle w:val="Heading2"/>
       </w:pPr>
-      <w:bookmarkStart w:id="2" w:name="_Toc59830492"/>
+      <w:bookmarkStart w:id="2" w:name="_Toc59889414"/>
       <w:r>
         <w:t>Answer of Second Question</w:t>
       </w:r>
@@ -1449,7 +1450,7 @@
       <w:pPr>
         <w:pStyle w:val="Heading2"/>
       </w:pPr>
-      <w:bookmarkStart w:id="3" w:name="_Toc59830493"/>
+      <w:bookmarkStart w:id="3" w:name="_Toc59889415"/>
       <w:r>
         <w:t>Answer of Third Question</w:t>
       </w:r>
@@ -1498,7 +1499,7 @@
       <w:pPr>
         <w:pStyle w:val="Heading2"/>
       </w:pPr>
-      <w:bookmarkStart w:id="4" w:name="_Toc59830494"/>
+      <w:bookmarkStart w:id="4" w:name="_Toc59889416"/>
       <w:r>
         <w:lastRenderedPageBreak/>
         <w:t>Answer of Fourth Question</w:t>
@@ -1608,7 +1609,7 @@
       <w:pPr>
         <w:pStyle w:val="Heading2"/>
       </w:pPr>
-      <w:bookmarkStart w:id="5" w:name="_Toc59830495"/>
+      <w:bookmarkStart w:id="5" w:name="_Toc59889417"/>
       <w:r>
         <w:lastRenderedPageBreak/>
         <w:t>Answer of Fifth Question</w:t>
@@ -1699,17 +1700,14 @@
       </w:r>
     </w:p>
     <w:p>
-      <w:r>
-        <w:t xml:space="preserve">    Part </w:t>
-      </w:r>
-      <w:r>
-        <w:t>3</w:t>
-      </w:r>
-    </w:p>
-    <w:p>
       <w:pPr>
         <w:ind w:left="720"/>
       </w:pPr>
+    </w:p>
+    <w:p>
+      <w:pPr>
+        <w:ind w:left="720"/>
+      </w:pPr>
       <w:r>
         <w:t>Only reordering the statements does not produce same values for B and C as in original statements</w:t>
       </w:r>
@@ -1721,9 +1719,9 @@
       </w:r>
     </w:p>
     <w:p>
-      <w:r>
-        <w:t xml:space="preserve">    Part 3</w:t>
-      </w:r>
+      <w:pPr>
+        <w:ind w:firstLine="720"/>
+      </w:pPr>
     </w:p>
     <w:p>
       <w:pPr>
@@ -1794,7 +1792,7 @@
         <mc:AlternateContent>
           <mc:Choice Requires="wps">
             <w:drawing>
-              <wp:anchor distT="0" distB="0" distL="114300" distR="114300" simplePos="0" relativeHeight="251657216" behindDoc="0" locked="0" layoutInCell="1" allowOverlap="1" wp14:anchorId="013E5244" wp14:editId="07A8D12B">
+              <wp:anchor distT="0" distB="0" distL="114300" distR="114300" simplePos="0" relativeHeight="251651584" behindDoc="0" locked="0" layoutInCell="1" allowOverlap="1" wp14:anchorId="013E5244" wp14:editId="572A1605">
                 <wp:simplePos x="0" y="0"/>
                 <wp:positionH relativeFrom="column">
                   <wp:posOffset>459105</wp:posOffset>
@@ -1874,7 +1872,7 @@
                 <v:stroke joinstyle="miter"/>
                 <v:path gradientshapeok="t" o:connecttype="rect"/>
               </v:shapetype>
-              <v:shape id="Text Box 1" o:spid="_x0000_s1026" type="#_x0000_t202" style="position:absolute;margin-left:36.15pt;margin-top:328.65pt;width:326.7pt;height:.05pt;z-index:251657216;visibility:visible;mso-wrap-style:square;mso-wrap-distance-left:9pt;mso-wrap-distance-top:0;mso-wrap-distance-right:9pt;mso-wrap-distance-bottom:0;mso-position-horizontal:absolute;mso-position-horizontal-relative:text;mso-position-vertical:absolute;mso-position-vertical-relative:text;v-text-anchor:top" o:gfxdata="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" stroked="f">
+              <v:shape id="Text Box 1" o:spid="_x0000_s1026" type="#_x0000_t202" style="position:absolute;margin-left:36.15pt;margin-top:328.65pt;width:326.7pt;height:.05pt;z-index:251651584;visibility:visible;mso-wrap-style:square;mso-wrap-distance-left:9pt;mso-wrap-distance-top:0;mso-wrap-distance-right:9pt;mso-wrap-distance-bottom:0;mso-position-horizontal:absolute;mso-position-horizontal-relative:text;mso-position-vertical:absolute;mso-position-vertical-relative:text;v-text-anchor:top" o:gfxdata="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" stroked="f">
                 <v:textbox style="mso-fit-shape-to-text:t" inset="0,0,0,0">
                   <w:txbxContent>
                     <w:p>
@@ -1918,7 +1916,7 @@
         <mc:AlternateContent>
           <mc:Choice Requires="wps">
             <w:drawing>
-              <wp:anchor distT="0" distB="0" distL="114300" distR="114300" simplePos="0" relativeHeight="251620352" behindDoc="0" locked="0" layoutInCell="1" allowOverlap="1" wp14:anchorId="0531ADD3" wp14:editId="726D11CB">
+              <wp:anchor distT="0" distB="0" distL="114300" distR="114300" simplePos="0" relativeHeight="251646464" behindDoc="0" locked="0" layoutInCell="1" allowOverlap="1" wp14:anchorId="0531ADD3" wp14:editId="049B97F6">
                 <wp:simplePos x="0" y="0"/>
                 <wp:positionH relativeFrom="column">
                   <wp:posOffset>459105</wp:posOffset>
@@ -2130,7 +2128,7 @@
           </mc:Choice>
           <mc:Fallback>
             <w:pict>
-              <v:rect w14:anchorId="0531ADD3" id="Rectangle 4" o:spid="_x0000_s1027" style="position:absolute;margin-left:36.15pt;margin-top:31.4pt;width:326.7pt;height:292.75pt;z-index:251620352;visibility:visible;mso-wrap-style:square;mso-width-percent:0;mso-height-percent:0;mso-wrap-distance-left:9pt;mso-wrap-distance-top:0;mso-wrap-distance-right:9pt;mso-wrap-distance-bottom:0;mso-position-horizontal:absolute;mso-position-horizontal-relative:text;mso-position-vertical:absolute;mso-position-vertical-relative:text;mso-width-percent:0;mso-height-percent:0;mso-width-relative:margin;mso-height-relative:margin;v-text-anchor:middle" o:gfxdata="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" fillcolor="white [3201]" strokecolor="black [3200]" strokeweight=".25pt">
+              <v:rect w14:anchorId="0531ADD3" id="Rectangle 4" o:spid="_x0000_s1027" style="position:absolute;margin-left:36.15pt;margin-top:31.4pt;width:326.7pt;height:292.75pt;z-index:251646464;visibility:visible;mso-wrap-style:square;mso-width-percent:0;mso-height-percent:0;mso-wrap-distance-left:9pt;mso-wrap-distance-top:0;mso-wrap-distance-right:9pt;mso-wrap-distance-bottom:0;mso-position-horizontal:absolute;mso-position-horizontal-relative:text;mso-position-vertical:absolute;mso-position-vertical-relative:text;mso-width-percent:0;mso-height-percent:0;mso-width-relative:margin;mso-height-relative:margin;v-text-anchor:middle" o:gfxdata="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" fillcolor="white [3201]" strokecolor="black [3200]" strokeweight=".25pt">
                 <v:textbox>
                   <w:txbxContent>
                     <w:p>
@@ -2337,7 +2335,7 @@
       <w:pPr>
         <w:pStyle w:val="Heading2"/>
       </w:pPr>
-      <w:bookmarkStart w:id="6" w:name="_Toc59830496"/>
+      <w:bookmarkStart w:id="6" w:name="_Toc59889418"/>
       <w:r>
         <w:lastRenderedPageBreak/>
         <w:t>Answer of Sixth Question</w:t>
@@ -2433,7 +2431,7 @@
       <w:pPr>
         <w:pStyle w:val="Heading1"/>
       </w:pPr>
-      <w:bookmarkStart w:id="7" w:name="_Toc59830497"/>
+      <w:bookmarkStart w:id="7" w:name="_Toc59889419"/>
       <w:r>
         <w:lastRenderedPageBreak/>
         <w:t>Application</w:t>
@@ -2465,7 +2463,7 @@
       <w:pPr>
         <w:pStyle w:val="Heading2"/>
       </w:pPr>
-      <w:bookmarkStart w:id="8" w:name="_Toc59830498"/>
+      <w:bookmarkStart w:id="8" w:name="_Toc59889420"/>
       <w:r>
         <w:t>Single Thread Matrix Multiplication</w:t>
       </w:r>
@@ -2632,7 +2630,13 @@
         </w:numPr>
       </w:pPr>
       <w:r>
-        <w:t>Regarding n x n matrix as 2d array of a x b where each block is a sub matrix of n of size (n/a) x (n/a). Then a</w:t>
+        <w:t xml:space="preserve">Regarding n x n matrix as 2d array of a x </w:t>
+      </w:r>
+      <w:r>
+        <w:t>a</w:t>
+      </w:r>
+      <w:r>
+        <w:t xml:space="preserve"> where each block is a sub matrix of n of size (n/a) x (n/a). Then a</w:t>
       </w:r>
       <w:r>
         <w:rPr>
@@ -2677,7 +2681,7 @@
         <mc:AlternateContent>
           <mc:Choice Requires="wps">
             <w:drawing>
-              <wp:anchor distT="0" distB="0" distL="114300" distR="114300" simplePos="0" relativeHeight="251652096" behindDoc="0" locked="0" layoutInCell="1" allowOverlap="1" wp14:anchorId="5F9CB39A" wp14:editId="5D509B45">
+              <wp:anchor distT="0" distB="0" distL="114300" distR="114300" simplePos="0" relativeHeight="251648512" behindDoc="0" locked="0" layoutInCell="1" allowOverlap="1" wp14:anchorId="5F9CB39A" wp14:editId="6021592F">
                 <wp:simplePos x="0" y="0"/>
                 <wp:positionH relativeFrom="column">
                   <wp:posOffset>-1905</wp:posOffset>
@@ -2794,7 +2798,7 @@
           </mc:Choice>
           <mc:Fallback>
             <w:pict>
-              <v:shape w14:anchorId="5F9CB39A" id="Text Box 2" o:spid="_x0000_s1028" type="#_x0000_t202" style="position:absolute;left:0;text-align:left;margin-left:-.15pt;margin-top:54.55pt;width:455pt;height:294.9pt;z-index:251652096;visibility:visible;mso-wrap-style:square;mso-width-percent:0;mso-height-percent:0;mso-wrap-distance-left:9pt;mso-wrap-distance-top:0;mso-wrap-distance-right:9pt;mso-wrap-distance-bottom:0;mso-position-horizontal:absolute;mso-position-horizontal-relative:text;mso-position-vertical:absolute;mso-position-vertical-relative:text;mso-width-percent:0;mso-height-percent:0;mso-width-relative:margin;mso-height-relative:margin;v-text-anchor:top" o:gfxdata="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">
+              <v:shape w14:anchorId="5F9CB39A" id="Text Box 2" o:spid="_x0000_s1028" type="#_x0000_t202" style="position:absolute;left:0;text-align:left;margin-left:-.15pt;margin-top:54.55pt;width:455pt;height:294.9pt;z-index:251648512;visibility:visible;mso-wrap-style:square;mso-width-percent:0;mso-height-percent:0;mso-wrap-distance-left:9pt;mso-wrap-distance-top:0;mso-wrap-distance-right:9pt;mso-wrap-distance-bottom:0;mso-position-horizontal:absolute;mso-position-horizontal-relative:text;mso-position-vertical:absolute;mso-position-vertical-relative:text;mso-width-percent:0;mso-height-percent:0;mso-width-relative:margin;mso-height-relative:margin;v-text-anchor:top" o:gfxdata="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">
                 <v:textbox>
                   <w:txbxContent>
                     <w:p>
@@ -3040,7 +3044,7 @@
           <w:noProof/>
         </w:rPr>
         <w:drawing>
-          <wp:inline distT="0" distB="0" distL="0" distR="0" wp14:anchorId="06F72FD7" wp14:editId="47A69E97">
+          <wp:inline distT="0" distB="0" distL="0" distR="0" wp14:anchorId="06F72FD7" wp14:editId="7A674F57">
             <wp:extent cx="4900930" cy="3467100"/>
             <wp:effectExtent l="0" t="0" r="0" b="0"/>
             <wp:docPr id="3" name="Picture 3"/>
@@ -3192,7 +3196,7 @@
         <mc:AlternateContent>
           <mc:Choice Requires="wps">
             <w:drawing>
-              <wp:anchor distT="0" distB="0" distL="114300" distR="114300" simplePos="0" relativeHeight="251686912" behindDoc="0" locked="0" layoutInCell="1" allowOverlap="1" wp14:anchorId="104A818C" wp14:editId="5E1ED30E">
+              <wp:anchor distT="0" distB="0" distL="114300" distR="114300" simplePos="0" relativeHeight="251671040" behindDoc="0" locked="0" layoutInCell="1" allowOverlap="1" wp14:anchorId="104A818C" wp14:editId="685BB2B1">
                 <wp:simplePos x="0" y="0"/>
                 <wp:positionH relativeFrom="column">
                   <wp:posOffset>5426455</wp:posOffset>
@@ -3295,7 +3299,7 @@
           </mc:Choice>
           <mc:Fallback>
             <w:pict>
-              <v:rect w14:anchorId="104A818C" id="Rectangle 14" o:spid="_x0000_s1029" style="position:absolute;left:0;text-align:left;margin-left:427.3pt;margin-top:27.45pt;width:152.4pt;height:104.7pt;z-index:251686912;visibility:visible;mso-wrap-style:square;mso-width-percent:0;mso-height-percent:0;mso-wrap-distance-left:9pt;mso-wrap-distance-top:0;mso-wrap-distance-right:9pt;mso-wrap-distance-bottom:0;mso-position-horizontal:absolute;mso-position-horizontal-relative:text;mso-position-vertical:absolute;mso-position-vertical-relative:text;mso-width-percent:0;mso-height-percent:0;mso-width-relative:margin;mso-height-relative:margin;v-text-anchor:middle" o:gfxdata="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" fillcolor="white [3201]" strokecolor="black [3200]" strokeweight="2pt">
+              <v:rect w14:anchorId="104A818C" id="Rectangle 14" o:spid="_x0000_s1029" style="position:absolute;left:0;text-align:left;margin-left:427.3pt;margin-top:27.45pt;width:152.4pt;height:104.7pt;z-index:251671040;visibility:visible;mso-wrap-style:square;mso-width-percent:0;mso-height-percent:0;mso-wrap-distance-left:9pt;mso-wrap-distance-top:0;mso-wrap-distance-right:9pt;mso-wrap-distance-bottom:0;mso-position-horizontal:absolute;mso-position-horizontal-relative:text;mso-position-vertical:absolute;mso-position-vertical-relative:text;mso-width-percent:0;mso-height-percent:0;mso-width-relative:margin;mso-height-relative:margin;v-text-anchor:middle" o:gfxdata="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" fillcolor="white [3201]" strokecolor="black [3200]" strokeweight="2pt">
                 <v:textbox>
                   <w:txbxContent>
                     <w:p>
@@ -3353,7 +3357,7 @@
         <mc:AlternateContent>
           <mc:Choice Requires="wps">
             <w:drawing>
-              <wp:anchor distT="0" distB="0" distL="114300" distR="114300" simplePos="0" relativeHeight="251679744" behindDoc="0" locked="0" layoutInCell="1" allowOverlap="1" wp14:anchorId="6CFA965E" wp14:editId="5F93B5DF">
+              <wp:anchor distT="0" distB="0" distL="114300" distR="114300" simplePos="0" relativeHeight="251656704" behindDoc="0" locked="0" layoutInCell="1" allowOverlap="1" wp14:anchorId="6CFA965E" wp14:editId="20E31455">
                 <wp:simplePos x="0" y="0"/>
                 <wp:positionH relativeFrom="column">
                   <wp:posOffset>851114</wp:posOffset>
@@ -3456,7 +3460,7 @@
           </mc:Choice>
           <mc:Fallback>
             <w:pict>
-              <v:rect w14:anchorId="6CFA965E" id="Rectangle 11" o:spid="_x0000_s1030" style="position:absolute;left:0;text-align:left;margin-left:67pt;margin-top:33.35pt;width:152.4pt;height:104.7pt;z-index:251679744;visibility:visible;mso-wrap-style:square;mso-width-percent:0;mso-height-percent:0;mso-wrap-distance-left:9pt;mso-wrap-distance-top:0;mso-wrap-distance-right:9pt;mso-wrap-distance-bottom:0;mso-position-horizontal:absolute;mso-position-horizontal-relative:text;mso-position-vertical:absolute;mso-position-vertical-relative:text;mso-width-percent:0;mso-height-percent:0;mso-width-relative:margin;mso-height-relative:margin;v-text-anchor:middle" o:gfxdata="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" fillcolor="white [3201]" strokecolor="black [3200]" strokeweight="2pt">
+              <v:rect w14:anchorId="6CFA965E" id="Rectangle 11" o:spid="_x0000_s1030" style="position:absolute;left:0;text-align:left;margin-left:67pt;margin-top:33.35pt;width:152.4pt;height:104.7pt;z-index:251656704;visibility:visible;mso-wrap-style:square;mso-width-percent:0;mso-height-percent:0;mso-wrap-distance-left:9pt;mso-wrap-distance-top:0;mso-wrap-distance-right:9pt;mso-wrap-distance-bottom:0;mso-position-horizontal:absolute;mso-position-horizontal-relative:text;mso-position-vertical:absolute;mso-position-vertical-relative:text;mso-width-percent:0;mso-height-percent:0;mso-width-relative:margin;mso-height-relative:margin;v-text-anchor:middle" o:gfxdata="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" fillcolor="white [3201]" strokecolor="black [3200]" strokeweight="2pt">
                 <v:textbox>
                   <w:txbxContent>
                     <w:p>
@@ -3590,7 +3594,7 @@
       <w:pPr>
         <w:pStyle w:val="Heading2"/>
       </w:pPr>
-      <w:bookmarkStart w:id="9" w:name="_Toc59830499"/>
+      <w:bookmarkStart w:id="9" w:name="_Toc59889421"/>
       <w:r>
         <w:lastRenderedPageBreak/>
         <w:t>Multithreaded Matrix Multiplication</w:t>
@@ -3659,19 +3663,19 @@
         <w:tblLook w:val="04A0" w:firstRow="1" w:lastRow="0" w:firstColumn="1" w:lastColumn="0" w:noHBand="0" w:noVBand="1"/>
       </w:tblPr>
       <w:tblGrid>
-        <w:gridCol w:w="3209"/>
-        <w:gridCol w:w="3397"/>
-        <w:gridCol w:w="3481"/>
+        <w:gridCol w:w="3188"/>
+        <w:gridCol w:w="3375"/>
+        <w:gridCol w:w="3458"/>
       </w:tblGrid>
       <w:tr>
         <w:trPr>
           <w:cnfStyle w:val="100000000000" w:firstRow="1" w:lastRow="0" w:firstColumn="0" w:lastColumn="0" w:oddVBand="0" w:evenVBand="0" w:oddHBand="0" w:evenHBand="0" w:firstRowFirstColumn="0" w:firstRowLastColumn="0" w:lastRowFirstColumn="0" w:lastRowLastColumn="0"/>
-          <w:trHeight w:val="310"/>
+          <w:trHeight w:val="266"/>
         </w:trPr>
         <w:tc>
           <w:tcPr>
             <w:cnfStyle w:val="001000000000" w:firstRow="0" w:lastRow="0" w:firstColumn="1" w:lastColumn="0" w:oddVBand="0" w:evenVBand="0" w:oddHBand="0" w:evenHBand="0" w:firstRowFirstColumn="0" w:firstRowLastColumn="0" w:lastRowFirstColumn="0" w:lastRowLastColumn="0"/>
-            <w:tcW w:w="3209" w:type="dxa"/>
+            <w:tcW w:w="3188" w:type="dxa"/>
           </w:tcPr>
           <w:p>
             <w:r>
@@ -3686,7 +3690,7 @@
         </w:tc>
         <w:tc>
           <w:tcPr>
-            <w:tcW w:w="3397" w:type="dxa"/>
+            <w:tcW w:w="3375" w:type="dxa"/>
           </w:tcPr>
           <w:p>
             <w:pPr>
@@ -3707,7 +3711,7 @@
         </w:tc>
         <w:tc>
           <w:tcPr>
-            <w:tcW w:w="3481" w:type="dxa"/>
+            <w:tcW w:w="3458" w:type="dxa"/>
           </w:tcPr>
           <w:p>
             <w:pPr>
@@ -3730,12 +3734,12 @@
       <w:tr>
         <w:trPr>
           <w:cnfStyle w:val="000000100000" w:firstRow="0" w:lastRow="0" w:firstColumn="0" w:lastColumn="0" w:oddVBand="0" w:evenVBand="0" w:oddHBand="1" w:evenHBand="0" w:firstRowFirstColumn="0" w:firstRowLastColumn="0" w:lastRowFirstColumn="0" w:lastRowLastColumn="0"/>
-          <w:trHeight w:val="310"/>
+          <w:trHeight w:val="266"/>
         </w:trPr>
         <w:tc>
           <w:tcPr>
             <w:cnfStyle w:val="001000000000" w:firstRow="0" w:lastRow="0" w:firstColumn="1" w:lastColumn="0" w:oddVBand="0" w:evenVBand="0" w:oddHBand="0" w:evenHBand="0" w:firstRowFirstColumn="0" w:firstRowLastColumn="0" w:lastRowFirstColumn="0" w:lastRowLastColumn="0"/>
-            <w:tcW w:w="3209" w:type="dxa"/>
+            <w:tcW w:w="3188" w:type="dxa"/>
           </w:tcPr>
           <w:p>
             <w:pPr>
@@ -3755,7 +3759,7 @@
         </w:tc>
         <w:tc>
           <w:tcPr>
-            <w:tcW w:w="3397" w:type="dxa"/>
+            <w:tcW w:w="3375" w:type="dxa"/>
           </w:tcPr>
           <w:p>
             <w:pPr>
@@ -3768,7 +3772,7 @@
         </w:tc>
         <w:tc>
           <w:tcPr>
-            <w:tcW w:w="3481" w:type="dxa"/>
+            <w:tcW w:w="3458" w:type="dxa"/>
           </w:tcPr>
           <w:p>
             <w:pPr>
@@ -3782,12 +3786,12 @@
       </w:tr>
       <w:tr>
         <w:trPr>
-          <w:trHeight w:val="310"/>
+          <w:trHeight w:val="266"/>
         </w:trPr>
         <w:tc>
           <w:tcPr>
             <w:cnfStyle w:val="001000000000" w:firstRow="0" w:lastRow="0" w:firstColumn="1" w:lastColumn="0" w:oddVBand="0" w:evenVBand="0" w:oddHBand="0" w:evenHBand="0" w:firstRowFirstColumn="0" w:firstRowLastColumn="0" w:lastRowFirstColumn="0" w:lastRowLastColumn="0"/>
-            <w:tcW w:w="3209" w:type="dxa"/>
+            <w:tcW w:w="3188" w:type="dxa"/>
           </w:tcPr>
           <w:p>
             <w:pPr>
@@ -3807,7 +3811,7 @@
         </w:tc>
         <w:tc>
           <w:tcPr>
-            <w:tcW w:w="3397" w:type="dxa"/>
+            <w:tcW w:w="3375" w:type="dxa"/>
           </w:tcPr>
           <w:p>
             <w:pPr>
@@ -3820,7 +3824,7 @@
         </w:tc>
         <w:tc>
           <w:tcPr>
-            <w:tcW w:w="3481" w:type="dxa"/>
+            <w:tcW w:w="3458" w:type="dxa"/>
           </w:tcPr>
           <w:p>
             <w:pPr>
@@ -3835,12 +3839,12 @@
       <w:tr>
         <w:trPr>
           <w:cnfStyle w:val="000000100000" w:firstRow="0" w:lastRow="0" w:firstColumn="0" w:lastColumn="0" w:oddVBand="0" w:evenVBand="0" w:oddHBand="1" w:evenHBand="0" w:firstRowFirstColumn="0" w:firstRowLastColumn="0" w:lastRowFirstColumn="0" w:lastRowLastColumn="0"/>
-          <w:trHeight w:val="310"/>
+          <w:trHeight w:val="266"/>
         </w:trPr>
         <w:tc>
           <w:tcPr>
             <w:cnfStyle w:val="001000000000" w:firstRow="0" w:lastRow="0" w:firstColumn="1" w:lastColumn="0" w:oddVBand="0" w:evenVBand="0" w:oddHBand="0" w:evenHBand="0" w:firstRowFirstColumn="0" w:firstRowLastColumn="0" w:lastRowFirstColumn="0" w:lastRowLastColumn="0"/>
-            <w:tcW w:w="3209" w:type="dxa"/>
+            <w:tcW w:w="3188" w:type="dxa"/>
           </w:tcPr>
           <w:p>
             <w:pPr>
@@ -3860,7 +3864,7 @@
         </w:tc>
         <w:tc>
           <w:tcPr>
-            <w:tcW w:w="3397" w:type="dxa"/>
+            <w:tcW w:w="3375" w:type="dxa"/>
           </w:tcPr>
           <w:p>
             <w:pPr>
@@ -3873,7 +3877,7 @@
         </w:tc>
         <w:tc>
           <w:tcPr>
-            <w:tcW w:w="3481" w:type="dxa"/>
+            <w:tcW w:w="3458" w:type="dxa"/>
           </w:tcPr>
           <w:p>
             <w:pPr>
@@ -3887,12 +3891,12 @@
       </w:tr>
       <w:tr>
         <w:trPr>
-          <w:trHeight w:val="310"/>
+          <w:trHeight w:val="266"/>
         </w:trPr>
         <w:tc>
           <w:tcPr>
             <w:cnfStyle w:val="001000000000" w:firstRow="0" w:lastRow="0" w:firstColumn="1" w:lastColumn="0" w:oddVBand="0" w:evenVBand="0" w:oddHBand="0" w:evenHBand="0" w:firstRowFirstColumn="0" w:firstRowLastColumn="0" w:lastRowFirstColumn="0" w:lastRowLastColumn="0"/>
-            <w:tcW w:w="3209" w:type="dxa"/>
+            <w:tcW w:w="3188" w:type="dxa"/>
           </w:tcPr>
           <w:p>
             <w:pPr>
@@ -3912,7 +3916,7 @@
         </w:tc>
         <w:tc>
           <w:tcPr>
-            <w:tcW w:w="3397" w:type="dxa"/>
+            <w:tcW w:w="3375" w:type="dxa"/>
           </w:tcPr>
           <w:p>
             <w:pPr>
@@ -3925,7 +3929,7 @@
         </w:tc>
         <w:tc>
           <w:tcPr>
-            <w:tcW w:w="3481" w:type="dxa"/>
+            <w:tcW w:w="3458" w:type="dxa"/>
           </w:tcPr>
           <w:p>
             <w:pPr>
@@ -3940,12 +3944,12 @@
       <w:tr>
         <w:trPr>
           <w:cnfStyle w:val="000000100000" w:firstRow="0" w:lastRow="0" w:firstColumn="0" w:lastColumn="0" w:oddVBand="0" w:evenVBand="0" w:oddHBand="1" w:evenHBand="0" w:firstRowFirstColumn="0" w:firstRowLastColumn="0" w:lastRowFirstColumn="0" w:lastRowLastColumn="0"/>
-          <w:trHeight w:val="310"/>
+          <w:trHeight w:val="266"/>
         </w:trPr>
         <w:tc>
           <w:tcPr>
             <w:cnfStyle w:val="001000000000" w:firstRow="0" w:lastRow="0" w:firstColumn="1" w:lastColumn="0" w:oddVBand="0" w:evenVBand="0" w:oddHBand="0" w:evenHBand="0" w:firstRowFirstColumn="0" w:firstRowLastColumn="0" w:lastRowFirstColumn="0" w:lastRowLastColumn="0"/>
-            <w:tcW w:w="3209" w:type="dxa"/>
+            <w:tcW w:w="3188" w:type="dxa"/>
           </w:tcPr>
           <w:p>
             <w:pPr>
@@ -3965,7 +3969,7 @@
         </w:tc>
         <w:tc>
           <w:tcPr>
-            <w:tcW w:w="3397" w:type="dxa"/>
+            <w:tcW w:w="3375" w:type="dxa"/>
           </w:tcPr>
           <w:p>
             <w:pPr>
@@ -3978,7 +3982,7 @@
         </w:tc>
         <w:tc>
           <w:tcPr>
-            <w:tcW w:w="3481" w:type="dxa"/>
+            <w:tcW w:w="3458" w:type="dxa"/>
           </w:tcPr>
           <w:p>
             <w:pPr>
@@ -3992,12 +3996,12 @@
       </w:tr>
       <w:tr>
         <w:trPr>
-          <w:trHeight w:val="310"/>
+          <w:trHeight w:val="266"/>
         </w:trPr>
         <w:tc>
           <w:tcPr>
             <w:cnfStyle w:val="001000000000" w:firstRow="0" w:lastRow="0" w:firstColumn="1" w:lastColumn="0" w:oddVBand="0" w:evenVBand="0" w:oddHBand="0" w:evenHBand="0" w:firstRowFirstColumn="0" w:firstRowLastColumn="0" w:lastRowFirstColumn="0" w:lastRowLastColumn="0"/>
-            <w:tcW w:w="3209" w:type="dxa"/>
+            <w:tcW w:w="3188" w:type="dxa"/>
           </w:tcPr>
           <w:p>
             <w:pPr>
@@ -4017,7 +4021,7 @@
         </w:tc>
         <w:tc>
           <w:tcPr>
-            <w:tcW w:w="3397" w:type="dxa"/>
+            <w:tcW w:w="3375" w:type="dxa"/>
           </w:tcPr>
           <w:p>
             <w:pPr>
@@ -4030,7 +4034,7 @@
         </w:tc>
         <w:tc>
           <w:tcPr>
-            <w:tcW w:w="3481" w:type="dxa"/>
+            <w:tcW w:w="3458" w:type="dxa"/>
           </w:tcPr>
           <w:p>
             <w:pPr>
@@ -4045,12 +4049,12 @@
       <w:tr>
         <w:trPr>
           <w:cnfStyle w:val="000000100000" w:firstRow="0" w:lastRow="0" w:firstColumn="0" w:lastColumn="0" w:oddVBand="0" w:evenVBand="0" w:oddHBand="1" w:evenHBand="0" w:firstRowFirstColumn="0" w:firstRowLastColumn="0" w:lastRowFirstColumn="0" w:lastRowLastColumn="0"/>
-          <w:trHeight w:val="310"/>
+          <w:trHeight w:val="266"/>
         </w:trPr>
         <w:tc>
           <w:tcPr>
             <w:cnfStyle w:val="001000000000" w:firstRow="0" w:lastRow="0" w:firstColumn="1" w:lastColumn="0" w:oddVBand="0" w:evenVBand="0" w:oddHBand="0" w:evenHBand="0" w:firstRowFirstColumn="0" w:firstRowLastColumn="0" w:lastRowFirstColumn="0" w:lastRowLastColumn="0"/>
-            <w:tcW w:w="3209" w:type="dxa"/>
+            <w:tcW w:w="3188" w:type="dxa"/>
           </w:tcPr>
           <w:p>
             <w:pPr>
@@ -4070,7 +4074,7 @@
         </w:tc>
         <w:tc>
           <w:tcPr>
-            <w:tcW w:w="3397" w:type="dxa"/>
+            <w:tcW w:w="3375" w:type="dxa"/>
           </w:tcPr>
           <w:p>
             <w:pPr>
@@ -4083,7 +4087,7 @@
         </w:tc>
         <w:tc>
           <w:tcPr>
-            <w:tcW w:w="3481" w:type="dxa"/>
+            <w:tcW w:w="3458" w:type="dxa"/>
           </w:tcPr>
           <w:p>
             <w:pPr>
@@ -4097,12 +4101,12 @@
       </w:tr>
       <w:tr>
         <w:trPr>
-          <w:trHeight w:val="310"/>
+          <w:trHeight w:val="266"/>
         </w:trPr>
         <w:tc>
           <w:tcPr>
             <w:cnfStyle w:val="001000000000" w:firstRow="0" w:lastRow="0" w:firstColumn="1" w:lastColumn="0" w:oddVBand="0" w:evenVBand="0" w:oddHBand="0" w:evenHBand="0" w:firstRowFirstColumn="0" w:firstRowLastColumn="0" w:lastRowFirstColumn="0" w:lastRowLastColumn="0"/>
-            <w:tcW w:w="3209" w:type="dxa"/>
+            <w:tcW w:w="3188" w:type="dxa"/>
           </w:tcPr>
           <w:p>
             <w:pPr>
@@ -4122,7 +4126,7 @@
         </w:tc>
         <w:tc>
           <w:tcPr>
-            <w:tcW w:w="3397" w:type="dxa"/>
+            <w:tcW w:w="3375" w:type="dxa"/>
           </w:tcPr>
           <w:p>
             <w:pPr>
@@ -4135,7 +4139,7 @@
         </w:tc>
         <w:tc>
           <w:tcPr>
-            <w:tcW w:w="3481" w:type="dxa"/>
+            <w:tcW w:w="3458" w:type="dxa"/>
           </w:tcPr>
           <w:p>
             <w:pPr>
@@ -4150,12 +4154,12 @@
       <w:tr>
         <w:trPr>
           <w:cnfStyle w:val="000000100000" w:firstRow="0" w:lastRow="0" w:firstColumn="0" w:lastColumn="0" w:oddVBand="0" w:evenVBand="0" w:oddHBand="1" w:evenHBand="0" w:firstRowFirstColumn="0" w:firstRowLastColumn="0" w:lastRowFirstColumn="0" w:lastRowLastColumn="0"/>
-          <w:trHeight w:val="310"/>
+          <w:trHeight w:val="266"/>
         </w:trPr>
         <w:tc>
           <w:tcPr>
             <w:cnfStyle w:val="001000000000" w:firstRow="0" w:lastRow="0" w:firstColumn="1" w:lastColumn="0" w:oddVBand="0" w:evenVBand="0" w:oddHBand="0" w:evenHBand="0" w:firstRowFirstColumn="0" w:firstRowLastColumn="0" w:lastRowFirstColumn="0" w:lastRowLastColumn="0"/>
-            <w:tcW w:w="3209" w:type="dxa"/>
+            <w:tcW w:w="3188" w:type="dxa"/>
           </w:tcPr>
           <w:p>
             <w:pPr>
@@ -4175,7 +4179,7 @@
         </w:tc>
         <w:tc>
           <w:tcPr>
-            <w:tcW w:w="3397" w:type="dxa"/>
+            <w:tcW w:w="3375" w:type="dxa"/>
           </w:tcPr>
           <w:p>
             <w:pPr>
@@ -4188,7 +4192,7 @@
         </w:tc>
         <w:tc>
           <w:tcPr>
-            <w:tcW w:w="3481" w:type="dxa"/>
+            <w:tcW w:w="3458" w:type="dxa"/>
           </w:tcPr>
           <w:p>
             <w:pPr>
@@ -4202,12 +4206,12 @@
       </w:tr>
       <w:tr>
         <w:trPr>
-          <w:trHeight w:val="310"/>
+          <w:trHeight w:val="266"/>
         </w:trPr>
         <w:tc>
           <w:tcPr>
             <w:cnfStyle w:val="001000000000" w:firstRow="0" w:lastRow="0" w:firstColumn="1" w:lastColumn="0" w:oddVBand="0" w:evenVBand="0" w:oddHBand="0" w:evenHBand="0" w:firstRowFirstColumn="0" w:firstRowLastColumn="0" w:lastRowFirstColumn="0" w:lastRowLastColumn="0"/>
-            <w:tcW w:w="3209" w:type="dxa"/>
+            <w:tcW w:w="3188" w:type="dxa"/>
           </w:tcPr>
           <w:p>
             <w:pPr>
@@ -4227,7 +4231,7 @@
         </w:tc>
         <w:tc>
           <w:tcPr>
-            <w:tcW w:w="3397" w:type="dxa"/>
+            <w:tcW w:w="3375" w:type="dxa"/>
           </w:tcPr>
           <w:p>
             <w:pPr>
@@ -4240,7 +4244,7 @@
         </w:tc>
         <w:tc>
           <w:tcPr>
-            <w:tcW w:w="3481" w:type="dxa"/>
+            <w:tcW w:w="3458" w:type="dxa"/>
           </w:tcPr>
           <w:p>
             <w:pPr>
@@ -4255,12 +4259,12 @@
       <w:tr>
         <w:trPr>
           <w:cnfStyle w:val="000000100000" w:firstRow="0" w:lastRow="0" w:firstColumn="0" w:lastColumn="0" w:oddVBand="0" w:evenVBand="0" w:oddHBand="1" w:evenHBand="0" w:firstRowFirstColumn="0" w:firstRowLastColumn="0" w:lastRowFirstColumn="0" w:lastRowLastColumn="0"/>
-          <w:trHeight w:val="310"/>
+          <w:trHeight w:val="266"/>
         </w:trPr>
         <w:tc>
           <w:tcPr>
             <w:cnfStyle w:val="001000000000" w:firstRow="0" w:lastRow="0" w:firstColumn="1" w:lastColumn="0" w:oddVBand="0" w:evenVBand="0" w:oddHBand="0" w:evenHBand="0" w:firstRowFirstColumn="0" w:firstRowLastColumn="0" w:lastRowFirstColumn="0" w:lastRowLastColumn="0"/>
-            <w:tcW w:w="3209" w:type="dxa"/>
+            <w:tcW w:w="3188" w:type="dxa"/>
           </w:tcPr>
           <w:p>
             <w:pPr>
@@ -4297,7 +4301,7 @@
         </w:tc>
         <w:tc>
           <w:tcPr>
-            <w:tcW w:w="3397" w:type="dxa"/>
+            <w:tcW w:w="3375" w:type="dxa"/>
           </w:tcPr>
           <w:p>
             <w:pPr>
@@ -4316,7 +4320,7 @@
         </w:tc>
         <w:tc>
           <w:tcPr>
-            <w:tcW w:w="3481" w:type="dxa"/>
+            <w:tcW w:w="3458" w:type="dxa"/>
           </w:tcPr>
           <w:p>
             <w:pPr>
@@ -4405,7 +4409,7 @@
         <mc:AlternateContent>
           <mc:Choice Requires="wps">
             <w:drawing>
-              <wp:anchor distT="0" distB="0" distL="114300" distR="114300" simplePos="0" relativeHeight="251650048" behindDoc="0" locked="0" layoutInCell="1" allowOverlap="1" wp14:anchorId="75F856B5" wp14:editId="45E727DE">
+              <wp:anchor distT="0" distB="0" distL="114300" distR="114300" simplePos="0" relativeHeight="251647488" behindDoc="0" locked="0" layoutInCell="1" allowOverlap="1" wp14:anchorId="75F856B5" wp14:editId="428FC729">
                 <wp:simplePos x="0" y="0"/>
                 <wp:positionH relativeFrom="column">
                   <wp:posOffset>1454938</wp:posOffset>
@@ -4481,7 +4485,7 @@
           </mc:Choice>
           <mc:Fallback>
             <w:pict>
-              <v:shape w14:anchorId="75F856B5" id="Text Box 19" o:spid="_x0000_s1031" type="#_x0000_t202" style="position:absolute;left:0;text-align:left;margin-left:114.55pt;margin-top:393.05pt;width:473.3pt;height:.05pt;z-index:251650048;visibility:visible;mso-wrap-style:square;mso-wrap-distance-left:9pt;mso-wrap-distance-top:0;mso-wrap-distance-right:9pt;mso-wrap-distance-bottom:0;mso-position-horizontal:absolute;mso-position-horizontal-relative:text;mso-position-vertical:absolute;mso-position-vertical-relative:text;v-text-anchor:top" o:gfxdata="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" stroked="f">
+              <v:shape w14:anchorId="75F856B5" id="Text Box 19" o:spid="_x0000_s1031" type="#_x0000_t202" style="position:absolute;left:0;text-align:left;margin-left:114.55pt;margin-top:393.05pt;width:473.3pt;height:.05pt;z-index:251647488;visibility:visible;mso-wrap-style:square;mso-wrap-distance-left:9pt;mso-wrap-distance-top:0;mso-wrap-distance-right:9pt;mso-wrap-distance-bottom:0;mso-position-horizontal:absolute;mso-position-horizontal-relative:text;mso-position-vertical:absolute;mso-position-vertical-relative:text;v-text-anchor:top" o:gfxdata="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" stroked="f">
                 <v:textbox style="mso-fit-shape-to-text:t" inset="0,0,0,0">
                   <w:txbxContent>
                     <w:p>
@@ -4523,7 +4527,7 @@
           <w:noProof/>
         </w:rPr>
         <w:drawing>
-          <wp:anchor distT="0" distB="0" distL="114300" distR="114300" simplePos="0" relativeHeight="251694080" behindDoc="0" locked="0" layoutInCell="1" allowOverlap="1" wp14:anchorId="3149043B" wp14:editId="20F994C0">
+          <wp:anchor distT="0" distB="0" distL="114300" distR="114300" simplePos="0" relativeHeight="251672064" behindDoc="0" locked="0" layoutInCell="1" allowOverlap="1" wp14:anchorId="3149043B" wp14:editId="20D85846">
             <wp:simplePos x="0" y="0"/>
             <wp:positionH relativeFrom="column">
               <wp:posOffset>1367155</wp:posOffset>
@@ -4632,7 +4636,7 @@
         <mc:AlternateContent>
           <mc:Choice Requires="wps">
             <w:drawing>
-              <wp:anchor distT="0" distB="0" distL="114300" distR="114300" simplePos="0" relativeHeight="251656192" behindDoc="0" locked="0" layoutInCell="1" allowOverlap="1" wp14:anchorId="1DB3BE43" wp14:editId="4CD840DC">
+              <wp:anchor distT="0" distB="0" distL="114300" distR="114300" simplePos="0" relativeHeight="251650560" behindDoc="0" locked="0" layoutInCell="1" allowOverlap="1" wp14:anchorId="1DB3BE43" wp14:editId="26BF29E2">
                 <wp:simplePos x="0" y="0"/>
                 <wp:positionH relativeFrom="column">
                   <wp:posOffset>2204720</wp:posOffset>
@@ -4708,7 +4712,7 @@
           </mc:Choice>
           <mc:Fallback>
             <w:pict>
-              <v:shape w14:anchorId="1DB3BE43" id="Text Box 20" o:spid="_x0000_s1032" type="#_x0000_t202" style="position:absolute;left:0;text-align:left;margin-left:173.6pt;margin-top:261.8pt;width:392.25pt;height:.05pt;z-index:251656192;visibility:visible;mso-wrap-style:square;mso-wrap-distance-left:9pt;mso-wrap-distance-top:0;mso-wrap-distance-right:9pt;mso-wrap-distance-bottom:0;mso-position-horizontal:absolute;mso-position-horizontal-relative:text;mso-position-vertical:absolute;mso-position-vertical-relative:text;v-text-anchor:top" o:gfxdata="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" stroked="f">
+              <v:shape w14:anchorId="1DB3BE43" id="Text Box 20" o:spid="_x0000_s1032" type="#_x0000_t202" style="position:absolute;left:0;text-align:left;margin-left:173.6pt;margin-top:261.8pt;width:392.25pt;height:.05pt;z-index:251650560;visibility:visible;mso-wrap-style:square;mso-wrap-distance-left:9pt;mso-wrap-distance-top:0;mso-wrap-distance-right:9pt;mso-wrap-distance-bottom:0;mso-position-horizontal:absolute;mso-position-horizontal-relative:text;mso-position-vertical:absolute;mso-position-vertical-relative:text;v-text-anchor:top" o:gfxdata="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" stroked="f">
                 <v:textbox style="mso-fit-shape-to-text:t" inset="0,0,0,0">
                   <w:txbxContent>
                     <w:p>
@@ -4750,7 +4754,7 @@
           <w:noProof/>
         </w:rPr>
         <w:drawing>
-          <wp:anchor distT="0" distB="0" distL="114300" distR="114300" simplePos="0" relativeHeight="251654144" behindDoc="0" locked="0" layoutInCell="1" allowOverlap="1" wp14:anchorId="51ED96F6" wp14:editId="1F3D20E6">
+          <wp:anchor distT="0" distB="0" distL="114300" distR="114300" simplePos="0" relativeHeight="251649536" behindDoc="0" locked="0" layoutInCell="1" allowOverlap="1" wp14:anchorId="51ED96F6" wp14:editId="0EB67C46">
             <wp:simplePos x="0" y="0"/>
             <wp:positionH relativeFrom="column">
               <wp:posOffset>2204777</wp:posOffset>
@@ -4838,7 +4842,7 @@
       <w:pPr>
         <w:pStyle w:val="Heading2"/>
       </w:pPr>
-      <w:bookmarkStart w:id="10" w:name="_Toc59830500"/>
+      <w:bookmarkStart w:id="10" w:name="_Toc59889422"/>
       <w:r>
         <w:lastRenderedPageBreak/>
         <w:t>Password cracking using POSIX Threads</w:t>
@@ -4970,19 +4974,19 @@
         <w:tblLook w:val="04A0" w:firstRow="1" w:lastRow="0" w:firstColumn="1" w:lastColumn="0" w:noHBand="0" w:noVBand="1"/>
       </w:tblPr>
       <w:tblGrid>
-        <w:gridCol w:w="4492"/>
-        <w:gridCol w:w="4493"/>
-        <w:gridCol w:w="4528"/>
+        <w:gridCol w:w="3504"/>
+        <w:gridCol w:w="3504"/>
+        <w:gridCol w:w="3532"/>
       </w:tblGrid>
       <w:tr>
         <w:trPr>
           <w:cnfStyle w:val="100000000000" w:firstRow="1" w:lastRow="0" w:firstColumn="0" w:lastColumn="0" w:oddVBand="0" w:evenVBand="0" w:oddHBand="0" w:evenHBand="0" w:firstRowFirstColumn="0" w:firstRowLastColumn="0" w:lastRowFirstColumn="0" w:lastRowLastColumn="0"/>
-          <w:trHeight w:val="1181"/>
+          <w:trHeight w:val="762"/>
         </w:trPr>
         <w:tc>
           <w:tcPr>
             <w:cnfStyle w:val="001000000000" w:firstRow="0" w:lastRow="0" w:firstColumn="1" w:lastColumn="0" w:oddVBand="0" w:evenVBand="0" w:oddHBand="0" w:evenHBand="0" w:firstRowFirstColumn="0" w:firstRowLastColumn="0" w:lastRowFirstColumn="0" w:lastRowLastColumn="0"/>
-            <w:tcW w:w="4492" w:type="dxa"/>
+            <w:tcW w:w="3504" w:type="dxa"/>
             <w:vAlign w:val="center"/>
           </w:tcPr>
           <w:p>
@@ -5007,7 +5011,7 @@
         </w:tc>
         <w:tc>
           <w:tcPr>
-            <w:tcW w:w="4493" w:type="dxa"/>
+            <w:tcW w:w="3504" w:type="dxa"/>
             <w:vAlign w:val="center"/>
           </w:tcPr>
           <w:p>
@@ -5038,7 +5042,7 @@
         </w:tc>
         <w:tc>
           <w:tcPr>
-            <w:tcW w:w="4528" w:type="dxa"/>
+            <w:tcW w:w="3532" w:type="dxa"/>
             <w:vAlign w:val="center"/>
           </w:tcPr>
           <w:p>
@@ -5077,12 +5081,12 @@
       <w:tr>
         <w:trPr>
           <w:cnfStyle w:val="000000100000" w:firstRow="0" w:lastRow="0" w:firstColumn="0" w:lastColumn="0" w:oddVBand="0" w:evenVBand="0" w:oddHBand="1" w:evenHBand="0" w:firstRowFirstColumn="0" w:firstRowLastColumn="0" w:lastRowFirstColumn="0" w:lastRowLastColumn="0"/>
-          <w:trHeight w:val="663"/>
+          <w:trHeight w:val="427"/>
         </w:trPr>
         <w:tc>
           <w:tcPr>
             <w:cnfStyle w:val="001000000000" w:firstRow="0" w:lastRow="0" w:firstColumn="1" w:lastColumn="0" w:oddVBand="0" w:evenVBand="0" w:oddHBand="0" w:evenHBand="0" w:firstRowFirstColumn="0" w:firstRowLastColumn="0" w:lastRowFirstColumn="0" w:lastRowLastColumn="0"/>
-            <w:tcW w:w="4492" w:type="dxa"/>
+            <w:tcW w:w="3504" w:type="dxa"/>
             <w:vAlign w:val="center"/>
           </w:tcPr>
           <w:p>
@@ -5103,7 +5107,7 @@
         </w:tc>
         <w:tc>
           <w:tcPr>
-            <w:tcW w:w="4493" w:type="dxa"/>
+            <w:tcW w:w="3504" w:type="dxa"/>
             <w:vAlign w:val="center"/>
           </w:tcPr>
           <w:p>
@@ -5117,7 +5121,7 @@
         </w:tc>
         <w:tc>
           <w:tcPr>
-            <w:tcW w:w="4528" w:type="dxa"/>
+            <w:tcW w:w="3532" w:type="dxa"/>
             <w:vAlign w:val="center"/>
           </w:tcPr>
           <w:p>
@@ -5132,12 +5136,12 @@
       </w:tr>
       <w:tr>
         <w:trPr>
-          <w:trHeight w:val="678"/>
+          <w:trHeight w:val="437"/>
         </w:trPr>
         <w:tc>
           <w:tcPr>
             <w:cnfStyle w:val="001000000000" w:firstRow="0" w:lastRow="0" w:firstColumn="1" w:lastColumn="0" w:oddVBand="0" w:evenVBand="0" w:oddHBand="0" w:evenHBand="0" w:firstRowFirstColumn="0" w:firstRowLastColumn="0" w:lastRowFirstColumn="0" w:lastRowLastColumn="0"/>
-            <w:tcW w:w="4492" w:type="dxa"/>
+            <w:tcW w:w="3504" w:type="dxa"/>
             <w:vAlign w:val="center"/>
           </w:tcPr>
           <w:p>
@@ -5158,7 +5162,7 @@
         </w:tc>
         <w:tc>
           <w:tcPr>
-            <w:tcW w:w="4493" w:type="dxa"/>
+            <w:tcW w:w="3504" w:type="dxa"/>
             <w:vAlign w:val="center"/>
           </w:tcPr>
           <w:p>
@@ -5172,7 +5176,7 @@
         </w:tc>
         <w:tc>
           <w:tcPr>
-            <w:tcW w:w="4528" w:type="dxa"/>
+            <w:tcW w:w="3532" w:type="dxa"/>
             <w:vAlign w:val="center"/>
           </w:tcPr>
           <w:p>
@@ -5188,12 +5192,12 @@
       <w:tr>
         <w:trPr>
           <w:cnfStyle w:val="000000100000" w:firstRow="0" w:lastRow="0" w:firstColumn="0" w:lastColumn="0" w:oddVBand="0" w:evenVBand="0" w:oddHBand="1" w:evenHBand="0" w:firstRowFirstColumn="0" w:firstRowLastColumn="0" w:lastRowFirstColumn="0" w:lastRowLastColumn="0"/>
-          <w:trHeight w:val="663"/>
+          <w:trHeight w:val="427"/>
         </w:trPr>
         <w:tc>
           <w:tcPr>
             <w:cnfStyle w:val="001000000000" w:firstRow="0" w:lastRow="0" w:firstColumn="1" w:lastColumn="0" w:oddVBand="0" w:evenVBand="0" w:oddHBand="0" w:evenHBand="0" w:firstRowFirstColumn="0" w:firstRowLastColumn="0" w:lastRowFirstColumn="0" w:lastRowLastColumn="0"/>
-            <w:tcW w:w="4492" w:type="dxa"/>
+            <w:tcW w:w="3504" w:type="dxa"/>
             <w:vAlign w:val="center"/>
           </w:tcPr>
           <w:p>
@@ -5214,7 +5218,7 @@
         </w:tc>
         <w:tc>
           <w:tcPr>
-            <w:tcW w:w="4493" w:type="dxa"/>
+            <w:tcW w:w="3504" w:type="dxa"/>
             <w:vAlign w:val="center"/>
           </w:tcPr>
           <w:p>
@@ -5228,7 +5232,7 @@
         </w:tc>
         <w:tc>
           <w:tcPr>
-            <w:tcW w:w="4528" w:type="dxa"/>
+            <w:tcW w:w="3532" w:type="dxa"/>
             <w:vAlign w:val="center"/>
           </w:tcPr>
           <w:p>
@@ -5243,12 +5247,12 @@
       </w:tr>
       <w:tr>
         <w:trPr>
-          <w:trHeight w:val="663"/>
+          <w:trHeight w:val="427"/>
         </w:trPr>
         <w:tc>
           <w:tcPr>
             <w:cnfStyle w:val="001000000000" w:firstRow="0" w:lastRow="0" w:firstColumn="1" w:lastColumn="0" w:oddVBand="0" w:evenVBand="0" w:oddHBand="0" w:evenHBand="0" w:firstRowFirstColumn="0" w:firstRowLastColumn="0" w:lastRowFirstColumn="0" w:lastRowLastColumn="0"/>
-            <w:tcW w:w="4492" w:type="dxa"/>
+            <w:tcW w:w="3504" w:type="dxa"/>
             <w:vAlign w:val="center"/>
           </w:tcPr>
           <w:p>
@@ -5269,7 +5273,7 @@
         </w:tc>
         <w:tc>
           <w:tcPr>
-            <w:tcW w:w="4493" w:type="dxa"/>
+            <w:tcW w:w="3504" w:type="dxa"/>
             <w:vAlign w:val="center"/>
           </w:tcPr>
           <w:p>
@@ -5283,7 +5287,7 @@
         </w:tc>
         <w:tc>
           <w:tcPr>
-            <w:tcW w:w="4528" w:type="dxa"/>
+            <w:tcW w:w="3532" w:type="dxa"/>
             <w:vAlign w:val="center"/>
           </w:tcPr>
           <w:p>
@@ -5299,12 +5303,12 @@
       <w:tr>
         <w:trPr>
           <w:cnfStyle w:val="000000100000" w:firstRow="0" w:lastRow="0" w:firstColumn="0" w:lastColumn="0" w:oddVBand="0" w:evenVBand="0" w:oddHBand="1" w:evenHBand="0" w:firstRowFirstColumn="0" w:firstRowLastColumn="0" w:lastRowFirstColumn="0" w:lastRowLastColumn="0"/>
-          <w:trHeight w:val="663"/>
+          <w:trHeight w:val="427"/>
         </w:trPr>
         <w:tc>
           <w:tcPr>
             <w:cnfStyle w:val="001000000000" w:firstRow="0" w:lastRow="0" w:firstColumn="1" w:lastColumn="0" w:oddVBand="0" w:evenVBand="0" w:oddHBand="0" w:evenHBand="0" w:firstRowFirstColumn="0" w:firstRowLastColumn="0" w:lastRowFirstColumn="0" w:lastRowLastColumn="0"/>
-            <w:tcW w:w="4492" w:type="dxa"/>
+            <w:tcW w:w="3504" w:type="dxa"/>
             <w:vAlign w:val="center"/>
           </w:tcPr>
           <w:p>
@@ -5325,7 +5329,7 @@
         </w:tc>
         <w:tc>
           <w:tcPr>
-            <w:tcW w:w="4493" w:type="dxa"/>
+            <w:tcW w:w="3504" w:type="dxa"/>
             <w:vAlign w:val="center"/>
           </w:tcPr>
           <w:p>
@@ -5339,7 +5343,7 @@
         </w:tc>
         <w:tc>
           <w:tcPr>
-            <w:tcW w:w="4528" w:type="dxa"/>
+            <w:tcW w:w="3532" w:type="dxa"/>
             <w:vAlign w:val="center"/>
           </w:tcPr>
           <w:p>
@@ -5354,12 +5358,12 @@
       </w:tr>
       <w:tr>
         <w:trPr>
-          <w:trHeight w:val="678"/>
+          <w:trHeight w:val="437"/>
         </w:trPr>
         <w:tc>
           <w:tcPr>
             <w:cnfStyle w:val="001000000000" w:firstRow="0" w:lastRow="0" w:firstColumn="1" w:lastColumn="0" w:oddVBand="0" w:evenVBand="0" w:oddHBand="0" w:evenHBand="0" w:firstRowFirstColumn="0" w:firstRowLastColumn="0" w:lastRowFirstColumn="0" w:lastRowLastColumn="0"/>
-            <w:tcW w:w="4492" w:type="dxa"/>
+            <w:tcW w:w="3504" w:type="dxa"/>
             <w:vAlign w:val="center"/>
           </w:tcPr>
           <w:p>
@@ -5380,7 +5384,7 @@
         </w:tc>
         <w:tc>
           <w:tcPr>
-            <w:tcW w:w="4493" w:type="dxa"/>
+            <w:tcW w:w="3504" w:type="dxa"/>
             <w:vAlign w:val="center"/>
           </w:tcPr>
           <w:p>
@@ -5394,7 +5398,7 @@
         </w:tc>
         <w:tc>
           <w:tcPr>
-            <w:tcW w:w="4528" w:type="dxa"/>
+            <w:tcW w:w="3532" w:type="dxa"/>
             <w:vAlign w:val="center"/>
           </w:tcPr>
           <w:p>
@@ -5410,12 +5414,12 @@
       <w:tr>
         <w:trPr>
           <w:cnfStyle w:val="000000100000" w:firstRow="0" w:lastRow="0" w:firstColumn="0" w:lastColumn="0" w:oddVBand="0" w:evenVBand="0" w:oddHBand="1" w:evenHBand="0" w:firstRowFirstColumn="0" w:firstRowLastColumn="0" w:lastRowFirstColumn="0" w:lastRowLastColumn="0"/>
-          <w:trHeight w:val="663"/>
+          <w:trHeight w:val="427"/>
         </w:trPr>
         <w:tc>
           <w:tcPr>
             <w:cnfStyle w:val="001000000000" w:firstRow="0" w:lastRow="0" w:firstColumn="1" w:lastColumn="0" w:oddVBand="0" w:evenVBand="0" w:oddHBand="0" w:evenHBand="0" w:firstRowFirstColumn="0" w:firstRowLastColumn="0" w:lastRowFirstColumn="0" w:lastRowLastColumn="0"/>
-            <w:tcW w:w="4492" w:type="dxa"/>
+            <w:tcW w:w="3504" w:type="dxa"/>
             <w:vAlign w:val="center"/>
           </w:tcPr>
           <w:p>
@@ -5436,7 +5440,7 @@
         </w:tc>
         <w:tc>
           <w:tcPr>
-            <w:tcW w:w="4493" w:type="dxa"/>
+            <w:tcW w:w="3504" w:type="dxa"/>
             <w:vAlign w:val="center"/>
           </w:tcPr>
           <w:p>
@@ -5450,7 +5454,7 @@
         </w:tc>
         <w:tc>
           <w:tcPr>
-            <w:tcW w:w="4528" w:type="dxa"/>
+            <w:tcW w:w="3532" w:type="dxa"/>
             <w:vAlign w:val="center"/>
           </w:tcPr>
           <w:p>
@@ -5465,12 +5469,12 @@
       </w:tr>
       <w:tr>
         <w:trPr>
-          <w:trHeight w:val="663"/>
+          <w:trHeight w:val="427"/>
         </w:trPr>
         <w:tc>
           <w:tcPr>
             <w:cnfStyle w:val="001000000000" w:firstRow="0" w:lastRow="0" w:firstColumn="1" w:lastColumn="0" w:oddVBand="0" w:evenVBand="0" w:oddHBand="0" w:evenHBand="0" w:firstRowFirstColumn="0" w:firstRowLastColumn="0" w:lastRowFirstColumn="0" w:lastRowLastColumn="0"/>
-            <w:tcW w:w="4492" w:type="dxa"/>
+            <w:tcW w:w="3504" w:type="dxa"/>
             <w:vAlign w:val="center"/>
           </w:tcPr>
           <w:p>
@@ -5485,14 +5489,13 @@
                 <w:b w:val="0"/>
                 <w:bCs w:val="0"/>
               </w:rPr>
-              <w:lastRenderedPageBreak/>
               <w:t>14.56440</w:t>
             </w:r>
           </w:p>
         </w:tc>
         <w:tc>
           <w:tcPr>
-            <w:tcW w:w="4493" w:type="dxa"/>
+            <w:tcW w:w="3504" w:type="dxa"/>
             <w:vAlign w:val="center"/>
           </w:tcPr>
           <w:p>
@@ -5506,7 +5509,7 @@
         </w:tc>
         <w:tc>
           <w:tcPr>
-            <w:tcW w:w="4528" w:type="dxa"/>
+            <w:tcW w:w="3532" w:type="dxa"/>
             <w:vAlign w:val="center"/>
           </w:tcPr>
           <w:p>
@@ -5522,12 +5525,12 @@
       <w:tr>
         <w:trPr>
           <w:cnfStyle w:val="000000100000" w:firstRow="0" w:lastRow="0" w:firstColumn="0" w:lastColumn="0" w:oddVBand="0" w:evenVBand="0" w:oddHBand="1" w:evenHBand="0" w:firstRowFirstColumn="0" w:firstRowLastColumn="0" w:lastRowFirstColumn="0" w:lastRowLastColumn="0"/>
-          <w:trHeight w:val="663"/>
+          <w:trHeight w:val="427"/>
         </w:trPr>
         <w:tc>
           <w:tcPr>
             <w:cnfStyle w:val="001000000000" w:firstRow="0" w:lastRow="0" w:firstColumn="1" w:lastColumn="0" w:oddVBand="0" w:evenVBand="0" w:oddHBand="0" w:evenHBand="0" w:firstRowFirstColumn="0" w:firstRowLastColumn="0" w:lastRowFirstColumn="0" w:lastRowLastColumn="0"/>
-            <w:tcW w:w="4492" w:type="dxa"/>
+            <w:tcW w:w="3504" w:type="dxa"/>
             <w:vAlign w:val="center"/>
           </w:tcPr>
           <w:p>
@@ -5542,13 +5545,14 @@
                 <w:b w:val="0"/>
                 <w:bCs w:val="0"/>
               </w:rPr>
+              <w:lastRenderedPageBreak/>
               <w:t>14.56669</w:t>
             </w:r>
           </w:p>
         </w:tc>
         <w:tc>
           <w:tcPr>
-            <w:tcW w:w="4493" w:type="dxa"/>
+            <w:tcW w:w="3504" w:type="dxa"/>
             <w:vAlign w:val="center"/>
           </w:tcPr>
           <w:p>
@@ -5562,7 +5566,7 @@
         </w:tc>
         <w:tc>
           <w:tcPr>
-            <w:tcW w:w="4528" w:type="dxa"/>
+            <w:tcW w:w="3532" w:type="dxa"/>
             <w:vAlign w:val="center"/>
           </w:tcPr>
           <w:p>
@@ -5577,12 +5581,12 @@
       </w:tr>
       <w:tr>
         <w:trPr>
-          <w:trHeight w:val="663"/>
+          <w:trHeight w:val="427"/>
         </w:trPr>
         <w:tc>
           <w:tcPr>
             <w:cnfStyle w:val="001000000000" w:firstRow="0" w:lastRow="0" w:firstColumn="1" w:lastColumn="0" w:oddVBand="0" w:evenVBand="0" w:oddHBand="0" w:evenHBand="0" w:firstRowFirstColumn="0" w:firstRowLastColumn="0" w:lastRowFirstColumn="0" w:lastRowLastColumn="0"/>
-            <w:tcW w:w="4492" w:type="dxa"/>
+            <w:tcW w:w="3504" w:type="dxa"/>
             <w:vAlign w:val="center"/>
           </w:tcPr>
           <w:p>
@@ -5603,7 +5607,7 @@
         </w:tc>
         <w:tc>
           <w:tcPr>
-            <w:tcW w:w="4493" w:type="dxa"/>
+            <w:tcW w:w="3504" w:type="dxa"/>
             <w:vAlign w:val="center"/>
           </w:tcPr>
           <w:p>
@@ -5617,7 +5621,7 @@
         </w:tc>
         <w:tc>
           <w:tcPr>
-            <w:tcW w:w="4528" w:type="dxa"/>
+            <w:tcW w:w="3532" w:type="dxa"/>
             <w:vAlign w:val="center"/>
           </w:tcPr>
           <w:p>
@@ -5633,12 +5637,12 @@
       <w:tr>
         <w:trPr>
           <w:cnfStyle w:val="000000100000" w:firstRow="0" w:lastRow="0" w:firstColumn="0" w:lastColumn="0" w:oddVBand="0" w:evenVBand="0" w:oddHBand="1" w:evenHBand="0" w:firstRowFirstColumn="0" w:firstRowLastColumn="0" w:lastRowFirstColumn="0" w:lastRowLastColumn="0"/>
-          <w:trHeight w:val="663"/>
+          <w:trHeight w:val="427"/>
         </w:trPr>
         <w:tc>
           <w:tcPr>
             <w:cnfStyle w:val="001000000000" w:firstRow="0" w:lastRow="0" w:firstColumn="1" w:lastColumn="0" w:oddVBand="0" w:evenVBand="0" w:oddHBand="0" w:evenHBand="0" w:firstRowFirstColumn="0" w:firstRowLastColumn="0" w:lastRowFirstColumn="0" w:lastRowLastColumn="0"/>
-            <w:tcW w:w="4492" w:type="dxa"/>
+            <w:tcW w:w="3504" w:type="dxa"/>
             <w:vAlign w:val="center"/>
           </w:tcPr>
           <w:p>
@@ -5673,7 +5677,7 @@
         </w:tc>
         <w:tc>
           <w:tcPr>
-            <w:tcW w:w="4493" w:type="dxa"/>
+            <w:tcW w:w="3504" w:type="dxa"/>
             <w:vAlign w:val="center"/>
           </w:tcPr>
           <w:p>
@@ -5693,7 +5697,7 @@
         </w:tc>
         <w:tc>
           <w:tcPr>
-            <w:tcW w:w="4528" w:type="dxa"/>
+            <w:tcW w:w="3532" w:type="dxa"/>
             <w:vAlign w:val="center"/>
           </w:tcPr>
           <w:p>
@@ -6002,7 +6006,7 @@
       <w:pPr>
         <w:pStyle w:val="Heading1"/>
       </w:pPr>
-      <w:bookmarkStart w:id="11" w:name="_Toc59830501"/>
+      <w:bookmarkStart w:id="11" w:name="_Toc59889423"/>
       <w:r>
         <w:lastRenderedPageBreak/>
         <w:t xml:space="preserve">Applications of Password Cracking and Image </w:t>
@@ -6025,7 +6029,7 @@
       <w:pPr>
         <w:pStyle w:val="Heading2"/>
       </w:pPr>
-      <w:bookmarkStart w:id="12" w:name="_Toc59830502"/>
+      <w:bookmarkStart w:id="12" w:name="_Toc59889424"/>
       <w:r>
         <w:t>Password Cracking</w:t>
       </w:r>
@@ -6056,19 +6060,31 @@
       <w:pPr>
         <w:pStyle w:val="ListParagraph"/>
         <w:numPr>
-          <w:ilvl w:val="0"/>
+          <w:ilvl w:val="1"/>
           <w:numId w:val="5"/>
         </w:numPr>
-        <w:rPr>
-          <w:color w:val="FF0000"/>
-        </w:rPr>
-      </w:pPr>
-      <w:r>
-        <w:rPr>
-          <w:color w:val="FF0000"/>
-        </w:rPr>
-        <w:t>Insert a table that shows running times for the original and CUDA versions.</w:t>
-      </w:r>
+      </w:pPr>
+      <w:r>
+        <w:t xml:space="preserve">Code included </w:t>
+      </w:r>
+      <w:r>
+        <w:t>in the file</w:t>
+      </w:r>
+      <w:r>
+        <w:t xml:space="preserve">: </w:t>
+      </w:r>
+      <w:r>
+        <w:t>2039281_Task3_A</w:t>
+      </w:r>
+      <w:r>
+        <w:t>.cu</w:t>
+      </w:r>
+    </w:p>
+    <w:p>
+      <w:pPr>
+        <w:pStyle w:val="ListParagraph"/>
+        <w:ind w:left="1440"/>
+      </w:pPr>
     </w:p>
     <w:p>
       <w:pPr>
@@ -6085,21 +6101,803 @@
         <w:rPr>
           <w:color w:val="FF0000"/>
         </w:rPr>
-        <w:t>Write a short analysis of the results</w:t>
-      </w:r>
-    </w:p>
-    <w:p>
-      <w:pPr>
-        <w:pStyle w:val="Heading2"/>
-      </w:pPr>
-      <w:bookmarkStart w:id="13" w:name="_Toc59830503"/>
-      <w:r>
-        <w:t xml:space="preserve">Image </w:t>
-      </w:r>
-      <w:r>
-        <w:t>blur using multi dimension Gaussian matrices</w:t>
-      </w:r>
-      <w:bookmarkEnd w:id="13"/>
+        <w:t>Insert a table that shows running times for the original and CUDA versions.</w:t>
+      </w:r>
+    </w:p>
+    <w:tbl>
+      <w:tblPr>
+        <w:tblStyle w:val="GridTable6Colorful"/>
+        <w:tblW w:w="11714" w:type="dxa"/>
+        <w:tblInd w:w="559" w:type="dxa"/>
+        <w:tblLook w:val="04A0" w:firstRow="1" w:lastRow="0" w:firstColumn="1" w:lastColumn="0" w:noHBand="0" w:noVBand="1"/>
+      </w:tblPr>
+      <w:tblGrid>
+        <w:gridCol w:w="3894"/>
+        <w:gridCol w:w="3895"/>
+        <w:gridCol w:w="3925"/>
+      </w:tblGrid>
+      <w:tr>
+        <w:trPr>
+          <w:cnfStyle w:val="100000000000" w:firstRow="1" w:lastRow="0" w:firstColumn="0" w:lastColumn="0" w:oddVBand="0" w:evenVBand="0" w:oddHBand="0" w:evenHBand="0" w:firstRowFirstColumn="0" w:firstRowLastColumn="0" w:lastRowFirstColumn="0" w:lastRowLastColumn="0"/>
+          <w:trHeight w:val="802"/>
+        </w:trPr>
+        <w:tc>
+          <w:tcPr>
+            <w:cnfStyle w:val="001000000000" w:firstRow="0" w:lastRow="0" w:firstColumn="1" w:lastColumn="0" w:oddVBand="0" w:evenVBand="0" w:oddHBand="0" w:evenHBand="0" w:firstRowFirstColumn="0" w:firstRowLastColumn="0" w:lastRowFirstColumn="0" w:lastRowLastColumn="0"/>
+            <w:tcW w:w="3894" w:type="dxa"/>
+            <w:vAlign w:val="center"/>
+          </w:tcPr>
+          <w:p>
+            <w:r>
+              <w:t>Cracking 2 Letters 2 Numbers (Single Thread)</w:t>
+            </w:r>
+          </w:p>
+          <w:p>
+            <w:r>
+              <w:t>Task 2</w:t>
+            </w:r>
+            <w:r>
+              <w:t>.</w:t>
+            </w:r>
+            <w:r>
+              <w:t>C.1</w:t>
+            </w:r>
+            <w:r>
+              <w:t xml:space="preserve"> (Password used: CD20)</w:t>
+            </w:r>
+          </w:p>
+        </w:tc>
+        <w:tc>
+          <w:tcPr>
+            <w:tcW w:w="3895" w:type="dxa"/>
+            <w:vAlign w:val="center"/>
+          </w:tcPr>
+          <w:p>
+            <w:pPr>
+              <w:cnfStyle w:val="100000000000" w:firstRow="1" w:lastRow="0" w:firstColumn="0" w:lastColumn="0" w:oddVBand="0" w:evenVBand="0" w:oddHBand="0" w:evenHBand="0" w:firstRowFirstColumn="0" w:firstRowLastColumn="0" w:lastRowFirstColumn="0" w:lastRowLastColumn="0"/>
+            </w:pPr>
+            <w:r>
+              <w:t>Cracking 2Letters 2Numbers (Multithreading)</w:t>
+            </w:r>
+          </w:p>
+          <w:p>
+            <w:pPr>
+              <w:cnfStyle w:val="100000000000" w:firstRow="1" w:lastRow="0" w:firstColumn="0" w:lastColumn="0" w:oddVBand="0" w:evenVBand="0" w:oddHBand="0" w:evenHBand="0" w:firstRowFirstColumn="0" w:firstRowLastColumn="0" w:lastRowFirstColumn="0" w:lastRowLastColumn="0"/>
+            </w:pPr>
+            <w:r>
+              <w:t>Task 2</w:t>
+            </w:r>
+            <w:r>
+              <w:t>.</w:t>
+            </w:r>
+            <w:r>
+              <w:t>C</w:t>
+            </w:r>
+            <w:r>
+              <w:t>.</w:t>
+            </w:r>
+            <w:r>
+              <w:t>5</w:t>
+            </w:r>
+            <w:r>
+              <w:t xml:space="preserve"> (Password used: CD20)</w:t>
+            </w:r>
+          </w:p>
+        </w:tc>
+        <w:tc>
+          <w:tcPr>
+            <w:tcW w:w="3925" w:type="dxa"/>
+            <w:vAlign w:val="center"/>
+          </w:tcPr>
+          <w:p>
+            <w:pPr>
+              <w:cnfStyle w:val="100000000000" w:firstRow="1" w:lastRow="0" w:firstColumn="0" w:lastColumn="0" w:oddVBand="0" w:evenVBand="0" w:oddHBand="0" w:evenHBand="0" w:firstRowFirstColumn="0" w:firstRowLastColumn="0" w:lastRowFirstColumn="0" w:lastRowLastColumn="0"/>
+            </w:pPr>
+            <w:r>
+              <w:t xml:space="preserve">Cracking 2Letters 2Numbers </w:t>
+            </w:r>
+            <w:r>
+              <w:t>(CUDA</w:t>
+            </w:r>
+            <w:r>
+              <w:t>)</w:t>
+            </w:r>
+          </w:p>
+          <w:p>
+            <w:pPr>
+              <w:cnfStyle w:val="100000000000" w:firstRow="1" w:lastRow="0" w:firstColumn="0" w:lastColumn="0" w:oddVBand="0" w:evenVBand="0" w:oddHBand="0" w:evenHBand="0" w:firstRowFirstColumn="0" w:firstRowLastColumn="0" w:lastRowFirstColumn="0" w:lastRowLastColumn="0"/>
+            </w:pPr>
+            <w:r>
+              <w:t>Task 2</w:t>
+            </w:r>
+            <w:r>
+              <w:t>.</w:t>
+            </w:r>
+            <w:r>
+              <w:t>C</w:t>
+            </w:r>
+            <w:r>
+              <w:t>.</w:t>
+            </w:r>
+            <w:r>
+              <w:t>5</w:t>
+            </w:r>
+            <w:r>
+              <w:t xml:space="preserve"> (Password used: cd20)</w:t>
+            </w:r>
+          </w:p>
+        </w:tc>
+      </w:tr>
+      <w:tr>
+        <w:trPr>
+          <w:cnfStyle w:val="000000100000" w:firstRow="0" w:lastRow="0" w:firstColumn="0" w:lastColumn="0" w:oddVBand="0" w:evenVBand="0" w:oddHBand="1" w:evenHBand="0" w:firstRowFirstColumn="0" w:firstRowLastColumn="0" w:lastRowFirstColumn="0" w:lastRowLastColumn="0"/>
+          <w:trHeight w:val="450"/>
+        </w:trPr>
+        <w:tc>
+          <w:tcPr>
+            <w:cnfStyle w:val="001000000000" w:firstRow="0" w:lastRow="0" w:firstColumn="1" w:lastColumn="0" w:oddVBand="0" w:evenVBand="0" w:oddHBand="0" w:evenHBand="0" w:firstRowFirstColumn="0" w:firstRowLastColumn="0" w:lastRowFirstColumn="0" w:lastRowLastColumn="0"/>
+            <w:tcW w:w="3894" w:type="dxa"/>
+            <w:vAlign w:val="center"/>
+          </w:tcPr>
+          <w:p>
+            <w:pPr>
+              <w:rPr>
+                <w:b w:val="0"/>
+                <w:bCs w:val="0"/>
+              </w:rPr>
+            </w:pPr>
+            <w:r>
+              <w:rPr>
+                <w:b w:val="0"/>
+                <w:bCs w:val="0"/>
+              </w:rPr>
+              <w:t>15.24570</w:t>
+            </w:r>
+          </w:p>
+        </w:tc>
+        <w:tc>
+          <w:tcPr>
+            <w:tcW w:w="3895" w:type="dxa"/>
+            <w:vAlign w:val="center"/>
+          </w:tcPr>
+          <w:p>
+            <w:pPr>
+              <w:cnfStyle w:val="000000100000" w:firstRow="0" w:lastRow="0" w:firstColumn="0" w:lastColumn="0" w:oddVBand="0" w:evenVBand="0" w:oddHBand="1" w:evenHBand="0" w:firstRowFirstColumn="0" w:firstRowLastColumn="0" w:lastRowFirstColumn="0" w:lastRowLastColumn="0"/>
+            </w:pPr>
+            <w:r>
+              <w:t>16.47418</w:t>
+            </w:r>
+          </w:p>
+        </w:tc>
+        <w:tc>
+          <w:tcPr>
+            <w:tcW w:w="3925" w:type="dxa"/>
+            <w:vAlign w:val="center"/>
+          </w:tcPr>
+          <w:p>
+            <w:pPr>
+              <w:cnfStyle w:val="000000100000" w:firstRow="0" w:lastRow="0" w:firstColumn="0" w:lastColumn="0" w:oddVBand="0" w:evenVBand="0" w:oddHBand="1" w:evenHBand="0" w:firstRowFirstColumn="0" w:firstRowLastColumn="0" w:lastRowFirstColumn="0" w:lastRowLastColumn="0"/>
+            </w:pPr>
+            <w:r>
+              <w:t>0.21034</w:t>
+            </w:r>
+          </w:p>
+        </w:tc>
+      </w:tr>
+      <w:tr>
+        <w:trPr>
+          <w:trHeight w:val="460"/>
+        </w:trPr>
+        <w:tc>
+          <w:tcPr>
+            <w:cnfStyle w:val="001000000000" w:firstRow="0" w:lastRow="0" w:firstColumn="1" w:lastColumn="0" w:oddVBand="0" w:evenVBand="0" w:oddHBand="0" w:evenHBand="0" w:firstRowFirstColumn="0" w:firstRowLastColumn="0" w:lastRowFirstColumn="0" w:lastRowLastColumn="0"/>
+            <w:tcW w:w="3894" w:type="dxa"/>
+            <w:vAlign w:val="center"/>
+          </w:tcPr>
+          <w:p>
+            <w:pPr>
+              <w:rPr>
+                <w:b w:val="0"/>
+                <w:bCs w:val="0"/>
+              </w:rPr>
+            </w:pPr>
+            <w:r>
+              <w:rPr>
+                <w:b w:val="0"/>
+                <w:bCs w:val="0"/>
+              </w:rPr>
+              <w:t>14.95672</w:t>
+            </w:r>
+          </w:p>
+        </w:tc>
+        <w:tc>
+          <w:tcPr>
+            <w:tcW w:w="3895" w:type="dxa"/>
+            <w:vAlign w:val="center"/>
+          </w:tcPr>
+          <w:p>
+            <w:pPr>
+              <w:cnfStyle w:val="000000000000" w:firstRow="0" w:lastRow="0" w:firstColumn="0" w:lastColumn="0" w:oddVBand="0" w:evenVBand="0" w:oddHBand="0" w:evenHBand="0" w:firstRowFirstColumn="0" w:firstRowLastColumn="0" w:lastRowFirstColumn="0" w:lastRowLastColumn="0"/>
+            </w:pPr>
+            <w:r>
+              <w:t>16.33655</w:t>
+            </w:r>
+          </w:p>
+        </w:tc>
+        <w:tc>
+          <w:tcPr>
+            <w:tcW w:w="3925" w:type="dxa"/>
+            <w:vAlign w:val="center"/>
+          </w:tcPr>
+          <w:p>
+            <w:pPr>
+              <w:cnfStyle w:val="000000000000" w:firstRow="0" w:lastRow="0" w:firstColumn="0" w:lastColumn="0" w:oddVBand="0" w:evenVBand="0" w:oddHBand="0" w:evenHBand="0" w:firstRowFirstColumn="0" w:firstRowLastColumn="0" w:lastRowFirstColumn="0" w:lastRowLastColumn="0"/>
+            </w:pPr>
+            <w:r>
+              <w:t>0.15946</w:t>
+            </w:r>
+          </w:p>
+        </w:tc>
+      </w:tr>
+      <w:tr>
+        <w:trPr>
+          <w:cnfStyle w:val="000000100000" w:firstRow="0" w:lastRow="0" w:firstColumn="0" w:lastColumn="0" w:oddVBand="0" w:evenVBand="0" w:oddHBand="1" w:evenHBand="0" w:firstRowFirstColumn="0" w:firstRowLastColumn="0" w:lastRowFirstColumn="0" w:lastRowLastColumn="0"/>
+          <w:trHeight w:val="450"/>
+        </w:trPr>
+        <w:tc>
+          <w:tcPr>
+            <w:cnfStyle w:val="001000000000" w:firstRow="0" w:lastRow="0" w:firstColumn="1" w:lastColumn="0" w:oddVBand="0" w:evenVBand="0" w:oddHBand="0" w:evenHBand="0" w:firstRowFirstColumn="0" w:firstRowLastColumn="0" w:lastRowFirstColumn="0" w:lastRowLastColumn="0"/>
+            <w:tcW w:w="3894" w:type="dxa"/>
+            <w:vAlign w:val="center"/>
+          </w:tcPr>
+          <w:p>
+            <w:pPr>
+              <w:rPr>
+                <w:b w:val="0"/>
+                <w:bCs w:val="0"/>
+              </w:rPr>
+            </w:pPr>
+            <w:r>
+              <w:rPr>
+                <w:b w:val="0"/>
+                <w:bCs w:val="0"/>
+              </w:rPr>
+              <w:t>14.66667</w:t>
+            </w:r>
+          </w:p>
+        </w:tc>
+        <w:tc>
+          <w:tcPr>
+            <w:tcW w:w="3895" w:type="dxa"/>
+            <w:vAlign w:val="center"/>
+          </w:tcPr>
+          <w:p>
+            <w:pPr>
+              <w:cnfStyle w:val="000000100000" w:firstRow="0" w:lastRow="0" w:firstColumn="0" w:lastColumn="0" w:oddVBand="0" w:evenVBand="0" w:oddHBand="1" w:evenHBand="0" w:firstRowFirstColumn="0" w:firstRowLastColumn="0" w:lastRowFirstColumn="0" w:lastRowLastColumn="0"/>
+            </w:pPr>
+            <w:r>
+              <w:t>16.52581</w:t>
+            </w:r>
+          </w:p>
+        </w:tc>
+        <w:tc>
+          <w:tcPr>
+            <w:tcW w:w="3925" w:type="dxa"/>
+            <w:vAlign w:val="center"/>
+          </w:tcPr>
+          <w:p>
+            <w:pPr>
+              <w:cnfStyle w:val="000000100000" w:firstRow="0" w:lastRow="0" w:firstColumn="0" w:lastColumn="0" w:oddVBand="0" w:evenVBand="0" w:oddHBand="1" w:evenHBand="0" w:firstRowFirstColumn="0" w:firstRowLastColumn="0" w:lastRowFirstColumn="0" w:lastRowLastColumn="0"/>
+            </w:pPr>
+            <w:r>
+              <w:t>0.16189</w:t>
+            </w:r>
+          </w:p>
+        </w:tc>
+      </w:tr>
+      <w:tr>
+        <w:trPr>
+          <w:trHeight w:val="450"/>
+        </w:trPr>
+        <w:tc>
+          <w:tcPr>
+            <w:cnfStyle w:val="001000000000" w:firstRow="0" w:lastRow="0" w:firstColumn="1" w:lastColumn="0" w:oddVBand="0" w:evenVBand="0" w:oddHBand="0" w:evenHBand="0" w:firstRowFirstColumn="0" w:firstRowLastColumn="0" w:lastRowFirstColumn="0" w:lastRowLastColumn="0"/>
+            <w:tcW w:w="3894" w:type="dxa"/>
+            <w:vAlign w:val="center"/>
+          </w:tcPr>
+          <w:p>
+            <w:pPr>
+              <w:rPr>
+                <w:b w:val="0"/>
+                <w:bCs w:val="0"/>
+              </w:rPr>
+            </w:pPr>
+            <w:r>
+              <w:rPr>
+                <w:b w:val="0"/>
+                <w:bCs w:val="0"/>
+              </w:rPr>
+              <w:t>14.72703</w:t>
+            </w:r>
+          </w:p>
+        </w:tc>
+        <w:tc>
+          <w:tcPr>
+            <w:tcW w:w="3895" w:type="dxa"/>
+            <w:vAlign w:val="center"/>
+          </w:tcPr>
+          <w:p>
+            <w:pPr>
+              <w:cnfStyle w:val="000000000000" w:firstRow="0" w:lastRow="0" w:firstColumn="0" w:lastColumn="0" w:oddVBand="0" w:evenVBand="0" w:oddHBand="0" w:evenHBand="0" w:firstRowFirstColumn="0" w:firstRowLastColumn="0" w:lastRowFirstColumn="0" w:lastRowLastColumn="0"/>
+            </w:pPr>
+            <w:r>
+              <w:t>16.47705</w:t>
+            </w:r>
+          </w:p>
+        </w:tc>
+        <w:tc>
+          <w:tcPr>
+            <w:tcW w:w="3925" w:type="dxa"/>
+            <w:vAlign w:val="center"/>
+          </w:tcPr>
+          <w:p>
+            <w:pPr>
+              <w:cnfStyle w:val="000000000000" w:firstRow="0" w:lastRow="0" w:firstColumn="0" w:lastColumn="0" w:oddVBand="0" w:evenVBand="0" w:oddHBand="0" w:evenHBand="0" w:firstRowFirstColumn="0" w:firstRowLastColumn="0" w:lastRowFirstColumn="0" w:lastRowLastColumn="0"/>
+            </w:pPr>
+            <w:r>
+              <w:t>0.15951</w:t>
+            </w:r>
+          </w:p>
+        </w:tc>
+      </w:tr>
+      <w:tr>
+        <w:trPr>
+          <w:cnfStyle w:val="000000100000" w:firstRow="0" w:lastRow="0" w:firstColumn="0" w:lastColumn="0" w:oddVBand="0" w:evenVBand="0" w:oddHBand="1" w:evenHBand="0" w:firstRowFirstColumn="0" w:firstRowLastColumn="0" w:lastRowFirstColumn="0" w:lastRowLastColumn="0"/>
+          <w:trHeight w:val="450"/>
+        </w:trPr>
+        <w:tc>
+          <w:tcPr>
+            <w:cnfStyle w:val="001000000000" w:firstRow="0" w:lastRow="0" w:firstColumn="1" w:lastColumn="0" w:oddVBand="0" w:evenVBand="0" w:oddHBand="0" w:evenHBand="0" w:firstRowFirstColumn="0" w:firstRowLastColumn="0" w:lastRowFirstColumn="0" w:lastRowLastColumn="0"/>
+            <w:tcW w:w="3894" w:type="dxa"/>
+            <w:vAlign w:val="center"/>
+          </w:tcPr>
+          <w:p>
+            <w:pPr>
+              <w:rPr>
+                <w:b w:val="0"/>
+                <w:bCs w:val="0"/>
+              </w:rPr>
+            </w:pPr>
+            <w:r>
+              <w:rPr>
+                <w:b w:val="0"/>
+                <w:bCs w:val="0"/>
+              </w:rPr>
+              <w:t>14.89622</w:t>
+            </w:r>
+          </w:p>
+        </w:tc>
+        <w:tc>
+          <w:tcPr>
+            <w:tcW w:w="3895" w:type="dxa"/>
+            <w:vAlign w:val="center"/>
+          </w:tcPr>
+          <w:p>
+            <w:pPr>
+              <w:cnfStyle w:val="000000100000" w:firstRow="0" w:lastRow="0" w:firstColumn="0" w:lastColumn="0" w:oddVBand="0" w:evenVBand="0" w:oddHBand="1" w:evenHBand="0" w:firstRowFirstColumn="0" w:firstRowLastColumn="0" w:lastRowFirstColumn="0" w:lastRowLastColumn="0"/>
+            </w:pPr>
+            <w:r>
+              <w:t>16.32894</w:t>
+            </w:r>
+          </w:p>
+        </w:tc>
+        <w:tc>
+          <w:tcPr>
+            <w:tcW w:w="3925" w:type="dxa"/>
+            <w:vAlign w:val="center"/>
+          </w:tcPr>
+          <w:p>
+            <w:pPr>
+              <w:cnfStyle w:val="000000100000" w:firstRow="0" w:lastRow="0" w:firstColumn="0" w:lastColumn="0" w:oddVBand="0" w:evenVBand="0" w:oddHBand="1" w:evenHBand="0" w:firstRowFirstColumn="0" w:firstRowLastColumn="0" w:lastRowFirstColumn="0" w:lastRowLastColumn="0"/>
+            </w:pPr>
+            <w:r>
+              <w:t>0.16104</w:t>
+            </w:r>
+          </w:p>
+        </w:tc>
+      </w:tr>
+      <w:tr>
+        <w:trPr>
+          <w:trHeight w:val="460"/>
+        </w:trPr>
+        <w:tc>
+          <w:tcPr>
+            <w:cnfStyle w:val="001000000000" w:firstRow="0" w:lastRow="0" w:firstColumn="1" w:lastColumn="0" w:oddVBand="0" w:evenVBand="0" w:oddHBand="0" w:evenHBand="0" w:firstRowFirstColumn="0" w:firstRowLastColumn="0" w:lastRowFirstColumn="0" w:lastRowLastColumn="0"/>
+            <w:tcW w:w="3894" w:type="dxa"/>
+            <w:vAlign w:val="center"/>
+          </w:tcPr>
+          <w:p>
+            <w:pPr>
+              <w:rPr>
+                <w:b w:val="0"/>
+                <w:bCs w:val="0"/>
+              </w:rPr>
+            </w:pPr>
+            <w:r>
+              <w:rPr>
+                <w:b w:val="0"/>
+                <w:bCs w:val="0"/>
+              </w:rPr>
+              <w:t>14.61538</w:t>
+            </w:r>
+          </w:p>
+        </w:tc>
+        <w:tc>
+          <w:tcPr>
+            <w:tcW w:w="3895" w:type="dxa"/>
+            <w:vAlign w:val="center"/>
+          </w:tcPr>
+          <w:p>
+            <w:pPr>
+              <w:cnfStyle w:val="000000000000" w:firstRow="0" w:lastRow="0" w:firstColumn="0" w:lastColumn="0" w:oddVBand="0" w:evenVBand="0" w:oddHBand="0" w:evenHBand="0" w:firstRowFirstColumn="0" w:firstRowLastColumn="0" w:lastRowFirstColumn="0" w:lastRowLastColumn="0"/>
+            </w:pPr>
+            <w:r>
+              <w:t>16.29129</w:t>
+            </w:r>
+          </w:p>
+        </w:tc>
+        <w:tc>
+          <w:tcPr>
+            <w:tcW w:w="3925" w:type="dxa"/>
+            <w:vAlign w:val="center"/>
+          </w:tcPr>
+          <w:p>
+            <w:pPr>
+              <w:cnfStyle w:val="000000000000" w:firstRow="0" w:lastRow="0" w:firstColumn="0" w:lastColumn="0" w:oddVBand="0" w:evenVBand="0" w:oddHBand="0" w:evenHBand="0" w:firstRowFirstColumn="0" w:firstRowLastColumn="0" w:lastRowFirstColumn="0" w:lastRowLastColumn="0"/>
+            </w:pPr>
+            <w:r>
+              <w:t>0.16045</w:t>
+            </w:r>
+          </w:p>
+        </w:tc>
+      </w:tr>
+      <w:tr>
+        <w:trPr>
+          <w:cnfStyle w:val="000000100000" w:firstRow="0" w:lastRow="0" w:firstColumn="0" w:lastColumn="0" w:oddVBand="0" w:evenVBand="0" w:oddHBand="1" w:evenHBand="0" w:firstRowFirstColumn="0" w:firstRowLastColumn="0" w:lastRowFirstColumn="0" w:lastRowLastColumn="0"/>
+          <w:trHeight w:val="450"/>
+        </w:trPr>
+        <w:tc>
+          <w:tcPr>
+            <w:cnfStyle w:val="001000000000" w:firstRow="0" w:lastRow="0" w:firstColumn="1" w:lastColumn="0" w:oddVBand="0" w:evenVBand="0" w:oddHBand="0" w:evenHBand="0" w:firstRowFirstColumn="0" w:firstRowLastColumn="0" w:lastRowFirstColumn="0" w:lastRowLastColumn="0"/>
+            <w:tcW w:w="3894" w:type="dxa"/>
+            <w:vAlign w:val="center"/>
+          </w:tcPr>
+          <w:p>
+            <w:pPr>
+              <w:rPr>
+                <w:b w:val="0"/>
+                <w:bCs w:val="0"/>
+              </w:rPr>
+            </w:pPr>
+            <w:r>
+              <w:rPr>
+                <w:b w:val="0"/>
+                <w:bCs w:val="0"/>
+              </w:rPr>
+              <w:t>14.60511</w:t>
+            </w:r>
+          </w:p>
+        </w:tc>
+        <w:tc>
+          <w:tcPr>
+            <w:tcW w:w="3895" w:type="dxa"/>
+            <w:vAlign w:val="center"/>
+          </w:tcPr>
+          <w:p>
+            <w:pPr>
+              <w:cnfStyle w:val="000000100000" w:firstRow="0" w:lastRow="0" w:firstColumn="0" w:lastColumn="0" w:oddVBand="0" w:evenVBand="0" w:oddHBand="1" w:evenHBand="0" w:firstRowFirstColumn="0" w:firstRowLastColumn="0" w:lastRowFirstColumn="0" w:lastRowLastColumn="0"/>
+            </w:pPr>
+            <w:r>
+              <w:t>16.45596</w:t>
+            </w:r>
+          </w:p>
+        </w:tc>
+        <w:tc>
+          <w:tcPr>
+            <w:tcW w:w="3925" w:type="dxa"/>
+            <w:vAlign w:val="center"/>
+          </w:tcPr>
+          <w:p>
+            <w:pPr>
+              <w:cnfStyle w:val="000000100000" w:firstRow="0" w:lastRow="0" w:firstColumn="0" w:lastColumn="0" w:oddVBand="0" w:evenVBand="0" w:oddHBand="1" w:evenHBand="0" w:firstRowFirstColumn="0" w:firstRowLastColumn="0" w:lastRowFirstColumn="0" w:lastRowLastColumn="0"/>
+            </w:pPr>
+            <w:r>
+              <w:t>0.16409</w:t>
+            </w:r>
+          </w:p>
+        </w:tc>
+      </w:tr>
+      <w:tr>
+        <w:trPr>
+          <w:trHeight w:val="450"/>
+        </w:trPr>
+        <w:tc>
+          <w:tcPr>
+            <w:cnfStyle w:val="001000000000" w:firstRow="0" w:lastRow="0" w:firstColumn="1" w:lastColumn="0" w:oddVBand="0" w:evenVBand="0" w:oddHBand="0" w:evenHBand="0" w:firstRowFirstColumn="0" w:firstRowLastColumn="0" w:lastRowFirstColumn="0" w:lastRowLastColumn="0"/>
+            <w:tcW w:w="3894" w:type="dxa"/>
+            <w:vAlign w:val="center"/>
+          </w:tcPr>
+          <w:p>
+            <w:pPr>
+              <w:rPr>
+                <w:b w:val="0"/>
+                <w:bCs w:val="0"/>
+              </w:rPr>
+            </w:pPr>
+            <w:r>
+              <w:rPr>
+                <w:b w:val="0"/>
+                <w:bCs w:val="0"/>
+              </w:rPr>
+              <w:t>14.56440</w:t>
+            </w:r>
+          </w:p>
+        </w:tc>
+        <w:tc>
+          <w:tcPr>
+            <w:tcW w:w="3895" w:type="dxa"/>
+            <w:vAlign w:val="center"/>
+          </w:tcPr>
+          <w:p>
+            <w:pPr>
+              <w:cnfStyle w:val="000000000000" w:firstRow="0" w:lastRow="0" w:firstColumn="0" w:lastColumn="0" w:oddVBand="0" w:evenVBand="0" w:oddHBand="0" w:evenHBand="0" w:firstRowFirstColumn="0" w:firstRowLastColumn="0" w:lastRowFirstColumn="0" w:lastRowLastColumn="0"/>
+            </w:pPr>
+            <w:r>
+              <w:t>16.52852</w:t>
+            </w:r>
+          </w:p>
+        </w:tc>
+        <w:tc>
+          <w:tcPr>
+            <w:tcW w:w="3925" w:type="dxa"/>
+            <w:vAlign w:val="center"/>
+          </w:tcPr>
+          <w:p>
+            <w:pPr>
+              <w:cnfStyle w:val="000000000000" w:firstRow="0" w:lastRow="0" w:firstColumn="0" w:lastColumn="0" w:oddVBand="0" w:evenVBand="0" w:oddHBand="0" w:evenHBand="0" w:firstRowFirstColumn="0" w:firstRowLastColumn="0" w:lastRowFirstColumn="0" w:lastRowLastColumn="0"/>
+            </w:pPr>
+            <w:r>
+              <w:t>0.15833</w:t>
+            </w:r>
+          </w:p>
+        </w:tc>
+      </w:tr>
+      <w:tr>
+        <w:trPr>
+          <w:cnfStyle w:val="000000100000" w:firstRow="0" w:lastRow="0" w:firstColumn="0" w:lastColumn="0" w:oddVBand="0" w:evenVBand="0" w:oddHBand="1" w:evenHBand="0" w:firstRowFirstColumn="0" w:firstRowLastColumn="0" w:lastRowFirstColumn="0" w:lastRowLastColumn="0"/>
+          <w:trHeight w:val="450"/>
+        </w:trPr>
+        <w:tc>
+          <w:tcPr>
+            <w:cnfStyle w:val="001000000000" w:firstRow="0" w:lastRow="0" w:firstColumn="1" w:lastColumn="0" w:oddVBand="0" w:evenVBand="0" w:oddHBand="0" w:evenHBand="0" w:firstRowFirstColumn="0" w:firstRowLastColumn="0" w:lastRowFirstColumn="0" w:lastRowLastColumn="0"/>
+            <w:tcW w:w="3894" w:type="dxa"/>
+            <w:vAlign w:val="center"/>
+          </w:tcPr>
+          <w:p>
+            <w:pPr>
+              <w:rPr>
+                <w:b w:val="0"/>
+                <w:bCs w:val="0"/>
+              </w:rPr>
+            </w:pPr>
+            <w:r>
+              <w:rPr>
+                <w:b w:val="0"/>
+                <w:bCs w:val="0"/>
+              </w:rPr>
+              <w:t>14.56669</w:t>
+            </w:r>
+          </w:p>
+        </w:tc>
+        <w:tc>
+          <w:tcPr>
+            <w:tcW w:w="3895" w:type="dxa"/>
+            <w:vAlign w:val="center"/>
+          </w:tcPr>
+          <w:p>
+            <w:pPr>
+              <w:cnfStyle w:val="000000100000" w:firstRow="0" w:lastRow="0" w:firstColumn="0" w:lastColumn="0" w:oddVBand="0" w:evenVBand="0" w:oddHBand="1" w:evenHBand="0" w:firstRowFirstColumn="0" w:firstRowLastColumn="0" w:lastRowFirstColumn="0" w:lastRowLastColumn="0"/>
+            </w:pPr>
+            <w:r>
+              <w:t>16.17783</w:t>
+            </w:r>
+          </w:p>
+        </w:tc>
+        <w:tc>
+          <w:tcPr>
+            <w:tcW w:w="3925" w:type="dxa"/>
+            <w:vAlign w:val="center"/>
+          </w:tcPr>
+          <w:p>
+            <w:pPr>
+              <w:cnfStyle w:val="000000100000" w:firstRow="0" w:lastRow="0" w:firstColumn="0" w:lastColumn="0" w:oddVBand="0" w:evenVBand="0" w:oddHBand="1" w:evenHBand="0" w:firstRowFirstColumn="0" w:firstRowLastColumn="0" w:lastRowFirstColumn="0" w:lastRowLastColumn="0"/>
+            </w:pPr>
+            <w:r>
+              <w:t>0.15976</w:t>
+            </w:r>
+          </w:p>
+        </w:tc>
+      </w:tr>
+      <w:tr>
+        <w:trPr>
+          <w:trHeight w:val="450"/>
+        </w:trPr>
+        <w:tc>
+          <w:tcPr>
+            <w:cnfStyle w:val="001000000000" w:firstRow="0" w:lastRow="0" w:firstColumn="1" w:lastColumn="0" w:oddVBand="0" w:evenVBand="0" w:oddHBand="0" w:evenHBand="0" w:firstRowFirstColumn="0" w:firstRowLastColumn="0" w:lastRowFirstColumn="0" w:lastRowLastColumn="0"/>
+            <w:tcW w:w="3894" w:type="dxa"/>
+            <w:vAlign w:val="center"/>
+          </w:tcPr>
+          <w:p>
+            <w:pPr>
+              <w:rPr>
+                <w:b w:val="0"/>
+                <w:bCs w:val="0"/>
+              </w:rPr>
+            </w:pPr>
+            <w:r>
+              <w:rPr>
+                <w:b w:val="0"/>
+                <w:bCs w:val="0"/>
+              </w:rPr>
+              <w:t>14.57694</w:t>
+            </w:r>
+          </w:p>
+        </w:tc>
+        <w:tc>
+          <w:tcPr>
+            <w:tcW w:w="3895" w:type="dxa"/>
+            <w:vAlign w:val="center"/>
+          </w:tcPr>
+          <w:p>
+            <w:pPr>
+              <w:cnfStyle w:val="000000000000" w:firstRow="0" w:lastRow="0" w:firstColumn="0" w:lastColumn="0" w:oddVBand="0" w:evenVBand="0" w:oddHBand="0" w:evenHBand="0" w:firstRowFirstColumn="0" w:firstRowLastColumn="0" w:lastRowFirstColumn="0" w:lastRowLastColumn="0"/>
+            </w:pPr>
+            <w:r>
+              <w:t>16.27570</w:t>
+            </w:r>
+          </w:p>
+        </w:tc>
+        <w:tc>
+          <w:tcPr>
+            <w:tcW w:w="3925" w:type="dxa"/>
+            <w:vAlign w:val="center"/>
+          </w:tcPr>
+          <w:p>
+            <w:pPr>
+              <w:cnfStyle w:val="000000000000" w:firstRow="0" w:lastRow="0" w:firstColumn="0" w:lastColumn="0" w:oddVBand="0" w:evenVBand="0" w:oddHBand="0" w:evenHBand="0" w:firstRowFirstColumn="0" w:firstRowLastColumn="0" w:lastRowFirstColumn="0" w:lastRowLastColumn="0"/>
+            </w:pPr>
+            <w:r>
+              <w:t>0.16426</w:t>
+            </w:r>
+          </w:p>
+        </w:tc>
+      </w:tr>
+      <w:tr>
+        <w:trPr>
+          <w:cnfStyle w:val="000000100000" w:firstRow="0" w:lastRow="0" w:firstColumn="0" w:lastColumn="0" w:oddVBand="0" w:evenVBand="0" w:oddHBand="1" w:evenHBand="0" w:firstRowFirstColumn="0" w:firstRowLastColumn="0" w:lastRowFirstColumn="0" w:lastRowLastColumn="0"/>
+          <w:trHeight w:val="450"/>
+        </w:trPr>
+        <w:tc>
+          <w:tcPr>
+            <w:cnfStyle w:val="001000000000" w:firstRow="0" w:lastRow="0" w:firstColumn="1" w:lastColumn="0" w:oddVBand="0" w:evenVBand="0" w:oddHBand="0" w:evenHBand="0" w:firstRowFirstColumn="0" w:firstRowLastColumn="0" w:lastRowFirstColumn="0" w:lastRowLastColumn="0"/>
+            <w:tcW w:w="3894" w:type="dxa"/>
+            <w:vAlign w:val="center"/>
+          </w:tcPr>
+          <w:p>
+            <w:pPr>
+              <w:rPr>
+                <w:b w:val="0"/>
+                <w:bCs w:val="0"/>
+              </w:rPr>
+            </w:pPr>
+            <w:r>
+              <w:rPr>
+                <w:b w:val="0"/>
+                <w:bCs w:val="0"/>
+              </w:rPr>
+              <w:lastRenderedPageBreak/>
+              <w:t>Average: 14.742086 s</w:t>
+            </w:r>
+          </w:p>
+          <w:p>
+            <w:pPr>
+              <w:rPr>
+                <w:lang w:val="en-US" w:bidi="ne-NP"/>
+              </w:rPr>
+            </w:pPr>
+            <w:r>
+              <w:rPr>
+                <w:b w:val="0"/>
+                <w:bCs w:val="0"/>
+                <w:lang w:val="en-US" w:bidi="ne-NP"/>
+              </w:rPr>
+              <w:t>Standard Deviation: 0.2</w:t>
+            </w:r>
+            <w:r>
+              <w:rPr>
+                <w:b w:val="0"/>
+                <w:bCs w:val="0"/>
+                <w:lang w:val="en-US" w:bidi="ne-NP"/>
+              </w:rPr>
+              <w:t>25</w:t>
+            </w:r>
+          </w:p>
+        </w:tc>
+        <w:tc>
+          <w:tcPr>
+            <w:tcW w:w="3895" w:type="dxa"/>
+            <w:vAlign w:val="center"/>
+          </w:tcPr>
+          <w:p>
+            <w:pPr>
+              <w:cnfStyle w:val="000000100000" w:firstRow="0" w:lastRow="0" w:firstColumn="0" w:lastColumn="0" w:oddVBand="0" w:evenVBand="0" w:oddHBand="1" w:evenHBand="0" w:firstRowFirstColumn="0" w:firstRowLastColumn="0" w:lastRowFirstColumn="0" w:lastRowLastColumn="0"/>
+            </w:pPr>
+            <w:r>
+              <w:t>Average: 16.387183 s</w:t>
+            </w:r>
+          </w:p>
+          <w:p>
+            <w:pPr>
+              <w:cnfStyle w:val="000000100000" w:firstRow="0" w:lastRow="0" w:firstColumn="0" w:lastColumn="0" w:oddVBand="0" w:evenVBand="0" w:oddHBand="1" w:evenHBand="0" w:firstRowFirstColumn="0" w:firstRowLastColumn="0" w:lastRowFirstColumn="0" w:lastRowLastColumn="0"/>
+              <w:rPr>
+                <w:lang w:val="en-US" w:bidi="ne-NP"/>
+              </w:rPr>
+            </w:pPr>
+            <w:r>
+              <w:rPr>
+                <w:lang w:val="en-US" w:bidi="ne-NP"/>
+              </w:rPr>
+              <w:t>Standard Deviation: 0.121</w:t>
+            </w:r>
+          </w:p>
+        </w:tc>
+        <w:tc>
+          <w:tcPr>
+            <w:tcW w:w="3925" w:type="dxa"/>
+            <w:vAlign w:val="center"/>
+          </w:tcPr>
+          <w:p>
+            <w:pPr>
+              <w:cnfStyle w:val="000000100000" w:firstRow="0" w:lastRow="0" w:firstColumn="0" w:lastColumn="0" w:oddVBand="0" w:evenVBand="0" w:oddHBand="1" w:evenHBand="0" w:firstRowFirstColumn="0" w:firstRowLastColumn="0" w:lastRowFirstColumn="0" w:lastRowLastColumn="0"/>
+            </w:pPr>
+            <w:r>
+              <w:t>Average: 0.165913s</w:t>
+            </w:r>
+          </w:p>
+          <w:p>
+            <w:pPr>
+              <w:cnfStyle w:val="000000100000" w:firstRow="0" w:lastRow="0" w:firstColumn="0" w:lastColumn="0" w:oddVBand="0" w:evenVBand="0" w:oddHBand="1" w:evenHBand="0" w:firstRowFirstColumn="0" w:firstRowLastColumn="0" w:lastRowFirstColumn="0" w:lastRowLastColumn="0"/>
+            </w:pPr>
+            <w:r>
+              <w:t xml:space="preserve">Standard Deviation: </w:t>
+            </w:r>
+            <w:r>
+              <w:rPr>
+                <w:color w:val="000000"/>
+                <w:sz w:val="21"/>
+                <w:szCs w:val="21"/>
+              </w:rPr>
+              <w:t>0.0157s</w:t>
+            </w:r>
+          </w:p>
+        </w:tc>
+      </w:tr>
+    </w:tbl>
+    <w:p>
+      <w:pPr>
+        <w:pStyle w:val="ListParagraph"/>
+      </w:pPr>
     </w:p>
     <w:p>
       <w:pPr>
@@ -6116,8 +6914,214 @@
         <w:rPr>
           <w:color w:val="FF0000"/>
         </w:rPr>
-        <w:t>Include your code using a text file in the submitted zipped file under name Task3.2</w:t>
-      </w:r>
+        <w:t>Write a short analysis of the results</w:t>
+      </w:r>
+    </w:p>
+    <w:p>
+      <w:pPr>
+        <w:pStyle w:val="ListParagraph"/>
+      </w:pPr>
+      <w:r>
+        <w:t xml:space="preserve">To crack password using CUDA, a custom encryption function was made to run on device. The normal </w:t>
+      </w:r>
+      <w:r>
+        <w:t>encryption</w:t>
+      </w:r>
+      <w:r>
+        <w:t xml:space="preserve"> function used to encrypt in SHA512 cannot be run on device. The </w:t>
+      </w:r>
+      <w:r>
+        <w:t xml:space="preserve">custom </w:t>
+      </w:r>
+      <w:r>
+        <w:t xml:space="preserve">encryption function encrypts the 2 letters and 2 numbers into 6 letters and 4 numbers. </w:t>
+      </w:r>
+      <w:r>
+        <w:t>The letters used are lower case.</w:t>
+      </w:r>
+    </w:p>
+    <w:p>
+      <w:pPr>
+        <w:pStyle w:val="ListParagraph"/>
+      </w:pPr>
+      <w:r>
+        <w:t>The above table shows</w:t>
+      </w:r>
+      <w:r>
+        <w:t xml:space="preserve"> very</w:t>
+      </w:r>
+      <w:r>
+        <w:t xml:space="preserve"> significant improvement</w:t>
+      </w:r>
+      <w:r>
+        <w:t xml:space="preserve"> over original single threaded cracking and multithreaded cracking. The CUDA program creates a grid of blocks of size 26 x 26 and each block in the grid has 10 x 10 threads. This allows the program to run each possible combination on its individual thread significantly decreasing the execution time. The total execution time is the average of time taken to complete individual thread. </w:t>
+      </w:r>
+      <w:r>
+        <w:t>Each individual thread will encrypt its corresponding combination, compares it with the given encrypted text and prints the result if the encrypted texts match.</w:t>
+      </w:r>
+    </w:p>
+    <w:p>
+      <w:pPr>
+        <w:pStyle w:val="ListParagraph"/>
+      </w:pPr>
+      <w:r>
+        <w:t xml:space="preserve">Analysis </w:t>
+      </w:r>
+      <w:r>
+        <w:t>of running time of</w:t>
+      </w:r>
+      <w:r>
+        <w:t xml:space="preserve"> all three programs showed that CUDA produced consistent execution time compared to single threaded and multithreaded cracking. </w:t>
+      </w:r>
+      <w:r>
+        <w:t>The execution time of CUDA program only had the standard deviation of 0.0175s whereas single threaded and multithreaded had the standard deviation of 0.225 and 0.121 respectively.</w:t>
+      </w:r>
+    </w:p>
+    <w:p>
+      <w:pPr>
+        <w:pStyle w:val="ListParagraph"/>
+      </w:pPr>
+      <w:r>
+        <w:t>If a proper SHA512 encryption function is implemented on GPU, execution time may increase as it takes longer to encrypt each possible combination and it also takes longer time to compare the encrypted text. This will increase the execution time, but the total time taken to compute will still be significantly less than the single threaded and multithreaded program.</w:t>
+      </w:r>
+      <w:r>
+        <w:t xml:space="preserve"> </w:t>
+      </w:r>
+    </w:p>
+    <w:p>
+      <w:pPr>
+        <w:pStyle w:val="ListParagraph"/>
+        <w:rPr>
+          <w:rFonts w:asciiTheme="majorHAnsi" w:eastAsiaTheme="majorEastAsia" w:hAnsiTheme="majorHAnsi" w:cstheme="majorBidi"/>
+          <w:b/>
+          <w:bCs/>
+          <w:color w:val="4F81BD" w:themeColor="accent1"/>
+          <w:sz w:val="26"/>
+          <w:szCs w:val="26"/>
+        </w:rPr>
+      </w:pPr>
+      <w:r>
+        <w:t>The difference in time taken can clearly be seen in the graph below:</w:t>
+      </w:r>
+    </w:p>
+    <w:p>
+      <w:pPr>
+        <w:keepNext/>
+        <w:spacing w:after="200" w:line="276" w:lineRule="auto"/>
+      </w:pPr>
+      <w:r>
+        <w:br w:type="page"/>
+      </w:r>
+      <w:r>
+        <w:rPr>
+          <w:noProof/>
+        </w:rPr>
+        <w:lastRenderedPageBreak/>
+        <w:drawing>
+          <wp:inline distT="0" distB="0" distL="0" distR="0" wp14:anchorId="3419F5E2" wp14:editId="09CA539D">
+            <wp:extent cx="5486400" cy="3868741"/>
+            <wp:effectExtent l="0" t="0" r="0" b="0"/>
+            <wp:docPr id="7" name="Picture 7"/>
+            <wp:cNvGraphicFramePr>
+              <a:graphicFrameLocks xmlns:a="http://schemas.openxmlformats.org/drawingml/2006/main" noChangeAspect="1"/>
+            </wp:cNvGraphicFramePr>
+            <a:graphic xmlns:a="http://schemas.openxmlformats.org/drawingml/2006/main">
+              <a:graphicData uri="http://schemas.openxmlformats.org/drawingml/2006/picture">
+                <pic:pic xmlns:pic="http://schemas.openxmlformats.org/drawingml/2006/picture">
+                  <pic:nvPicPr>
+                    <pic:cNvPr id="0" name="Picture 3"/>
+                    <pic:cNvPicPr>
+                      <a:picLocks noChangeAspect="1" noChangeArrowheads="1"/>
+                    </pic:cNvPicPr>
+                  </pic:nvPicPr>
+                  <pic:blipFill>
+                    <a:blip r:embed="rId11">
+                      <a:extLst>
+                        <a:ext uri="{28A0092B-C50C-407E-A947-70E740481C1C}">
+                          <a14:useLocalDpi xmlns:a14="http://schemas.microsoft.com/office/drawing/2010/main" val="0"/>
+                        </a:ext>
+                      </a:extLst>
+                    </a:blip>
+                    <a:srcRect/>
+                    <a:stretch>
+                      <a:fillRect/>
+                    </a:stretch>
+                  </pic:blipFill>
+                  <pic:spPr bwMode="auto">
+                    <a:xfrm>
+                      <a:off x="0" y="0"/>
+                      <a:ext cx="5514293" cy="3888410"/>
+                    </a:xfrm>
+                    <a:prstGeom prst="rect">
+                      <a:avLst/>
+                    </a:prstGeom>
+                    <a:noFill/>
+                    <a:ln>
+                      <a:noFill/>
+                    </a:ln>
+                  </pic:spPr>
+                </pic:pic>
+              </a:graphicData>
+            </a:graphic>
+          </wp:inline>
+        </w:drawing>
+      </w:r>
+    </w:p>
+    <w:p>
+      <w:pPr>
+        <w:pStyle w:val="Caption"/>
+      </w:pPr>
+      <w:r>
+        <w:t xml:space="preserve">Figure </w:t>
+      </w:r>
+      <w:fldSimple w:instr=" SEQ Figure \* ARABIC ">
+        <w:r>
+          <w:rPr>
+            <w:noProof/>
+          </w:rPr>
+          <w:t>4</w:t>
+        </w:r>
+      </w:fldSimple>
+      <w:r>
+        <w:rPr>
+          <w:lang w:val="en-US"/>
+        </w:rPr>
+        <w:t>: Comparison of CUDA Processing and Normal Processing</w:t>
+      </w:r>
+    </w:p>
+    <w:p>
+      <w:pPr>
+        <w:spacing w:after="200" w:line="276" w:lineRule="auto"/>
+      </w:pPr>
+      <w:r>
+        <w:br w:type="page"/>
+      </w:r>
+    </w:p>
+    <w:p>
+      <w:pPr>
+        <w:spacing w:after="200" w:line="276" w:lineRule="auto"/>
+        <w:rPr>
+          <w:rFonts w:asciiTheme="majorHAnsi" w:eastAsiaTheme="majorEastAsia" w:hAnsiTheme="majorHAnsi" w:cstheme="majorBidi"/>
+          <w:b/>
+          <w:bCs/>
+          <w:color w:val="4F81BD" w:themeColor="accent1"/>
+          <w:sz w:val="26"/>
+          <w:szCs w:val="26"/>
+        </w:rPr>
+      </w:pPr>
+    </w:p>
+    <w:p>
+      <w:pPr>
+        <w:pStyle w:val="Heading2"/>
+      </w:pPr>
+      <w:bookmarkStart w:id="13" w:name="_Toc59889425"/>
+      <w:r>
+        <w:t xml:space="preserve">Image </w:t>
+      </w:r>
+      <w:r>
+        <w:t>blur using multi dimension Gaussian matrices</w:t>
+      </w:r>
+      <w:bookmarkEnd w:id="13"/>
     </w:p>
     <w:p>
       <w:pPr>
@@ -6134,7 +7138,27 @@
         <w:rPr>
           <w:color w:val="FF0000"/>
         </w:rPr>
-        <w:t>Insert a table that shows running times for the original and CUDA versions.</w:t>
+        <w:t>Include your code using a text file in the submitted zipped file under name Task3.2</w:t>
+      </w:r>
+    </w:p>
+    <w:p>
+      <w:pPr>
+        <w:pStyle w:val="ListParagraph"/>
+        <w:numPr>
+          <w:ilvl w:val="1"/>
+          <w:numId w:val="5"/>
+        </w:numPr>
+      </w:pPr>
+      <w:r>
+        <w:t>Code Included in the file: 2039281_Task3_B.cu</w:t>
+      </w:r>
+    </w:p>
+    <w:p>
+      <w:pPr>
+        <w:pStyle w:val="ListParagraph"/>
+      </w:pPr>
+      <w:r>
+        <w:t>Both original and CUDA used following image as input:</w:t>
       </w:r>
     </w:p>
     <w:p>
@@ -6152,11 +7176,1171 @@
         <w:rPr>
           <w:color w:val="FF0000"/>
         </w:rPr>
+        <w:t>Comparison of Output of Both Original and CUDA versions</w:t>
+      </w:r>
+    </w:p>
+    <w:p>
+      <w:pPr>
+        <w:pStyle w:val="ListParagraph"/>
+        <w:numPr>
+          <w:ilvl w:val="1"/>
+          <w:numId w:val="5"/>
+        </w:numPr>
+      </w:pPr>
+      <w:r>
+        <w:t xml:space="preserve">The Original C Code is </w:t>
+      </w:r>
+      <w:r>
+        <w:t>included</w:t>
+      </w:r>
+      <w:r>
+        <w:t xml:space="preserve"> in Supporting Files as: </w:t>
+      </w:r>
+      <w:r>
+        <w:t>GaussianBlur</w:t>
+      </w:r>
+      <w:r>
+        <w:t>.c</w:t>
+      </w:r>
+    </w:p>
+    <w:p>
+      <w:pPr>
+        <w:pStyle w:val="ListParagraph"/>
+      </w:pPr>
+    </w:p>
+    <w:p>
+      <w:pPr>
+        <w:pStyle w:val="ListParagraph"/>
+        <w:keepNext/>
+      </w:pPr>
+      <w:r>
+        <w:rPr>
+          <w:noProof/>
+        </w:rPr>
+        <w:drawing>
+          <wp:inline distT="0" distB="0" distL="0" distR="0" wp14:anchorId="4639F0F9" wp14:editId="31F65AC5">
+            <wp:extent cx="4422140" cy="1030605"/>
+            <wp:effectExtent l="0" t="0" r="5080" b="0"/>
+            <wp:docPr id="8" name="Picture 8"/>
+            <wp:cNvGraphicFramePr>
+              <a:graphicFrameLocks xmlns:a="http://schemas.openxmlformats.org/drawingml/2006/main" noChangeAspect="1"/>
+            </wp:cNvGraphicFramePr>
+            <a:graphic xmlns:a="http://schemas.openxmlformats.org/drawingml/2006/main">
+              <a:graphicData uri="http://schemas.openxmlformats.org/drawingml/2006/picture">
+                <pic:pic xmlns:pic="http://schemas.openxmlformats.org/drawingml/2006/picture">
+                  <pic:nvPicPr>
+                    <pic:cNvPr id="0" name="Picture 5"/>
+                    <pic:cNvPicPr>
+                      <a:picLocks noChangeAspect="1" noChangeArrowheads="1"/>
+                    </pic:cNvPicPr>
+                  </pic:nvPicPr>
+                  <pic:blipFill>
+                    <a:blip r:embed="rId12">
+                      <a:extLst>
+                        <a:ext uri="{28A0092B-C50C-407E-A947-70E740481C1C}">
+                          <a14:useLocalDpi xmlns:a14="http://schemas.microsoft.com/office/drawing/2010/main" val="0"/>
+                        </a:ext>
+                      </a:extLst>
+                    </a:blip>
+                    <a:srcRect/>
+                    <a:stretch>
+                      <a:fillRect/>
+                    </a:stretch>
+                  </pic:blipFill>
+                  <pic:spPr bwMode="auto">
+                    <a:xfrm>
+                      <a:off x="0" y="0"/>
+                      <a:ext cx="4422140" cy="1030605"/>
+                    </a:xfrm>
+                    <a:prstGeom prst="rect">
+                      <a:avLst/>
+                    </a:prstGeom>
+                    <a:noFill/>
+                    <a:ln>
+                      <a:noFill/>
+                    </a:ln>
+                  </pic:spPr>
+                </pic:pic>
+              </a:graphicData>
+            </a:graphic>
+          </wp:inline>
+        </w:drawing>
+      </w:r>
+    </w:p>
+    <w:p>
+      <w:pPr>
+        <w:pStyle w:val="Caption"/>
+        <w:ind w:firstLine="720"/>
+        <w:rPr>
+          <w:lang w:val="en-US"/>
+        </w:rPr>
+      </w:pPr>
+      <w:r>
+        <w:t xml:space="preserve">Figure </w:t>
+      </w:r>
+      <w:fldSimple w:instr=" SEQ Figure \* ARABIC ">
+        <w:r>
+          <w:rPr>
+            <w:noProof/>
+          </w:rPr>
+          <w:t>5</w:t>
+        </w:r>
+      </w:fldSimple>
+      <w:r>
+        <w:rPr>
+          <w:lang w:val="en-US"/>
+        </w:rPr>
+        <w:t>: Input Image</w:t>
+      </w:r>
+    </w:p>
+    <w:p>
+      <w:pPr>
+        <w:rPr>
+          <w:lang w:val="en-US"/>
+        </w:rPr>
+      </w:pPr>
+      <w:r>
+        <w:rPr>
+          <w:noProof/>
+        </w:rPr>
+        <mc:AlternateContent>
+          <mc:Choice Requires="wps">
+            <w:drawing>
+              <wp:anchor distT="0" distB="0" distL="114300" distR="114300" simplePos="0" relativeHeight="251663872" behindDoc="0" locked="0" layoutInCell="1" allowOverlap="1" wp14:anchorId="234E338F" wp14:editId="5304FBE6">
+                <wp:simplePos x="0" y="0"/>
+                <wp:positionH relativeFrom="column">
+                  <wp:posOffset>5480685</wp:posOffset>
+                </wp:positionH>
+                <wp:positionV relativeFrom="paragraph">
+                  <wp:posOffset>1477010</wp:posOffset>
+                </wp:positionV>
+                <wp:extent cx="4422140" cy="635"/>
+                <wp:effectExtent l="0" t="0" r="0" b="0"/>
+                <wp:wrapTopAndBottom/>
+                <wp:docPr id="22" name="Text Box 22"/>
+                <wp:cNvGraphicFramePr/>
+                <a:graphic xmlns:a="http://schemas.openxmlformats.org/drawingml/2006/main">
+                  <a:graphicData uri="http://schemas.microsoft.com/office/word/2010/wordprocessingShape">
+                    <wps:wsp>
+                      <wps:cNvSpPr txBox="1"/>
+                      <wps:spPr>
+                        <a:xfrm>
+                          <a:off x="0" y="0"/>
+                          <a:ext cx="4422140" cy="635"/>
+                        </a:xfrm>
+                        <a:prstGeom prst="rect">
+                          <a:avLst/>
+                        </a:prstGeom>
+                        <a:solidFill>
+                          <a:prstClr val="white"/>
+                        </a:solidFill>
+                        <a:ln>
+                          <a:noFill/>
+                        </a:ln>
+                      </wps:spPr>
+                      <wps:txbx>
+                        <w:txbxContent>
+                          <w:p>
+                            <w:pPr>
+                              <w:pStyle w:val="Caption"/>
+                              <w:rPr>
+                                <w:noProof/>
+                                <w:szCs w:val="22"/>
+                              </w:rPr>
+                            </w:pPr>
+                            <w:r>
+                              <w:t xml:space="preserve">Figure </w:t>
+                            </w:r>
+                            <w:fldSimple w:instr=" SEQ Figure \* ARABIC ">
+                              <w:r>
+                                <w:rPr>
+                                  <w:noProof/>
+                                </w:rPr>
+                                <w:t>6</w:t>
+                              </w:r>
+                            </w:fldSimple>
+                            <w:r>
+                              <w:rPr>
+                                <w:lang w:val="en-US"/>
+                              </w:rPr>
+                              <w:t>: Output Image (CUDA)</w:t>
+                            </w:r>
+                          </w:p>
+                        </w:txbxContent>
+                      </wps:txbx>
+                      <wps:bodyPr rot="0" spcFirstLastPara="0" vertOverflow="overflow" horzOverflow="overflow" vert="horz" wrap="square" lIns="0" tIns="0" rIns="0" bIns="0" numCol="1" spcCol="0" rtlCol="0" fromWordArt="0" anchor="t" anchorCtr="0" forceAA="0" compatLnSpc="1">
+                        <a:prstTxWarp prst="textNoShape">
+                          <a:avLst/>
+                        </a:prstTxWarp>
+                        <a:spAutoFit/>
+                      </wps:bodyPr>
+                    </wps:wsp>
+                  </a:graphicData>
+                </a:graphic>
+              </wp:anchor>
+            </w:drawing>
+          </mc:Choice>
+          <mc:Fallback>
+            <w:pict>
+              <v:shape w14:anchorId="234E338F" id="Text Box 22" o:spid="_x0000_s1033" type="#_x0000_t202" style="position:absolute;margin-left:431.55pt;margin-top:116.3pt;width:348.2pt;height:.05pt;z-index:251663872;visibility:visible;mso-wrap-style:square;mso-wrap-distance-left:9pt;mso-wrap-distance-top:0;mso-wrap-distance-right:9pt;mso-wrap-distance-bottom:0;mso-position-horizontal:absolute;mso-position-horizontal-relative:text;mso-position-vertical:absolute;mso-position-vertical-relative:text;v-text-anchor:top" o:gfxdata="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" stroked="f">
+                <v:textbox style="mso-fit-shape-to-text:t" inset="0,0,0,0">
+                  <w:txbxContent>
+                    <w:p>
+                      <w:pPr>
+                        <w:pStyle w:val="Caption"/>
+                        <w:rPr>
+                          <w:noProof/>
+                          <w:szCs w:val="22"/>
+                        </w:rPr>
+                      </w:pPr>
+                      <w:r>
+                        <w:t xml:space="preserve">Figure </w:t>
+                      </w:r>
+                      <w:fldSimple w:instr=" SEQ Figure \* ARABIC ">
+                        <w:r>
+                          <w:rPr>
+                            <w:noProof/>
+                          </w:rPr>
+                          <w:t>6</w:t>
+                        </w:r>
+                      </w:fldSimple>
+                      <w:r>
+                        <w:rPr>
+                          <w:lang w:val="en-US"/>
+                        </w:rPr>
+                        <w:t>: Output Image (CUDA)</w:t>
+                      </w:r>
+                    </w:p>
+                  </w:txbxContent>
+                </v:textbox>
+                <w10:wrap type="topAndBottom"/>
+              </v:shape>
+            </w:pict>
+          </mc:Fallback>
+        </mc:AlternateContent>
+      </w:r>
+      <w:r>
+        <w:rPr>
+          <w:noProof/>
+        </w:rPr>
+        <w:drawing>
+          <wp:anchor distT="0" distB="0" distL="114300" distR="114300" simplePos="0" relativeHeight="251670016" behindDoc="0" locked="0" layoutInCell="1" allowOverlap="1" wp14:anchorId="096C5F45" wp14:editId="01409993">
+            <wp:simplePos x="0" y="0"/>
+            <wp:positionH relativeFrom="column">
+              <wp:posOffset>5481111</wp:posOffset>
+            </wp:positionH>
+            <wp:positionV relativeFrom="paragraph">
+              <wp:posOffset>389312</wp:posOffset>
+            </wp:positionV>
+            <wp:extent cx="4422140" cy="1030605"/>
+            <wp:effectExtent l="0" t="0" r="0" b="0"/>
+            <wp:wrapTopAndBottom/>
+            <wp:docPr id="21" name="Picture 21"/>
+            <wp:cNvGraphicFramePr>
+              <a:graphicFrameLocks xmlns:a="http://schemas.openxmlformats.org/drawingml/2006/main" noChangeAspect="1"/>
+            </wp:cNvGraphicFramePr>
+            <a:graphic xmlns:a="http://schemas.openxmlformats.org/drawingml/2006/main">
+              <a:graphicData uri="http://schemas.openxmlformats.org/drawingml/2006/picture">
+                <pic:pic xmlns:pic="http://schemas.openxmlformats.org/drawingml/2006/picture">
+                  <pic:nvPicPr>
+                    <pic:cNvPr id="0" name="Picture 18"/>
+                    <pic:cNvPicPr>
+                      <a:picLocks noChangeAspect="1" noChangeArrowheads="1"/>
+                    </pic:cNvPicPr>
+                  </pic:nvPicPr>
+                  <pic:blipFill>
+                    <a:blip r:embed="rId13">
+                      <a:extLst>
+                        <a:ext uri="{28A0092B-C50C-407E-A947-70E740481C1C}">
+                          <a14:useLocalDpi xmlns:a14="http://schemas.microsoft.com/office/drawing/2010/main" val="0"/>
+                        </a:ext>
+                      </a:extLst>
+                    </a:blip>
+                    <a:srcRect/>
+                    <a:stretch>
+                      <a:fillRect/>
+                    </a:stretch>
+                  </pic:blipFill>
+                  <pic:spPr bwMode="auto">
+                    <a:xfrm>
+                      <a:off x="0" y="0"/>
+                      <a:ext cx="4422140" cy="1030605"/>
+                    </a:xfrm>
+                    <a:prstGeom prst="rect">
+                      <a:avLst/>
+                    </a:prstGeom>
+                    <a:noFill/>
+                    <a:ln>
+                      <a:noFill/>
+                    </a:ln>
+                  </pic:spPr>
+                </pic:pic>
+              </a:graphicData>
+            </a:graphic>
+          </wp:anchor>
+        </w:drawing>
+      </w:r>
+      <w:r>
+        <w:rPr>
+          <w:noProof/>
+        </w:rPr>
+        <mc:AlternateContent>
+          <mc:Choice Requires="wps">
+            <w:drawing>
+              <wp:anchor distT="0" distB="0" distL="114300" distR="114300" simplePos="0" relativeHeight="251655680" behindDoc="0" locked="0" layoutInCell="1" allowOverlap="1" wp14:anchorId="5243F49D" wp14:editId="265048E9">
+                <wp:simplePos x="0" y="0"/>
+                <wp:positionH relativeFrom="column">
+                  <wp:posOffset>389890</wp:posOffset>
+                </wp:positionH>
+                <wp:positionV relativeFrom="paragraph">
+                  <wp:posOffset>1475740</wp:posOffset>
+                </wp:positionV>
+                <wp:extent cx="4422140" cy="635"/>
+                <wp:effectExtent l="0" t="0" r="0" b="0"/>
+                <wp:wrapTopAndBottom/>
+                <wp:docPr id="17" name="Text Box 17"/>
+                <wp:cNvGraphicFramePr/>
+                <a:graphic xmlns:a="http://schemas.openxmlformats.org/drawingml/2006/main">
+                  <a:graphicData uri="http://schemas.microsoft.com/office/word/2010/wordprocessingShape">
+                    <wps:wsp>
+                      <wps:cNvSpPr txBox="1"/>
+                      <wps:spPr>
+                        <a:xfrm>
+                          <a:off x="0" y="0"/>
+                          <a:ext cx="4422140" cy="635"/>
+                        </a:xfrm>
+                        <a:prstGeom prst="rect">
+                          <a:avLst/>
+                        </a:prstGeom>
+                        <a:solidFill>
+                          <a:prstClr val="white"/>
+                        </a:solidFill>
+                        <a:ln>
+                          <a:noFill/>
+                        </a:ln>
+                      </wps:spPr>
+                      <wps:txbx>
+                        <w:txbxContent>
+                          <w:p>
+                            <w:pPr>
+                              <w:pStyle w:val="Caption"/>
+                              <w:rPr>
+                                <w:noProof/>
+                                <w:szCs w:val="22"/>
+                              </w:rPr>
+                            </w:pPr>
+                            <w:r>
+                              <w:t xml:space="preserve">Figure </w:t>
+                            </w:r>
+                            <w:fldSimple w:instr=" SEQ Figure \* ARABIC ">
+                              <w:r>
+                                <w:rPr>
+                                  <w:noProof/>
+                                </w:rPr>
+                                <w:t>7</w:t>
+                              </w:r>
+                            </w:fldSimple>
+                            <w:r>
+                              <w:rPr>
+                                <w:lang w:val="en-US"/>
+                              </w:rPr>
+                              <w:t>:Output Image (Original)</w:t>
+                            </w:r>
+                          </w:p>
+                        </w:txbxContent>
+                      </wps:txbx>
+                      <wps:bodyPr rot="0" spcFirstLastPara="0" vertOverflow="overflow" horzOverflow="overflow" vert="horz" wrap="square" lIns="0" tIns="0" rIns="0" bIns="0" numCol="1" spcCol="0" rtlCol="0" fromWordArt="0" anchor="t" anchorCtr="0" forceAA="0" compatLnSpc="1">
+                        <a:prstTxWarp prst="textNoShape">
+                          <a:avLst/>
+                        </a:prstTxWarp>
+                        <a:spAutoFit/>
+                      </wps:bodyPr>
+                    </wps:wsp>
+                  </a:graphicData>
+                </a:graphic>
+              </wp:anchor>
+            </w:drawing>
+          </mc:Choice>
+          <mc:Fallback>
+            <w:pict>
+              <v:shape w14:anchorId="5243F49D" id="Text Box 17" o:spid="_x0000_s1034" type="#_x0000_t202" style="position:absolute;margin-left:30.7pt;margin-top:116.2pt;width:348.2pt;height:.05pt;z-index:251655680;visibility:visible;mso-wrap-style:square;mso-wrap-distance-left:9pt;mso-wrap-distance-top:0;mso-wrap-distance-right:9pt;mso-wrap-distance-bottom:0;mso-position-horizontal:absolute;mso-position-horizontal-relative:text;mso-position-vertical:absolute;mso-position-vertical-relative:text;v-text-anchor:top" o:gfxdata="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" stroked="f">
+                <v:textbox style="mso-fit-shape-to-text:t" inset="0,0,0,0">
+                  <w:txbxContent>
+                    <w:p>
+                      <w:pPr>
+                        <w:pStyle w:val="Caption"/>
+                        <w:rPr>
+                          <w:noProof/>
+                          <w:szCs w:val="22"/>
+                        </w:rPr>
+                      </w:pPr>
+                      <w:r>
+                        <w:t xml:space="preserve">Figure </w:t>
+                      </w:r>
+                      <w:fldSimple w:instr=" SEQ Figure \* ARABIC ">
+                        <w:r>
+                          <w:rPr>
+                            <w:noProof/>
+                          </w:rPr>
+                          <w:t>7</w:t>
+                        </w:r>
+                      </w:fldSimple>
+                      <w:r>
+                        <w:rPr>
+                          <w:lang w:val="en-US"/>
+                        </w:rPr>
+                        <w:t>:Output Image (Original)</w:t>
+                      </w:r>
+                    </w:p>
+                  </w:txbxContent>
+                </v:textbox>
+                <w10:wrap type="topAndBottom"/>
+              </v:shape>
+            </w:pict>
+          </mc:Fallback>
+        </mc:AlternateContent>
+      </w:r>
+      <w:r>
+        <w:rPr>
+          <w:noProof/>
+        </w:rPr>
+        <w:drawing>
+          <wp:anchor distT="0" distB="0" distL="114300" distR="114300" simplePos="0" relativeHeight="251654656" behindDoc="0" locked="0" layoutInCell="1" allowOverlap="1" wp14:anchorId="02C89848" wp14:editId="7109E870">
+            <wp:simplePos x="0" y="0"/>
+            <wp:positionH relativeFrom="column">
+              <wp:posOffset>389890</wp:posOffset>
+            </wp:positionH>
+            <wp:positionV relativeFrom="paragraph">
+              <wp:posOffset>388165</wp:posOffset>
+            </wp:positionV>
+            <wp:extent cx="4422140" cy="1030605"/>
+            <wp:effectExtent l="0" t="0" r="0" b="0"/>
+            <wp:wrapTopAndBottom/>
+            <wp:docPr id="15" name="Picture 15"/>
+            <wp:cNvGraphicFramePr>
+              <a:graphicFrameLocks xmlns:a="http://schemas.openxmlformats.org/drawingml/2006/main" noChangeAspect="1"/>
+            </wp:cNvGraphicFramePr>
+            <a:graphic xmlns:a="http://schemas.openxmlformats.org/drawingml/2006/main">
+              <a:graphicData uri="http://schemas.openxmlformats.org/drawingml/2006/picture">
+                <pic:pic xmlns:pic="http://schemas.openxmlformats.org/drawingml/2006/picture">
+                  <pic:nvPicPr>
+                    <pic:cNvPr id="0" name="Picture 16"/>
+                    <pic:cNvPicPr>
+                      <a:picLocks noChangeAspect="1" noChangeArrowheads="1"/>
+                    </pic:cNvPicPr>
+                  </pic:nvPicPr>
+                  <pic:blipFill>
+                    <a:blip r:embed="rId13">
+                      <a:extLst>
+                        <a:ext uri="{28A0092B-C50C-407E-A947-70E740481C1C}">
+                          <a14:useLocalDpi xmlns:a14="http://schemas.microsoft.com/office/drawing/2010/main" val="0"/>
+                        </a:ext>
+                      </a:extLst>
+                    </a:blip>
+                    <a:srcRect/>
+                    <a:stretch>
+                      <a:fillRect/>
+                    </a:stretch>
+                  </pic:blipFill>
+                  <pic:spPr bwMode="auto">
+                    <a:xfrm>
+                      <a:off x="0" y="0"/>
+                      <a:ext cx="4422140" cy="1030605"/>
+                    </a:xfrm>
+                    <a:prstGeom prst="rect">
+                      <a:avLst/>
+                    </a:prstGeom>
+                    <a:noFill/>
+                    <a:ln>
+                      <a:noFill/>
+                    </a:ln>
+                  </pic:spPr>
+                </pic:pic>
+              </a:graphicData>
+            </a:graphic>
+          </wp:anchor>
+        </w:drawing>
+      </w:r>
+      <w:r>
+        <w:rPr>
+          <w:lang w:val="en-US"/>
+        </w:rPr>
+        <w:tab/>
+        <w:t>Original C program produced the following output:</w:t>
+      </w:r>
+      <w:r>
+        <w:rPr>
+          <w:lang w:val="en-US"/>
+        </w:rPr>
+        <w:tab/>
+      </w:r>
+      <w:r>
+        <w:rPr>
+          <w:lang w:val="en-US"/>
+        </w:rPr>
+        <w:tab/>
+      </w:r>
+      <w:r>
+        <w:rPr>
+          <w:lang w:val="en-US"/>
+        </w:rPr>
+        <w:tab/>
+      </w:r>
+      <w:r>
+        <w:rPr>
+          <w:lang w:val="en-US"/>
+        </w:rPr>
+        <w:tab/>
+      </w:r>
+      <w:r>
+        <w:rPr>
+          <w:lang w:val="en-US"/>
+        </w:rPr>
+        <w:tab/>
+      </w:r>
+      <w:r>
+        <w:rPr>
+          <w:lang w:val="en-US"/>
+        </w:rPr>
+        <w:t>CUDA Program produced the following output:</w:t>
+      </w:r>
+      <w:r>
+        <w:rPr>
+          <w:lang w:val="en-US"/>
+        </w:rPr>
+        <w:tab/>
+      </w:r>
+      <w:r>
+        <w:rPr>
+          <w:lang w:val="en-US"/>
+        </w:rPr>
+        <w:tab/>
+      </w:r>
+    </w:p>
+    <w:p>
+      <w:pPr>
+        <w:rPr>
+          <w:lang w:val="en-US"/>
+        </w:rPr>
+      </w:pPr>
+      <w:r>
+        <w:rPr>
+          <w:lang w:val="en-US"/>
+        </w:rPr>
+        <w:tab/>
+      </w:r>
+      <w:r>
+        <w:rPr>
+          <w:lang w:val="en-US"/>
+        </w:rPr>
+        <w:tab/>
+      </w:r>
+    </w:p>
+    <w:p>
+      <w:pPr>
+        <w:spacing w:after="200" w:line="276" w:lineRule="auto"/>
+        <w:rPr>
+          <w:color w:val="FF0000"/>
+        </w:rPr>
+      </w:pPr>
+      <w:r>
+        <w:rPr>
+          <w:color w:val="FF0000"/>
+        </w:rPr>
+        <w:br w:type="page"/>
+      </w:r>
+    </w:p>
+    <w:p>
+      <w:pPr>
+        <w:pStyle w:val="ListParagraph"/>
+        <w:numPr>
+          <w:ilvl w:val="0"/>
+          <w:numId w:val="5"/>
+        </w:numPr>
+        <w:rPr>
+          <w:color w:val="FF0000"/>
+        </w:rPr>
+      </w:pPr>
+      <w:r>
+        <w:rPr>
+          <w:color w:val="FF0000"/>
+        </w:rPr>
+        <w:lastRenderedPageBreak/>
+        <w:t>Insert a table that shows running times for the original and CUDA versions.</w:t>
+      </w:r>
+    </w:p>
+    <w:tbl>
+      <w:tblPr>
+        <w:tblStyle w:val="GridTable6Colorful"/>
+        <w:tblW w:w="0" w:type="auto"/>
+        <w:tblInd w:w="722" w:type="dxa"/>
+        <w:tblLook w:val="04A0" w:firstRow="1" w:lastRow="0" w:firstColumn="1" w:lastColumn="0" w:noHBand="0" w:noVBand="1"/>
+      </w:tblPr>
+      <w:tblGrid>
+        <w:gridCol w:w="3848"/>
+        <w:gridCol w:w="3848"/>
+      </w:tblGrid>
+      <w:tr>
+        <w:trPr>
+          <w:cnfStyle w:val="100000000000" w:firstRow="1" w:lastRow="0" w:firstColumn="0" w:lastColumn="0" w:oddVBand="0" w:evenVBand="0" w:oddHBand="0" w:evenHBand="0" w:firstRowFirstColumn="0" w:firstRowLastColumn="0" w:lastRowFirstColumn="0" w:lastRowLastColumn="0"/>
+          <w:trHeight w:val="538"/>
+        </w:trPr>
+        <w:tc>
+          <w:tcPr>
+            <w:cnfStyle w:val="001000000000" w:firstRow="0" w:lastRow="0" w:firstColumn="1" w:lastColumn="0" w:oddVBand="0" w:evenVBand="0" w:oddHBand="0" w:evenHBand="0" w:firstRowFirstColumn="0" w:firstRowLastColumn="0" w:lastRowFirstColumn="0" w:lastRowLastColumn="0"/>
+            <w:tcW w:w="3848" w:type="dxa"/>
+          </w:tcPr>
+          <w:p>
+            <w:r>
+              <w:t>O</w:t>
+            </w:r>
+            <w:r>
+              <w:t>riginal C Gaussian Blur Program</w:t>
+            </w:r>
+          </w:p>
+        </w:tc>
+        <w:tc>
+          <w:tcPr>
+            <w:tcW w:w="3848" w:type="dxa"/>
+          </w:tcPr>
+          <w:p>
+            <w:pPr>
+              <w:cnfStyle w:val="100000000000" w:firstRow="1" w:lastRow="0" w:firstColumn="0" w:lastColumn="0" w:oddVBand="0" w:evenVBand="0" w:oddHBand="0" w:evenHBand="0" w:firstRowFirstColumn="0" w:firstRowLastColumn="0" w:lastRowFirstColumn="0" w:lastRowLastColumn="0"/>
+            </w:pPr>
+            <w:r>
+              <w:t>CUDA Gaussian Blur Program</w:t>
+            </w:r>
+          </w:p>
+        </w:tc>
+      </w:tr>
+      <w:tr>
+        <w:trPr>
+          <w:cnfStyle w:val="000000100000" w:firstRow="0" w:lastRow="0" w:firstColumn="0" w:lastColumn="0" w:oddVBand="0" w:evenVBand="0" w:oddHBand="1" w:evenHBand="0" w:firstRowFirstColumn="0" w:firstRowLastColumn="0" w:lastRowFirstColumn="0" w:lastRowLastColumn="0"/>
+          <w:trHeight w:val="551"/>
+        </w:trPr>
+        <w:tc>
+          <w:tcPr>
+            <w:cnfStyle w:val="001000000000" w:firstRow="0" w:lastRow="0" w:firstColumn="1" w:lastColumn="0" w:oddVBand="0" w:evenVBand="0" w:oddHBand="0" w:evenHBand="0" w:firstRowFirstColumn="0" w:firstRowLastColumn="0" w:lastRowFirstColumn="0" w:lastRowLastColumn="0"/>
+            <w:tcW w:w="3848" w:type="dxa"/>
+          </w:tcPr>
+          <w:p>
+            <w:pPr>
+              <w:rPr>
+                <w:b w:val="0"/>
+                <w:bCs w:val="0"/>
+              </w:rPr>
+            </w:pPr>
+            <w:r>
+              <w:rPr>
+                <w:b w:val="0"/>
+                <w:bCs w:val="0"/>
+              </w:rPr>
+              <w:t>0.07725s</w:t>
+            </w:r>
+          </w:p>
+        </w:tc>
+        <w:tc>
+          <w:tcPr>
+            <w:tcW w:w="3848" w:type="dxa"/>
+          </w:tcPr>
+          <w:p>
+            <w:pPr>
+              <w:cnfStyle w:val="000000100000" w:firstRow="0" w:lastRow="0" w:firstColumn="0" w:lastColumn="0" w:oddVBand="0" w:evenVBand="0" w:oddHBand="1" w:evenHBand="0" w:firstRowFirstColumn="0" w:firstRowLastColumn="0" w:lastRowFirstColumn="0" w:lastRowLastColumn="0"/>
+            </w:pPr>
+            <w:r>
+              <w:t>0.16803s</w:t>
+            </w:r>
+          </w:p>
+        </w:tc>
+      </w:tr>
+      <w:tr>
+        <w:trPr>
+          <w:trHeight w:val="538"/>
+        </w:trPr>
+        <w:tc>
+          <w:tcPr>
+            <w:cnfStyle w:val="001000000000" w:firstRow="0" w:lastRow="0" w:firstColumn="1" w:lastColumn="0" w:oddVBand="0" w:evenVBand="0" w:oddHBand="0" w:evenHBand="0" w:firstRowFirstColumn="0" w:firstRowLastColumn="0" w:lastRowFirstColumn="0" w:lastRowLastColumn="0"/>
+            <w:tcW w:w="3848" w:type="dxa"/>
+          </w:tcPr>
+          <w:p>
+            <w:pPr>
+              <w:rPr>
+                <w:b w:val="0"/>
+                <w:bCs w:val="0"/>
+              </w:rPr>
+            </w:pPr>
+            <w:r>
+              <w:rPr>
+                <w:b w:val="0"/>
+                <w:bCs w:val="0"/>
+              </w:rPr>
+              <w:t>0.05197s</w:t>
+            </w:r>
+          </w:p>
+        </w:tc>
+        <w:tc>
+          <w:tcPr>
+            <w:tcW w:w="3848" w:type="dxa"/>
+          </w:tcPr>
+          <w:p>
+            <w:pPr>
+              <w:cnfStyle w:val="000000000000" w:firstRow="0" w:lastRow="0" w:firstColumn="0" w:lastColumn="0" w:oddVBand="0" w:evenVBand="0" w:oddHBand="0" w:evenHBand="0" w:firstRowFirstColumn="0" w:firstRowLastColumn="0" w:lastRowFirstColumn="0" w:lastRowLastColumn="0"/>
+            </w:pPr>
+            <w:r>
+              <w:t>0.02686s</w:t>
+            </w:r>
+          </w:p>
+        </w:tc>
+      </w:tr>
+      <w:tr>
+        <w:trPr>
+          <w:cnfStyle w:val="000000100000" w:firstRow="0" w:lastRow="0" w:firstColumn="0" w:lastColumn="0" w:oddVBand="0" w:evenVBand="0" w:oddHBand="1" w:evenHBand="0" w:firstRowFirstColumn="0" w:firstRowLastColumn="0" w:lastRowFirstColumn="0" w:lastRowLastColumn="0"/>
+          <w:trHeight w:val="538"/>
+        </w:trPr>
+        <w:tc>
+          <w:tcPr>
+            <w:cnfStyle w:val="001000000000" w:firstRow="0" w:lastRow="0" w:firstColumn="1" w:lastColumn="0" w:oddVBand="0" w:evenVBand="0" w:oddHBand="0" w:evenHBand="0" w:firstRowFirstColumn="0" w:firstRowLastColumn="0" w:lastRowFirstColumn="0" w:lastRowLastColumn="0"/>
+            <w:tcW w:w="3848" w:type="dxa"/>
+          </w:tcPr>
+          <w:p>
+            <w:pPr>
+              <w:rPr>
+                <w:b w:val="0"/>
+                <w:bCs w:val="0"/>
+              </w:rPr>
+            </w:pPr>
+            <w:r>
+              <w:rPr>
+                <w:b w:val="0"/>
+                <w:bCs w:val="0"/>
+              </w:rPr>
+              <w:t>0.05206s</w:t>
+            </w:r>
+          </w:p>
+        </w:tc>
+        <w:tc>
+          <w:tcPr>
+            <w:tcW w:w="3848" w:type="dxa"/>
+          </w:tcPr>
+          <w:p>
+            <w:pPr>
+              <w:cnfStyle w:val="000000100000" w:firstRow="0" w:lastRow="0" w:firstColumn="0" w:lastColumn="0" w:oddVBand="0" w:evenVBand="0" w:oddHBand="1" w:evenHBand="0" w:firstRowFirstColumn="0" w:firstRowLastColumn="0" w:lastRowFirstColumn="0" w:lastRowLastColumn="0"/>
+            </w:pPr>
+            <w:r>
+              <w:t>0.02661s</w:t>
+            </w:r>
+          </w:p>
+        </w:tc>
+      </w:tr>
+      <w:tr>
+        <w:trPr>
+          <w:trHeight w:val="538"/>
+        </w:trPr>
+        <w:tc>
+          <w:tcPr>
+            <w:cnfStyle w:val="001000000000" w:firstRow="0" w:lastRow="0" w:firstColumn="1" w:lastColumn="0" w:oddVBand="0" w:evenVBand="0" w:oddHBand="0" w:evenHBand="0" w:firstRowFirstColumn="0" w:firstRowLastColumn="0" w:lastRowFirstColumn="0" w:lastRowLastColumn="0"/>
+            <w:tcW w:w="3848" w:type="dxa"/>
+          </w:tcPr>
+          <w:p>
+            <w:pPr>
+              <w:rPr>
+                <w:b w:val="0"/>
+                <w:bCs w:val="0"/>
+              </w:rPr>
+            </w:pPr>
+            <w:r>
+              <w:rPr>
+                <w:b w:val="0"/>
+                <w:bCs w:val="0"/>
+              </w:rPr>
+              <w:t>0.04556s</w:t>
+            </w:r>
+          </w:p>
+        </w:tc>
+        <w:tc>
+          <w:tcPr>
+            <w:tcW w:w="3848" w:type="dxa"/>
+          </w:tcPr>
+          <w:p>
+            <w:pPr>
+              <w:cnfStyle w:val="000000000000" w:firstRow="0" w:lastRow="0" w:firstColumn="0" w:lastColumn="0" w:oddVBand="0" w:evenVBand="0" w:oddHBand="0" w:evenHBand="0" w:firstRowFirstColumn="0" w:firstRowLastColumn="0" w:lastRowFirstColumn="0" w:lastRowLastColumn="0"/>
+            </w:pPr>
+            <w:r>
+              <w:t>0.02651s</w:t>
+            </w:r>
+          </w:p>
+        </w:tc>
+      </w:tr>
+      <w:tr>
+        <w:trPr>
+          <w:cnfStyle w:val="000000100000" w:firstRow="0" w:lastRow="0" w:firstColumn="0" w:lastColumn="0" w:oddVBand="0" w:evenVBand="0" w:oddHBand="1" w:evenHBand="0" w:firstRowFirstColumn="0" w:firstRowLastColumn="0" w:lastRowFirstColumn="0" w:lastRowLastColumn="0"/>
+          <w:trHeight w:val="551"/>
+        </w:trPr>
+        <w:tc>
+          <w:tcPr>
+            <w:cnfStyle w:val="001000000000" w:firstRow="0" w:lastRow="0" w:firstColumn="1" w:lastColumn="0" w:oddVBand="0" w:evenVBand="0" w:oddHBand="0" w:evenHBand="0" w:firstRowFirstColumn="0" w:firstRowLastColumn="0" w:lastRowFirstColumn="0" w:lastRowLastColumn="0"/>
+            <w:tcW w:w="3848" w:type="dxa"/>
+          </w:tcPr>
+          <w:p>
+            <w:pPr>
+              <w:rPr>
+                <w:b w:val="0"/>
+                <w:bCs w:val="0"/>
+              </w:rPr>
+            </w:pPr>
+            <w:r>
+              <w:rPr>
+                <w:b w:val="0"/>
+                <w:bCs w:val="0"/>
+              </w:rPr>
+              <w:t>0.04706s</w:t>
+            </w:r>
+          </w:p>
+        </w:tc>
+        <w:tc>
+          <w:tcPr>
+            <w:tcW w:w="3848" w:type="dxa"/>
+          </w:tcPr>
+          <w:p>
+            <w:pPr>
+              <w:cnfStyle w:val="000000100000" w:firstRow="0" w:lastRow="0" w:firstColumn="0" w:lastColumn="0" w:oddVBand="0" w:evenVBand="0" w:oddHBand="1" w:evenHBand="0" w:firstRowFirstColumn="0" w:firstRowLastColumn="0" w:lastRowFirstColumn="0" w:lastRowLastColumn="0"/>
+            </w:pPr>
+            <w:r>
+              <w:t>0.02642s</w:t>
+            </w:r>
+          </w:p>
+        </w:tc>
+      </w:tr>
+      <w:tr>
+        <w:trPr>
+          <w:trHeight w:val="538"/>
+        </w:trPr>
+        <w:tc>
+          <w:tcPr>
+            <w:cnfStyle w:val="001000000000" w:firstRow="0" w:lastRow="0" w:firstColumn="1" w:lastColumn="0" w:oddVBand="0" w:evenVBand="0" w:oddHBand="0" w:evenHBand="0" w:firstRowFirstColumn="0" w:firstRowLastColumn="0" w:lastRowFirstColumn="0" w:lastRowLastColumn="0"/>
+            <w:tcW w:w="3848" w:type="dxa"/>
+          </w:tcPr>
+          <w:p>
+            <w:pPr>
+              <w:rPr>
+                <w:b w:val="0"/>
+                <w:bCs w:val="0"/>
+              </w:rPr>
+            </w:pPr>
+            <w:r>
+              <w:rPr>
+                <w:b w:val="0"/>
+                <w:bCs w:val="0"/>
+              </w:rPr>
+              <w:t>0.04621s</w:t>
+            </w:r>
+          </w:p>
+        </w:tc>
+        <w:tc>
+          <w:tcPr>
+            <w:tcW w:w="3848" w:type="dxa"/>
+          </w:tcPr>
+          <w:p>
+            <w:pPr>
+              <w:cnfStyle w:val="000000000000" w:firstRow="0" w:lastRow="0" w:firstColumn="0" w:lastColumn="0" w:oddVBand="0" w:evenVBand="0" w:oddHBand="0" w:evenHBand="0" w:firstRowFirstColumn="0" w:firstRowLastColumn="0" w:lastRowFirstColumn="0" w:lastRowLastColumn="0"/>
+            </w:pPr>
+            <w:r>
+              <w:t>0.02692s</w:t>
+            </w:r>
+          </w:p>
+        </w:tc>
+      </w:tr>
+      <w:tr>
+        <w:trPr>
+          <w:cnfStyle w:val="000000100000" w:firstRow="0" w:lastRow="0" w:firstColumn="0" w:lastColumn="0" w:oddVBand="0" w:evenVBand="0" w:oddHBand="1" w:evenHBand="0" w:firstRowFirstColumn="0" w:firstRowLastColumn="0" w:lastRowFirstColumn="0" w:lastRowLastColumn="0"/>
+          <w:trHeight w:val="538"/>
+        </w:trPr>
+        <w:tc>
+          <w:tcPr>
+            <w:cnfStyle w:val="001000000000" w:firstRow="0" w:lastRow="0" w:firstColumn="1" w:lastColumn="0" w:oddVBand="0" w:evenVBand="0" w:oddHBand="0" w:evenHBand="0" w:firstRowFirstColumn="0" w:firstRowLastColumn="0" w:lastRowFirstColumn="0" w:lastRowLastColumn="0"/>
+            <w:tcW w:w="3848" w:type="dxa"/>
+          </w:tcPr>
+          <w:p>
+            <w:pPr>
+              <w:rPr>
+                <w:b w:val="0"/>
+                <w:bCs w:val="0"/>
+              </w:rPr>
+            </w:pPr>
+            <w:r>
+              <w:rPr>
+                <w:b w:val="0"/>
+                <w:bCs w:val="0"/>
+              </w:rPr>
+              <w:t>0.04707s</w:t>
+            </w:r>
+          </w:p>
+        </w:tc>
+        <w:tc>
+          <w:tcPr>
+            <w:tcW w:w="3848" w:type="dxa"/>
+          </w:tcPr>
+          <w:p>
+            <w:pPr>
+              <w:cnfStyle w:val="000000100000" w:firstRow="0" w:lastRow="0" w:firstColumn="0" w:lastColumn="0" w:oddVBand="0" w:evenVBand="0" w:oddHBand="1" w:evenHBand="0" w:firstRowFirstColumn="0" w:firstRowLastColumn="0" w:lastRowFirstColumn="0" w:lastRowLastColumn="0"/>
+            </w:pPr>
+            <w:r>
+              <w:t>0.02621s</w:t>
+            </w:r>
+          </w:p>
+        </w:tc>
+      </w:tr>
+      <w:tr>
+        <w:trPr>
+          <w:trHeight w:val="538"/>
+        </w:trPr>
+        <w:tc>
+          <w:tcPr>
+            <w:cnfStyle w:val="001000000000" w:firstRow="0" w:lastRow="0" w:firstColumn="1" w:lastColumn="0" w:oddVBand="0" w:evenVBand="0" w:oddHBand="0" w:evenHBand="0" w:firstRowFirstColumn="0" w:firstRowLastColumn="0" w:lastRowFirstColumn="0" w:lastRowLastColumn="0"/>
+            <w:tcW w:w="3848" w:type="dxa"/>
+          </w:tcPr>
+          <w:p>
+            <w:pPr>
+              <w:rPr>
+                <w:b w:val="0"/>
+                <w:bCs w:val="0"/>
+              </w:rPr>
+            </w:pPr>
+            <w:r>
+              <w:rPr>
+                <w:b w:val="0"/>
+                <w:bCs w:val="0"/>
+              </w:rPr>
+              <w:t>0.04822s</w:t>
+            </w:r>
+          </w:p>
+        </w:tc>
+        <w:tc>
+          <w:tcPr>
+            <w:tcW w:w="3848" w:type="dxa"/>
+          </w:tcPr>
+          <w:p>
+            <w:pPr>
+              <w:cnfStyle w:val="000000000000" w:firstRow="0" w:lastRow="0" w:firstColumn="0" w:lastColumn="0" w:oddVBand="0" w:evenVBand="0" w:oddHBand="0" w:evenHBand="0" w:firstRowFirstColumn="0" w:firstRowLastColumn="0" w:lastRowFirstColumn="0" w:lastRowLastColumn="0"/>
+            </w:pPr>
+            <w:r>
+              <w:t>0.02626s</w:t>
+            </w:r>
+          </w:p>
+        </w:tc>
+      </w:tr>
+      <w:tr>
+        <w:trPr>
+          <w:cnfStyle w:val="000000100000" w:firstRow="0" w:lastRow="0" w:firstColumn="0" w:lastColumn="0" w:oddVBand="0" w:evenVBand="0" w:oddHBand="1" w:evenHBand="0" w:firstRowFirstColumn="0" w:firstRowLastColumn="0" w:lastRowFirstColumn="0" w:lastRowLastColumn="0"/>
+          <w:trHeight w:val="538"/>
+        </w:trPr>
+        <w:tc>
+          <w:tcPr>
+            <w:cnfStyle w:val="001000000000" w:firstRow="0" w:lastRow="0" w:firstColumn="1" w:lastColumn="0" w:oddVBand="0" w:evenVBand="0" w:oddHBand="0" w:evenHBand="0" w:firstRowFirstColumn="0" w:firstRowLastColumn="0" w:lastRowFirstColumn="0" w:lastRowLastColumn="0"/>
+            <w:tcW w:w="3848" w:type="dxa"/>
+          </w:tcPr>
+          <w:p>
+            <w:pPr>
+              <w:rPr>
+                <w:b w:val="0"/>
+                <w:bCs w:val="0"/>
+              </w:rPr>
+            </w:pPr>
+            <w:r>
+              <w:rPr>
+                <w:b w:val="0"/>
+                <w:bCs w:val="0"/>
+              </w:rPr>
+              <w:t>0.04695s</w:t>
+            </w:r>
+          </w:p>
+        </w:tc>
+        <w:tc>
+          <w:tcPr>
+            <w:tcW w:w="3848" w:type="dxa"/>
+          </w:tcPr>
+          <w:p>
+            <w:pPr>
+              <w:cnfStyle w:val="000000100000" w:firstRow="0" w:lastRow="0" w:firstColumn="0" w:lastColumn="0" w:oddVBand="0" w:evenVBand="0" w:oddHBand="1" w:evenHBand="0" w:firstRowFirstColumn="0" w:firstRowLastColumn="0" w:lastRowFirstColumn="0" w:lastRowLastColumn="0"/>
+            </w:pPr>
+            <w:r>
+              <w:t>0.02669s</w:t>
+            </w:r>
+          </w:p>
+        </w:tc>
+      </w:tr>
+      <w:tr>
+        <w:trPr>
+          <w:trHeight w:val="538"/>
+        </w:trPr>
+        <w:tc>
+          <w:tcPr>
+            <w:cnfStyle w:val="001000000000" w:firstRow="0" w:lastRow="0" w:firstColumn="1" w:lastColumn="0" w:oddVBand="0" w:evenVBand="0" w:oddHBand="0" w:evenHBand="0" w:firstRowFirstColumn="0" w:firstRowLastColumn="0" w:lastRowFirstColumn="0" w:lastRowLastColumn="0"/>
+            <w:tcW w:w="3848" w:type="dxa"/>
+          </w:tcPr>
+          <w:p>
+            <w:pPr>
+              <w:rPr>
+                <w:b w:val="0"/>
+                <w:bCs w:val="0"/>
+              </w:rPr>
+            </w:pPr>
+            <w:r>
+              <w:rPr>
+                <w:b w:val="0"/>
+                <w:bCs w:val="0"/>
+              </w:rPr>
+              <w:t>0.04681s</w:t>
+            </w:r>
+          </w:p>
+        </w:tc>
+        <w:tc>
+          <w:tcPr>
+            <w:tcW w:w="3848" w:type="dxa"/>
+          </w:tcPr>
+          <w:p>
+            <w:pPr>
+              <w:cnfStyle w:val="000000000000" w:firstRow="0" w:lastRow="0" w:firstColumn="0" w:lastColumn="0" w:oddVBand="0" w:evenVBand="0" w:oddHBand="0" w:evenHBand="0" w:firstRowFirstColumn="0" w:firstRowLastColumn="0" w:lastRowFirstColumn="0" w:lastRowLastColumn="0"/>
+            </w:pPr>
+            <w:r>
+              <w:t>0.02750s</w:t>
+            </w:r>
+          </w:p>
+        </w:tc>
+      </w:tr>
+      <w:tr>
+        <w:trPr>
+          <w:cnfStyle w:val="000000100000" w:firstRow="0" w:lastRow="0" w:firstColumn="0" w:lastColumn="0" w:oddVBand="0" w:evenVBand="0" w:oddHBand="1" w:evenHBand="0" w:firstRowFirstColumn="0" w:firstRowLastColumn="0" w:lastRowFirstColumn="0" w:lastRowLastColumn="0"/>
+          <w:trHeight w:val="538"/>
+        </w:trPr>
+        <w:tc>
+          <w:tcPr>
+            <w:cnfStyle w:val="001000000000" w:firstRow="0" w:lastRow="0" w:firstColumn="1" w:lastColumn="0" w:oddVBand="0" w:evenVBand="0" w:oddHBand="0" w:evenHBand="0" w:firstRowFirstColumn="0" w:firstRowLastColumn="0" w:lastRowFirstColumn="0" w:lastRowLastColumn="0"/>
+            <w:tcW w:w="3848" w:type="dxa"/>
+          </w:tcPr>
+          <w:p>
+            <w:pPr>
+              <w:rPr>
+                <w:b w:val="0"/>
+                <w:bCs w:val="0"/>
+              </w:rPr>
+            </w:pPr>
+            <w:r>
+              <w:rPr>
+                <w:b w:val="0"/>
+                <w:bCs w:val="0"/>
+              </w:rPr>
+              <w:t xml:space="preserve">Average: </w:t>
+            </w:r>
+            <w:r>
+              <w:rPr>
+                <w:b w:val="0"/>
+                <w:bCs w:val="0"/>
+                <w:color w:val="000000"/>
+              </w:rPr>
+              <w:t>0.050916</w:t>
+            </w:r>
+            <w:r>
+              <w:rPr>
+                <w:b w:val="0"/>
+                <w:bCs w:val="0"/>
+                <w:color w:val="000000"/>
+              </w:rPr>
+              <w:t>s</w:t>
+            </w:r>
+          </w:p>
+        </w:tc>
+        <w:tc>
+          <w:tcPr>
+            <w:tcW w:w="3848" w:type="dxa"/>
+          </w:tcPr>
+          <w:p>
+            <w:pPr>
+              <w:cnfStyle w:val="000000100000" w:firstRow="0" w:lastRow="0" w:firstColumn="0" w:lastColumn="0" w:oddVBand="0" w:evenVBand="0" w:oddHBand="1" w:evenHBand="0" w:firstRowFirstColumn="0" w:firstRowLastColumn="0" w:lastRowFirstColumn="0" w:lastRowLastColumn="0"/>
+              <w:rPr>
+                <w:color w:val="000000"/>
+              </w:rPr>
+            </w:pPr>
+            <w:r>
+              <w:t>Average:</w:t>
+            </w:r>
+            <w:r>
+              <w:rPr>
+                <w:color w:val="000000"/>
+              </w:rPr>
+              <w:t xml:space="preserve"> </w:t>
+            </w:r>
+            <w:r>
+              <w:rPr>
+                <w:color w:val="000000"/>
+              </w:rPr>
+              <w:t>0.040801</w:t>
+            </w:r>
+            <w:r>
+              <w:rPr>
+                <w:color w:val="000000"/>
+              </w:rPr>
+              <w:t>s</w:t>
+            </w:r>
+          </w:p>
+        </w:tc>
+      </w:tr>
+    </w:tbl>
+    <w:p>
+      <w:pPr>
+        <w:spacing w:after="200" w:line="276" w:lineRule="auto"/>
+        <w:rPr>
+          <w:color w:val="FF0000"/>
+        </w:rPr>
+      </w:pPr>
+    </w:p>
+    <w:p>
+      <w:pPr>
+        <w:pStyle w:val="ListParagraph"/>
+        <w:numPr>
+          <w:ilvl w:val="0"/>
+          <w:numId w:val="5"/>
+        </w:numPr>
+        <w:rPr>
+          <w:color w:val="FF0000"/>
+        </w:rPr>
+      </w:pPr>
+      <w:r>
+        <w:rPr>
+          <w:color w:val="FF0000"/>
+        </w:rPr>
         <w:t>Write a short analysis of the results</w:t>
       </w:r>
     </w:p>
+    <w:p>
+      <w:pPr>
+        <w:pStyle w:val="ListParagraph"/>
+      </w:pPr>
+      <w:r>
+        <w:t>On running both original and CUDA program, both produced similar and consistent output. It showed that CUDA version was slightly faster than original version. On Image of larger sizes, the difference may be apparent.</w:t>
+      </w:r>
+    </w:p>
+    <w:p>
+      <w:pPr>
+        <w:pStyle w:val="ListParagraph"/>
+        <w:rPr>
+          <w:color w:val="FF0000"/>
+        </w:rPr>
+      </w:pPr>
+      <w:r>
+        <w:t xml:space="preserve">The CUDA program uses blocks of size(width-1) x (height-1) to compute each pixel. Similarly, original c program uses two nested loops where loop counters are of size (width-2) and (height-2). </w:t>
+      </w:r>
+    </w:p>
+    <w:p>
+      <w:pPr>
+        <w:pStyle w:val="ListParagraph"/>
+        <w:rPr>
+          <w:color w:val="FF0000"/>
+        </w:rPr>
+      </w:pPr>
+    </w:p>
     <w:sectPr>
-      <w:footerReference w:type="default" r:id="rId11"/>
+      <w:footerReference w:type="default" r:id="rId14"/>
       <w:pgSz w:w="16838" w:h="11906" w:orient="landscape"/>
       <w:pgMar w:top="567" w:right="567" w:bottom="1134" w:left="567" w:header="709" w:footer="709" w:gutter="0"/>
       <w:cols w:space="708"/>

</xml_diff>